<commit_message>
Al aantal zaken toegevoegd in documentatie
</commit_message>
<xml_diff>
--- a/Uploads en werk bestanden/Documentatie Bootstrap project.docx
+++ b/Uploads en werk bestanden/Documentatie Bootstrap project.docx
@@ -32,21 +32,7 @@
         <w:rPr>
           <w:b/>
         </w:rPr>
-        <w:t xml:space="preserve">Start </w:t>
-      </w:r>
-      <w:proofErr w:type="spellStart"/>
-      <w:r>
-        <w:rPr>
-          <w:b/>
-        </w:rPr>
-        <w:t>to</w:t>
-      </w:r>
-      <w:proofErr w:type="spellEnd"/>
-      <w:r>
-        <w:rPr>
-          <w:b/>
-        </w:rPr>
-        <w:t xml:space="preserve"> Fitness:</w:t>
+        <w:t>Start to Fitness:</w:t>
       </w:r>
     </w:p>
     <w:p>
@@ -62,31 +48,16 @@
         <w:pStyle w:val="Lijstalinea"/>
       </w:pPr>
       <w:r>
-        <w:t xml:space="preserve">Nicky </w:t>
-      </w:r>
-      <w:r>
-        <w:t xml:space="preserve">Van Den </w:t>
-      </w:r>
-      <w:proofErr w:type="spellStart"/>
-      <w:r>
-        <w:t>Brande</w:t>
-      </w:r>
-      <w:proofErr w:type="spellEnd"/>
+        <w:t>Nicky Van Den Brande</w:t>
+      </w:r>
     </w:p>
     <w:p>
       <w:pPr>
         <w:pStyle w:val="Lijstalinea"/>
       </w:pPr>
       <w:r>
-        <w:t xml:space="preserve">Vincent </w:t>
-      </w:r>
-      <w:proofErr w:type="spellStart"/>
-      <w:r>
-        <w:t>Oliviers</w:t>
-      </w:r>
-      <w:bookmarkStart w:id="0" w:name="_GoBack"/>
-      <w:bookmarkEnd w:id="0"/>
-      <w:proofErr w:type="spellEnd"/>
+        <w:t>Vincent Oliviers</w:t>
+      </w:r>
     </w:p>
     <w:p>
       <w:pPr>
@@ -330,7 +301,7 @@
                     </pic:cNvPicPr>
                   </pic:nvPicPr>
                   <pic:blipFill>
-                    <a:blip r:embed="rId6" cstate="print">
+                    <a:blip r:embed="rId8" cstate="print">
                       <a:extLst>
                         <a:ext uri="{28A0092B-C50C-407E-A947-70E740481C1C}">
                           <a14:useLocalDpi xmlns:a14="http://schemas.microsoft.com/office/drawing/2010/main" val="0"/>
@@ -582,39 +553,26 @@
           <w:sz w:val="20"/>
           <w:szCs w:val="20"/>
         </w:rPr>
-        <w:t xml:space="preserve">Schrijf uit welke pagina’s jullie gemaakt hebben, wat de rechtstreekse </w:t>
-      </w:r>
-      <w:proofErr w:type="spellStart"/>
-      <w:r>
-        <w:rPr>
-          <w:rFonts w:ascii="Calibri" w:hAnsi="Calibri"/>
-          <w:b/>
-          <w:color w:val="000000"/>
-          <w:sz w:val="20"/>
-          <w:szCs w:val="20"/>
-        </w:rPr>
-        <w:t>url</w:t>
-      </w:r>
-      <w:proofErr w:type="spellEnd"/>
-      <w:r>
-        <w:rPr>
-          <w:rFonts w:ascii="Calibri" w:hAnsi="Calibri"/>
-          <w:b/>
-          <w:color w:val="000000"/>
-          <w:sz w:val="20"/>
-          <w:szCs w:val="20"/>
-        </w:rPr>
-        <w:t xml:space="preserve"> is en wie voor elke</w:t>
-      </w:r>
-      <w:r>
-        <w:rPr>
-          <w:rFonts w:ascii="Calibri" w:hAnsi="Calibri"/>
-          <w:b/>
-          <w:color w:val="000000"/>
-          <w:sz w:val="20"/>
-          <w:szCs w:val="20"/>
-        </w:rPr>
-        <w:br/>
+        <w:t>Schrijf uit welke pagina’s jullie gemaakt hebben, wat de rechts</w:t>
+      </w:r>
+      <w:r>
+        <w:rPr>
+          <w:rFonts w:ascii="Calibri" w:hAnsi="Calibri"/>
+          <w:b/>
+          <w:color w:val="000000"/>
+          <w:sz w:val="20"/>
+          <w:szCs w:val="20"/>
+        </w:rPr>
+        <w:t xml:space="preserve">treekse url is en wie voor elke </w:t>
+      </w:r>
+      <w:r>
+        <w:rPr>
+          <w:rFonts w:ascii="Calibri" w:hAnsi="Calibri"/>
+          <w:b/>
+          <w:color w:val="000000"/>
+          <w:sz w:val="20"/>
+          <w:szCs w:val="20"/>
+        </w:rPr>
         <w:t>pagina verantwoorde</w:t>
       </w:r>
       <w:r>
@@ -756,28 +714,46 @@
           <w:szCs w:val="20"/>
         </w:rPr>
         <w:br/>
-        <w:t>hebben in het maken van een Bootstrap-Sass-project. Leg uit welke werkwijze jullie dan wel</w:t>
-      </w:r>
-      <w:r>
-        <w:rPr>
-          <w:rFonts w:ascii="Calibri" w:hAnsi="Calibri"/>
-          <w:b/>
-          <w:color w:val="000000"/>
-          <w:sz w:val="20"/>
-          <w:szCs w:val="20"/>
-        </w:rPr>
-        <w:br/>
-        <w:t>zouden hanteren en waarom jullie dat anders zouden doen. We verwachten hier minstens 2</w:t>
-      </w:r>
-      <w:r>
-        <w:rPr>
-          <w:rFonts w:ascii="Calibri" w:hAnsi="Calibri"/>
-          <w:b/>
-          <w:color w:val="000000"/>
-          <w:sz w:val="20"/>
-          <w:szCs w:val="20"/>
-        </w:rPr>
-        <w:br/>
+        <w:t>hebben in het maken van een Bootstrap-Sass-project. Leg uit</w:t>
+      </w:r>
+      <w:r>
+        <w:rPr>
+          <w:rFonts w:ascii="Calibri" w:hAnsi="Calibri"/>
+          <w:b/>
+          <w:color w:val="000000"/>
+          <w:sz w:val="20"/>
+          <w:szCs w:val="20"/>
+        </w:rPr>
+        <w:t xml:space="preserve"> welke werkwijze jullie dan wel </w:t>
+      </w:r>
+      <w:r>
+        <w:rPr>
+          <w:rFonts w:ascii="Calibri" w:hAnsi="Calibri"/>
+          <w:b/>
+          <w:color w:val="000000"/>
+          <w:sz w:val="20"/>
+          <w:szCs w:val="20"/>
+        </w:rPr>
+        <w:t>zouden hanteren en waarom jullie dat anders zouden doen</w:t>
+      </w:r>
+      <w:r>
+        <w:rPr>
+          <w:rFonts w:ascii="Calibri" w:hAnsi="Calibri"/>
+          <w:b/>
+          <w:color w:val="000000"/>
+          <w:sz w:val="20"/>
+          <w:szCs w:val="20"/>
+        </w:rPr>
+        <w:t xml:space="preserve">. We verwachten hier minstens 2 </w:t>
+      </w:r>
+      <w:r>
+        <w:rPr>
+          <w:rFonts w:ascii="Calibri" w:hAnsi="Calibri"/>
+          <w:b/>
+          <w:color w:val="000000"/>
+          <w:sz w:val="20"/>
+          <w:szCs w:val="20"/>
+        </w:rPr>
         <w:t>aanpassi</w:t>
       </w:r>
       <w:r>
@@ -844,17 +820,16 @@
           <w:sz w:val="20"/>
           <w:szCs w:val="20"/>
         </w:rPr>
-        <w:t>e aspecten scoren</w:t>
-      </w:r>
-      <w:r>
-        <w:rPr>
-          <w:rFonts w:ascii="Calibri" w:hAnsi="Calibri"/>
-          <w:b/>
-          <w:color w:val="000000"/>
-          <w:sz w:val="20"/>
-          <w:szCs w:val="20"/>
-        </w:rPr>
-        <w:br/>
+        <w:t xml:space="preserve">e aspecten scoren </w:t>
+      </w:r>
+      <w:r>
+        <w:rPr>
+          <w:rFonts w:ascii="Calibri" w:hAnsi="Calibri"/>
+          <w:b/>
+          <w:color w:val="000000"/>
+          <w:sz w:val="20"/>
+          <w:szCs w:val="20"/>
+        </w:rPr>
         <w:t>jullie beter?</w:t>
       </w:r>
     </w:p>
@@ -883,6 +858,8 @@
         </w:rPr>
         <w:t>Inventaris per student</w:t>
       </w:r>
+      <w:bookmarkStart w:id="0" w:name="_GoBack"/>
+      <w:bookmarkEnd w:id="0"/>
     </w:p>
     <w:p>
       <w:pPr>
@@ -907,7 +884,7 @@
           <w:sz w:val="20"/>
           <w:szCs w:val="20"/>
         </w:rPr>
-        <w:t>a. Per student moet de volgende tabel ingevuld worden:</w:t>
+        <w:t>Per student moet de volgende tabel ingevuld worden:</w:t>
       </w:r>
     </w:p>
     <w:tbl>
@@ -918,13 +895,46 @@
         <w:tblLook w:val="04A0" w:firstRow="1" w:lastRow="0" w:firstColumn="1" w:lastColumn="0" w:noHBand="0" w:noVBand="1"/>
       </w:tblPr>
       <w:tblGrid>
-        <w:gridCol w:w="3792"/>
-        <w:gridCol w:w="3830"/>
+        <w:gridCol w:w="2816"/>
+        <w:gridCol w:w="4806"/>
       </w:tblGrid>
       <w:tr>
         <w:tc>
           <w:tcPr>
-            <w:tcW w:w="4531" w:type="dxa"/>
+            <w:tcW w:w="7622" w:type="dxa"/>
+            <w:gridSpan w:val="2"/>
+            <w:shd w:val="clear" w:color="auto" w:fill="DEEAF6" w:themeFill="accent1" w:themeFillTint="33"/>
+          </w:tcPr>
+          <w:p>
+            <w:pPr>
+              <w:pStyle w:val="Lijstalinea"/>
+              <w:ind w:left="0"/>
+              <w:jc w:val="center"/>
+              <w:rPr>
+                <w:rFonts w:ascii="Calibri" w:hAnsi="Calibri"/>
+                <w:b/>
+                <w:color w:val="000000"/>
+                <w:sz w:val="20"/>
+                <w:szCs w:val="20"/>
+              </w:rPr>
+            </w:pPr>
+            <w:r>
+              <w:rPr>
+                <w:rFonts w:ascii="Calibri" w:hAnsi="Calibri"/>
+                <w:b/>
+                <w:color w:val="000000"/>
+                <w:sz w:val="20"/>
+                <w:szCs w:val="20"/>
+              </w:rPr>
+              <w:t>Nicky van Den Brande</w:t>
+            </w:r>
+          </w:p>
+        </w:tc>
+      </w:tr>
+      <w:tr>
+        <w:tc>
+          <w:tcPr>
+            <w:tcW w:w="3792" w:type="dxa"/>
           </w:tcPr>
           <w:p>
             <w:pPr>
@@ -953,7 +963,7 @@
         </w:tc>
         <w:tc>
           <w:tcPr>
-            <w:tcW w:w="4531" w:type="dxa"/>
+            <w:tcW w:w="3830" w:type="dxa"/>
           </w:tcPr>
           <w:p>
             <w:pPr>
@@ -984,44 +994,40 @@
       <w:tr>
         <w:tc>
           <w:tcPr>
-            <w:tcW w:w="4531" w:type="dxa"/>
-          </w:tcPr>
-          <w:p>
-            <w:pPr>
-              <w:pStyle w:val="Lijstalinea"/>
-              <w:ind w:left="0"/>
-              <w:rPr>
-                <w:rFonts w:ascii="Calibri" w:hAnsi="Calibri"/>
-                <w:b/>
-                <w:color w:val="000000"/>
-                <w:sz w:val="20"/>
-                <w:szCs w:val="20"/>
-              </w:rPr>
-            </w:pPr>
-            <w:r>
-              <w:rPr>
-                <w:rFonts w:ascii="Calibri" w:hAnsi="Calibri"/>
-                <w:b/>
-                <w:color w:val="000000"/>
-                <w:sz w:val="20"/>
-                <w:szCs w:val="20"/>
-              </w:rPr>
-              <w:lastRenderedPageBreak/>
+            <w:tcW w:w="3792" w:type="dxa"/>
+          </w:tcPr>
+          <w:p>
+            <w:pPr>
+              <w:pStyle w:val="Lijstalinea"/>
+              <w:ind w:left="0"/>
+              <w:rPr>
+                <w:rFonts w:ascii="Calibri" w:hAnsi="Calibri"/>
+                <w:color w:val="000000"/>
+                <w:sz w:val="20"/>
+                <w:szCs w:val="20"/>
+              </w:rPr>
+            </w:pPr>
+            <w:r>
+              <w:rPr>
+                <w:rFonts w:ascii="Calibri" w:hAnsi="Calibri"/>
+                <w:color w:val="000000"/>
+                <w:sz w:val="20"/>
+                <w:szCs w:val="20"/>
+              </w:rPr>
               <w:t>Duidelijk verschillende lay-out voor de breekpunten</w:t>
             </w:r>
           </w:p>
         </w:tc>
         <w:tc>
           <w:tcPr>
-            <w:tcW w:w="4531" w:type="dxa"/>
-          </w:tcPr>
-          <w:p>
-            <w:pPr>
-              <w:pStyle w:val="Lijstalinea"/>
-              <w:ind w:left="0"/>
-              <w:rPr>
-                <w:rFonts w:ascii="Calibri" w:hAnsi="Calibri"/>
-                <w:b/>
+            <w:tcW w:w="3830" w:type="dxa"/>
+          </w:tcPr>
+          <w:p>
+            <w:pPr>
+              <w:pStyle w:val="Lijstalinea"/>
+              <w:ind w:left="0"/>
+              <w:rPr>
+                <w:rFonts w:ascii="Calibri" w:hAnsi="Calibri"/>
                 <w:color w:val="000000"/>
                 <w:sz w:val="20"/>
                 <w:szCs w:val="20"/>
@@ -1033,55 +1039,40 @@
       <w:tr>
         <w:tc>
           <w:tcPr>
-            <w:tcW w:w="4531" w:type="dxa"/>
-          </w:tcPr>
-          <w:p>
-            <w:pPr>
-              <w:pStyle w:val="Lijstalinea"/>
-              <w:ind w:left="0"/>
-              <w:rPr>
-                <w:rFonts w:ascii="Calibri" w:hAnsi="Calibri"/>
-                <w:b/>
-                <w:color w:val="000000"/>
-                <w:sz w:val="20"/>
-                <w:szCs w:val="20"/>
-              </w:rPr>
-            </w:pPr>
-            <w:r>
-              <w:rPr>
-                <w:rFonts w:ascii="Calibri" w:hAnsi="Calibri"/>
-                <w:b/>
-                <w:color w:val="000000"/>
-                <w:sz w:val="20"/>
-                <w:szCs w:val="20"/>
-              </w:rPr>
-              <w:t xml:space="preserve">CSS3 </w:t>
-            </w:r>
-            <w:proofErr w:type="spellStart"/>
-            <w:r>
-              <w:rPr>
-                <w:rFonts w:ascii="Calibri" w:hAnsi="Calibri"/>
-                <w:b/>
-                <w:color w:val="000000"/>
-                <w:sz w:val="20"/>
-                <w:szCs w:val="20"/>
-              </w:rPr>
-              <w:t>transform</w:t>
-            </w:r>
-            <w:proofErr w:type="spellEnd"/>
-          </w:p>
-        </w:tc>
-        <w:tc>
-          <w:tcPr>
-            <w:tcW w:w="4531" w:type="dxa"/>
-          </w:tcPr>
-          <w:p>
-            <w:pPr>
-              <w:pStyle w:val="Lijstalinea"/>
-              <w:ind w:left="0"/>
-              <w:rPr>
-                <w:rFonts w:ascii="Calibri" w:hAnsi="Calibri"/>
-                <w:b/>
+            <w:tcW w:w="3792" w:type="dxa"/>
+          </w:tcPr>
+          <w:p>
+            <w:pPr>
+              <w:pStyle w:val="Lijstalinea"/>
+              <w:ind w:left="0"/>
+              <w:rPr>
+                <w:rFonts w:ascii="Calibri" w:hAnsi="Calibri"/>
+                <w:color w:val="000000"/>
+                <w:sz w:val="20"/>
+                <w:szCs w:val="20"/>
+              </w:rPr>
+            </w:pPr>
+            <w:r>
+              <w:rPr>
+                <w:rFonts w:ascii="Calibri" w:hAnsi="Calibri"/>
+                <w:color w:val="000000"/>
+                <w:sz w:val="20"/>
+                <w:szCs w:val="20"/>
+              </w:rPr>
+              <w:t>CSS3 transform</w:t>
+            </w:r>
+          </w:p>
+        </w:tc>
+        <w:tc>
+          <w:tcPr>
+            <w:tcW w:w="3830" w:type="dxa"/>
+          </w:tcPr>
+          <w:p>
+            <w:pPr>
+              <w:pStyle w:val="Lijstalinea"/>
+              <w:ind w:left="0"/>
+              <w:rPr>
+                <w:rFonts w:ascii="Calibri" w:hAnsi="Calibri"/>
                 <w:color w:val="000000"/>
                 <w:sz w:val="20"/>
                 <w:szCs w:val="20"/>
@@ -1093,55 +1084,41 @@
       <w:tr>
         <w:tc>
           <w:tcPr>
-            <w:tcW w:w="4531" w:type="dxa"/>
-          </w:tcPr>
-          <w:p>
-            <w:pPr>
-              <w:pStyle w:val="Lijstalinea"/>
-              <w:ind w:left="0"/>
-              <w:rPr>
-                <w:rFonts w:ascii="Calibri" w:hAnsi="Calibri"/>
-                <w:b/>
-                <w:color w:val="000000"/>
-                <w:sz w:val="20"/>
-                <w:szCs w:val="20"/>
-              </w:rPr>
-            </w:pPr>
-            <w:r>
-              <w:rPr>
-                <w:rFonts w:ascii="Calibri" w:hAnsi="Calibri"/>
-                <w:b/>
-                <w:color w:val="000000"/>
-                <w:sz w:val="20"/>
-                <w:szCs w:val="20"/>
-              </w:rPr>
-              <w:t xml:space="preserve">CSS3 </w:t>
-            </w:r>
-            <w:proofErr w:type="spellStart"/>
-            <w:r>
-              <w:rPr>
-                <w:rFonts w:ascii="Calibri" w:hAnsi="Calibri"/>
-                <w:b/>
-                <w:color w:val="000000"/>
-                <w:sz w:val="20"/>
-                <w:szCs w:val="20"/>
-              </w:rPr>
-              <w:t>transition</w:t>
-            </w:r>
-            <w:proofErr w:type="spellEnd"/>
-          </w:p>
-        </w:tc>
-        <w:tc>
-          <w:tcPr>
-            <w:tcW w:w="4531" w:type="dxa"/>
-          </w:tcPr>
-          <w:p>
-            <w:pPr>
-              <w:pStyle w:val="Lijstalinea"/>
-              <w:ind w:left="0"/>
-              <w:rPr>
-                <w:rFonts w:ascii="Calibri" w:hAnsi="Calibri"/>
-                <w:b/>
+            <w:tcW w:w="3792" w:type="dxa"/>
+          </w:tcPr>
+          <w:p>
+            <w:pPr>
+              <w:pStyle w:val="Lijstalinea"/>
+              <w:ind w:left="0"/>
+              <w:rPr>
+                <w:rFonts w:ascii="Calibri" w:hAnsi="Calibri"/>
+                <w:color w:val="000000"/>
+                <w:sz w:val="20"/>
+                <w:szCs w:val="20"/>
+              </w:rPr>
+            </w:pPr>
+            <w:r>
+              <w:rPr>
+                <w:rFonts w:ascii="Calibri" w:hAnsi="Calibri"/>
+                <w:color w:val="000000"/>
+                <w:sz w:val="20"/>
+                <w:szCs w:val="20"/>
+              </w:rPr>
+              <w:lastRenderedPageBreak/>
+              <w:t>CSS3 transition</w:t>
+            </w:r>
+          </w:p>
+        </w:tc>
+        <w:tc>
+          <w:tcPr>
+            <w:tcW w:w="3830" w:type="dxa"/>
+          </w:tcPr>
+          <w:p>
+            <w:pPr>
+              <w:pStyle w:val="Lijstalinea"/>
+              <w:ind w:left="0"/>
+              <w:rPr>
+                <w:rFonts w:ascii="Calibri" w:hAnsi="Calibri"/>
                 <w:color w:val="000000"/>
                 <w:sz w:val="20"/>
                 <w:szCs w:val="20"/>
@@ -1153,55 +1130,40 @@
       <w:tr>
         <w:tc>
           <w:tcPr>
-            <w:tcW w:w="4531" w:type="dxa"/>
-          </w:tcPr>
-          <w:p>
-            <w:pPr>
-              <w:pStyle w:val="Lijstalinea"/>
-              <w:ind w:left="0"/>
-              <w:rPr>
-                <w:rFonts w:ascii="Calibri" w:hAnsi="Calibri"/>
-                <w:b/>
-                <w:color w:val="000000"/>
-                <w:sz w:val="20"/>
-                <w:szCs w:val="20"/>
-              </w:rPr>
-            </w:pPr>
-            <w:r>
-              <w:rPr>
-                <w:rFonts w:ascii="Calibri" w:hAnsi="Calibri"/>
-                <w:b/>
-                <w:color w:val="000000"/>
-                <w:sz w:val="20"/>
-                <w:szCs w:val="20"/>
-              </w:rPr>
-              <w:t xml:space="preserve">CSS3 </w:t>
-            </w:r>
-            <w:proofErr w:type="spellStart"/>
-            <w:r>
-              <w:rPr>
-                <w:rFonts w:ascii="Calibri" w:hAnsi="Calibri"/>
-                <w:b/>
-                <w:color w:val="000000"/>
-                <w:sz w:val="20"/>
-                <w:szCs w:val="20"/>
-              </w:rPr>
-              <w:t>animation</w:t>
-            </w:r>
-            <w:proofErr w:type="spellEnd"/>
-          </w:p>
-        </w:tc>
-        <w:tc>
-          <w:tcPr>
-            <w:tcW w:w="4531" w:type="dxa"/>
-          </w:tcPr>
-          <w:p>
-            <w:pPr>
-              <w:pStyle w:val="Lijstalinea"/>
-              <w:ind w:left="0"/>
-              <w:rPr>
-                <w:rFonts w:ascii="Calibri" w:hAnsi="Calibri"/>
-                <w:b/>
+            <w:tcW w:w="3792" w:type="dxa"/>
+          </w:tcPr>
+          <w:p>
+            <w:pPr>
+              <w:pStyle w:val="Lijstalinea"/>
+              <w:ind w:left="0"/>
+              <w:rPr>
+                <w:rFonts w:ascii="Calibri" w:hAnsi="Calibri"/>
+                <w:color w:val="000000"/>
+                <w:sz w:val="20"/>
+                <w:szCs w:val="20"/>
+              </w:rPr>
+            </w:pPr>
+            <w:r>
+              <w:rPr>
+                <w:rFonts w:ascii="Calibri" w:hAnsi="Calibri"/>
+                <w:color w:val="000000"/>
+                <w:sz w:val="20"/>
+                <w:szCs w:val="20"/>
+              </w:rPr>
+              <w:t>CSS3 animation</w:t>
+            </w:r>
+          </w:p>
+        </w:tc>
+        <w:tc>
+          <w:tcPr>
+            <w:tcW w:w="3830" w:type="dxa"/>
+          </w:tcPr>
+          <w:p>
+            <w:pPr>
+              <w:pStyle w:val="Lijstalinea"/>
+              <w:ind w:left="0"/>
+              <w:rPr>
+                <w:rFonts w:ascii="Calibri" w:hAnsi="Calibri"/>
                 <w:color w:val="000000"/>
                 <w:sz w:val="20"/>
                 <w:szCs w:val="20"/>
@@ -1213,24 +1175,22 @@
       <w:tr>
         <w:tc>
           <w:tcPr>
-            <w:tcW w:w="4531" w:type="dxa"/>
-          </w:tcPr>
-          <w:p>
-            <w:pPr>
-              <w:pStyle w:val="Lijstalinea"/>
-              <w:ind w:left="0"/>
-              <w:rPr>
-                <w:rFonts w:ascii="Calibri" w:hAnsi="Calibri"/>
-                <w:b/>
-                <w:color w:val="000000"/>
-                <w:sz w:val="20"/>
-                <w:szCs w:val="20"/>
-              </w:rPr>
-            </w:pPr>
-            <w:r>
-              <w:rPr>
-                <w:rFonts w:ascii="Calibri" w:hAnsi="Calibri"/>
-                <w:b/>
+            <w:tcW w:w="3792" w:type="dxa"/>
+          </w:tcPr>
+          <w:p>
+            <w:pPr>
+              <w:pStyle w:val="Lijstalinea"/>
+              <w:ind w:left="0"/>
+              <w:rPr>
+                <w:rFonts w:ascii="Calibri" w:hAnsi="Calibri"/>
+                <w:color w:val="000000"/>
+                <w:sz w:val="20"/>
+                <w:szCs w:val="20"/>
+              </w:rPr>
+            </w:pPr>
+            <w:r>
+              <w:rPr>
+                <w:rFonts w:ascii="Calibri" w:hAnsi="Calibri"/>
                 <w:color w:val="000000"/>
                 <w:sz w:val="20"/>
                 <w:szCs w:val="20"/>
@@ -1241,15 +1201,14 @@
         </w:tc>
         <w:tc>
           <w:tcPr>
-            <w:tcW w:w="4531" w:type="dxa"/>
-          </w:tcPr>
-          <w:p>
-            <w:pPr>
-              <w:pStyle w:val="Lijstalinea"/>
-              <w:ind w:left="0"/>
-              <w:rPr>
-                <w:rFonts w:ascii="Calibri" w:hAnsi="Calibri"/>
-                <w:b/>
+            <w:tcW w:w="3830" w:type="dxa"/>
+          </w:tcPr>
+          <w:p>
+            <w:pPr>
+              <w:pStyle w:val="Lijstalinea"/>
+              <w:ind w:left="0"/>
+              <w:rPr>
+                <w:rFonts w:ascii="Calibri" w:hAnsi="Calibri"/>
                 <w:color w:val="000000"/>
                 <w:sz w:val="20"/>
                 <w:szCs w:val="20"/>
@@ -1261,24 +1220,22 @@
       <w:tr>
         <w:tc>
           <w:tcPr>
-            <w:tcW w:w="4531" w:type="dxa"/>
-          </w:tcPr>
-          <w:p>
-            <w:pPr>
-              <w:pStyle w:val="Lijstalinea"/>
-              <w:ind w:left="0"/>
-              <w:rPr>
-                <w:rFonts w:ascii="Calibri" w:hAnsi="Calibri"/>
-                <w:b/>
-                <w:color w:val="000000"/>
-                <w:sz w:val="20"/>
-                <w:szCs w:val="20"/>
-              </w:rPr>
-            </w:pPr>
-            <w:r>
-              <w:rPr>
-                <w:rFonts w:ascii="Calibri" w:hAnsi="Calibri"/>
-                <w:b/>
+            <w:tcW w:w="3792" w:type="dxa"/>
+          </w:tcPr>
+          <w:p>
+            <w:pPr>
+              <w:pStyle w:val="Lijstalinea"/>
+              <w:ind w:left="0"/>
+              <w:rPr>
+                <w:rFonts w:ascii="Calibri" w:hAnsi="Calibri"/>
+                <w:color w:val="000000"/>
+                <w:sz w:val="20"/>
+                <w:szCs w:val="20"/>
+              </w:rPr>
+            </w:pPr>
+            <w:r>
+              <w:rPr>
+                <w:rFonts w:ascii="Calibri" w:hAnsi="Calibri"/>
                 <w:color w:val="000000"/>
                 <w:sz w:val="20"/>
                 <w:szCs w:val="20"/>
@@ -1289,15 +1246,14 @@
         </w:tc>
         <w:tc>
           <w:tcPr>
-            <w:tcW w:w="4531" w:type="dxa"/>
-          </w:tcPr>
-          <w:p>
-            <w:pPr>
-              <w:pStyle w:val="Lijstalinea"/>
-              <w:ind w:left="0"/>
-              <w:rPr>
-                <w:rFonts w:ascii="Calibri" w:hAnsi="Calibri"/>
-                <w:b/>
+            <w:tcW w:w="3830" w:type="dxa"/>
+          </w:tcPr>
+          <w:p>
+            <w:pPr>
+              <w:pStyle w:val="Lijstalinea"/>
+              <w:ind w:left="0"/>
+              <w:rPr>
+                <w:rFonts w:ascii="Calibri" w:hAnsi="Calibri"/>
                 <w:color w:val="000000"/>
                 <w:sz w:val="20"/>
                 <w:szCs w:val="20"/>
@@ -1309,24 +1265,22 @@
       <w:tr>
         <w:tc>
           <w:tcPr>
-            <w:tcW w:w="4531" w:type="dxa"/>
-          </w:tcPr>
-          <w:p>
-            <w:pPr>
-              <w:pStyle w:val="Lijstalinea"/>
-              <w:ind w:left="0"/>
-              <w:rPr>
-                <w:rFonts w:ascii="Calibri" w:hAnsi="Calibri"/>
-                <w:b/>
-                <w:color w:val="000000"/>
-                <w:sz w:val="20"/>
-                <w:szCs w:val="20"/>
-              </w:rPr>
-            </w:pPr>
-            <w:r>
-              <w:rPr>
-                <w:rFonts w:ascii="Calibri" w:hAnsi="Calibri"/>
-                <w:b/>
+            <w:tcW w:w="3792" w:type="dxa"/>
+          </w:tcPr>
+          <w:p>
+            <w:pPr>
+              <w:pStyle w:val="Lijstalinea"/>
+              <w:ind w:left="0"/>
+              <w:rPr>
+                <w:rFonts w:ascii="Calibri" w:hAnsi="Calibri"/>
+                <w:color w:val="000000"/>
+                <w:sz w:val="20"/>
+                <w:szCs w:val="20"/>
+              </w:rPr>
+            </w:pPr>
+            <w:r>
+              <w:rPr>
+                <w:rFonts w:ascii="Calibri" w:hAnsi="Calibri"/>
                 <w:color w:val="000000"/>
                 <w:sz w:val="20"/>
                 <w:szCs w:val="20"/>
@@ -1337,15 +1291,14 @@
         </w:tc>
         <w:tc>
           <w:tcPr>
-            <w:tcW w:w="4531" w:type="dxa"/>
-          </w:tcPr>
-          <w:p>
-            <w:pPr>
-              <w:pStyle w:val="Lijstalinea"/>
-              <w:ind w:left="0"/>
-              <w:rPr>
-                <w:rFonts w:ascii="Calibri" w:hAnsi="Calibri"/>
-                <w:b/>
+            <w:tcW w:w="3830" w:type="dxa"/>
+          </w:tcPr>
+          <w:p>
+            <w:pPr>
+              <w:pStyle w:val="Lijstalinea"/>
+              <w:ind w:left="0"/>
+              <w:rPr>
+                <w:rFonts w:ascii="Calibri" w:hAnsi="Calibri"/>
                 <w:color w:val="000000"/>
                 <w:sz w:val="20"/>
                 <w:szCs w:val="20"/>
@@ -1357,24 +1310,22 @@
       <w:tr>
         <w:tc>
           <w:tcPr>
-            <w:tcW w:w="4531" w:type="dxa"/>
-          </w:tcPr>
-          <w:p>
-            <w:pPr>
-              <w:pStyle w:val="Lijstalinea"/>
-              <w:ind w:left="0"/>
-              <w:rPr>
-                <w:rFonts w:ascii="Calibri" w:hAnsi="Calibri"/>
-                <w:b/>
-                <w:color w:val="000000"/>
-                <w:sz w:val="20"/>
-                <w:szCs w:val="20"/>
-              </w:rPr>
-            </w:pPr>
-            <w:r>
-              <w:rPr>
-                <w:rFonts w:ascii="Calibri" w:hAnsi="Calibri"/>
-                <w:b/>
+            <w:tcW w:w="3792" w:type="dxa"/>
+          </w:tcPr>
+          <w:p>
+            <w:pPr>
+              <w:pStyle w:val="Lijstalinea"/>
+              <w:ind w:left="0"/>
+              <w:rPr>
+                <w:rFonts w:ascii="Calibri" w:hAnsi="Calibri"/>
+                <w:color w:val="000000"/>
+                <w:sz w:val="20"/>
+                <w:szCs w:val="20"/>
+              </w:rPr>
+            </w:pPr>
+            <w:r>
+              <w:rPr>
+                <w:rFonts w:ascii="Calibri" w:hAnsi="Calibri"/>
                 <w:color w:val="000000"/>
                 <w:sz w:val="20"/>
                 <w:szCs w:val="20"/>
@@ -1385,15 +1336,14 @@
         </w:tc>
         <w:tc>
           <w:tcPr>
-            <w:tcW w:w="4531" w:type="dxa"/>
-          </w:tcPr>
-          <w:p>
-            <w:pPr>
-              <w:pStyle w:val="Lijstalinea"/>
-              <w:ind w:left="0"/>
-              <w:rPr>
-                <w:rFonts w:ascii="Calibri" w:hAnsi="Calibri"/>
-                <w:b/>
+            <w:tcW w:w="3830" w:type="dxa"/>
+          </w:tcPr>
+          <w:p>
+            <w:pPr>
+              <w:pStyle w:val="Lijstalinea"/>
+              <w:ind w:left="0"/>
+              <w:rPr>
+                <w:rFonts w:ascii="Calibri" w:hAnsi="Calibri"/>
                 <w:color w:val="000000"/>
                 <w:sz w:val="20"/>
                 <w:szCs w:val="20"/>
@@ -1405,65 +1355,40 @@
       <w:tr>
         <w:tc>
           <w:tcPr>
-            <w:tcW w:w="4531" w:type="dxa"/>
-          </w:tcPr>
-          <w:p>
-            <w:pPr>
-              <w:pStyle w:val="Lijstalinea"/>
-              <w:ind w:left="0"/>
-              <w:rPr>
-                <w:rFonts w:ascii="Calibri" w:hAnsi="Calibri"/>
-                <w:b/>
-                <w:color w:val="000000"/>
-                <w:sz w:val="20"/>
-                <w:szCs w:val="20"/>
-              </w:rPr>
-            </w:pPr>
-            <w:r>
-              <w:rPr>
-                <w:rFonts w:ascii="Calibri" w:hAnsi="Calibri"/>
-                <w:b/>
-                <w:color w:val="000000"/>
-                <w:sz w:val="20"/>
-                <w:szCs w:val="20"/>
-              </w:rPr>
-              <w:t xml:space="preserve">Minstens 3 stukjes </w:t>
-            </w:r>
-            <w:proofErr w:type="spellStart"/>
-            <w:r>
-              <w:rPr>
-                <w:rFonts w:ascii="Calibri" w:hAnsi="Calibri"/>
-                <w:b/>
-                <w:color w:val="000000"/>
-                <w:sz w:val="20"/>
-                <w:szCs w:val="20"/>
-              </w:rPr>
-              <w:t>jQuery</w:t>
-            </w:r>
-            <w:proofErr w:type="spellEnd"/>
-            <w:r>
-              <w:rPr>
-                <w:rFonts w:ascii="Calibri" w:hAnsi="Calibri"/>
-                <w:b/>
-                <w:color w:val="000000"/>
-                <w:sz w:val="20"/>
-                <w:szCs w:val="20"/>
-              </w:rPr>
-              <w:t>-code</w:t>
-            </w:r>
-          </w:p>
-        </w:tc>
-        <w:tc>
-          <w:tcPr>
-            <w:tcW w:w="4531" w:type="dxa"/>
-          </w:tcPr>
-          <w:p>
-            <w:pPr>
-              <w:pStyle w:val="Lijstalinea"/>
-              <w:ind w:left="0"/>
-              <w:rPr>
-                <w:rFonts w:ascii="Calibri" w:hAnsi="Calibri"/>
-                <w:b/>
+            <w:tcW w:w="3792" w:type="dxa"/>
+          </w:tcPr>
+          <w:p>
+            <w:pPr>
+              <w:pStyle w:val="Lijstalinea"/>
+              <w:ind w:left="0"/>
+              <w:rPr>
+                <w:rFonts w:ascii="Calibri" w:hAnsi="Calibri"/>
+                <w:color w:val="000000"/>
+                <w:sz w:val="20"/>
+                <w:szCs w:val="20"/>
+              </w:rPr>
+            </w:pPr>
+            <w:r>
+              <w:rPr>
+                <w:rFonts w:ascii="Calibri" w:hAnsi="Calibri"/>
+                <w:color w:val="000000"/>
+                <w:sz w:val="20"/>
+                <w:szCs w:val="20"/>
+              </w:rPr>
+              <w:t>Minstens 3 stukjes jQuery-code</w:t>
+            </w:r>
+          </w:p>
+        </w:tc>
+        <w:tc>
+          <w:tcPr>
+            <w:tcW w:w="3830" w:type="dxa"/>
+          </w:tcPr>
+          <w:p>
+            <w:pPr>
+              <w:pStyle w:val="Lijstalinea"/>
+              <w:ind w:left="0"/>
+              <w:rPr>
+                <w:rFonts w:ascii="Calibri" w:hAnsi="Calibri"/>
                 <w:color w:val="000000"/>
                 <w:sz w:val="20"/>
                 <w:szCs w:val="20"/>
@@ -1475,24 +1400,22 @@
       <w:tr>
         <w:tc>
           <w:tcPr>
-            <w:tcW w:w="4531" w:type="dxa"/>
-          </w:tcPr>
-          <w:p>
-            <w:pPr>
-              <w:pStyle w:val="Lijstalinea"/>
-              <w:ind w:left="0"/>
-              <w:rPr>
-                <w:rFonts w:ascii="Calibri" w:hAnsi="Calibri"/>
-                <w:b/>
-                <w:color w:val="000000"/>
-                <w:sz w:val="20"/>
-                <w:szCs w:val="20"/>
-              </w:rPr>
-            </w:pPr>
-            <w:r>
-              <w:rPr>
-                <w:rFonts w:ascii="Calibri" w:hAnsi="Calibri"/>
-                <w:b/>
+            <w:tcW w:w="3792" w:type="dxa"/>
+          </w:tcPr>
+          <w:p>
+            <w:pPr>
+              <w:pStyle w:val="Lijstalinea"/>
+              <w:ind w:left="0"/>
+              <w:rPr>
+                <w:rFonts w:ascii="Calibri" w:hAnsi="Calibri"/>
+                <w:color w:val="000000"/>
+                <w:sz w:val="20"/>
+                <w:szCs w:val="20"/>
+              </w:rPr>
+            </w:pPr>
+            <w:r>
+              <w:rPr>
+                <w:rFonts w:ascii="Calibri" w:hAnsi="Calibri"/>
                 <w:color w:val="000000"/>
                 <w:sz w:val="20"/>
                 <w:szCs w:val="20"/>
@@ -1503,15 +1426,14 @@
         </w:tc>
         <w:tc>
           <w:tcPr>
-            <w:tcW w:w="4531" w:type="dxa"/>
-          </w:tcPr>
-          <w:p>
-            <w:pPr>
-              <w:pStyle w:val="Lijstalinea"/>
-              <w:ind w:left="0"/>
-              <w:rPr>
-                <w:rFonts w:ascii="Calibri" w:hAnsi="Calibri"/>
-                <w:b/>
+            <w:tcW w:w="3830" w:type="dxa"/>
+          </w:tcPr>
+          <w:p>
+            <w:pPr>
+              <w:pStyle w:val="Lijstalinea"/>
+              <w:ind w:left="0"/>
+              <w:rPr>
+                <w:rFonts w:ascii="Calibri" w:hAnsi="Calibri"/>
                 <w:color w:val="000000"/>
                 <w:sz w:val="20"/>
                 <w:szCs w:val="20"/>
@@ -1523,7 +1445,79 @@
       <w:tr>
         <w:tc>
           <w:tcPr>
-            <w:tcW w:w="4531" w:type="dxa"/>
+            <w:tcW w:w="3792" w:type="dxa"/>
+          </w:tcPr>
+          <w:p>
+            <w:pPr>
+              <w:pStyle w:val="Lijstalinea"/>
+              <w:ind w:left="0"/>
+              <w:rPr>
+                <w:rFonts w:ascii="Calibri" w:hAnsi="Calibri"/>
+                <w:color w:val="000000"/>
+                <w:sz w:val="20"/>
+                <w:szCs w:val="20"/>
+              </w:rPr>
+            </w:pPr>
+            <w:r>
+              <w:rPr>
+                <w:rFonts w:ascii="Calibri" w:hAnsi="Calibri"/>
+                <w:color w:val="000000"/>
+                <w:sz w:val="20"/>
+                <w:szCs w:val="20"/>
+              </w:rPr>
+              <w:t>Blikopener</w:t>
+            </w:r>
+          </w:p>
+        </w:tc>
+        <w:tc>
+          <w:tcPr>
+            <w:tcW w:w="3830" w:type="dxa"/>
+            <w:tcBorders>
+              <w:right w:val="nil"/>
+            </w:tcBorders>
+          </w:tcPr>
+          <w:p>
+            <w:pPr>
+              <w:pStyle w:val="Lijstalinea"/>
+              <w:ind w:left="0"/>
+              <w:rPr>
+                <w:rFonts w:ascii="Calibri" w:hAnsi="Calibri"/>
+                <w:color w:val="000000"/>
+                <w:sz w:val="20"/>
+                <w:szCs w:val="20"/>
+              </w:rPr>
+            </w:pPr>
+          </w:p>
+        </w:tc>
+      </w:tr>
+      <w:tr>
+        <w:tc>
+          <w:tcPr>
+            <w:tcW w:w="3792" w:type="dxa"/>
+            <w:tcBorders>
+              <w:left w:val="nil"/>
+              <w:right w:val="nil"/>
+            </w:tcBorders>
+          </w:tcPr>
+          <w:p>
+            <w:pPr>
+              <w:pStyle w:val="Lijstalinea"/>
+              <w:ind w:left="0"/>
+              <w:rPr>
+                <w:rFonts w:ascii="Calibri" w:hAnsi="Calibri"/>
+                <w:color w:val="000000"/>
+                <w:sz w:val="20"/>
+                <w:szCs w:val="20"/>
+              </w:rPr>
+            </w:pPr>
+          </w:p>
+        </w:tc>
+        <w:tc>
+          <w:tcPr>
+            <w:tcW w:w="3830" w:type="dxa"/>
+            <w:tcBorders>
+              <w:left w:val="nil"/>
+            </w:tcBorders>
           </w:tcPr>
           <w:p>
             <w:pPr>
@@ -1537,7 +1531,21 @@
                 <w:szCs w:val="20"/>
               </w:rPr>
             </w:pPr>
-            <w:r>
+          </w:p>
+        </w:tc>
+      </w:tr>
+      <w:tr>
+        <w:tc>
+          <w:tcPr>
+            <w:tcW w:w="7622" w:type="dxa"/>
+            <w:gridSpan w:val="2"/>
+            <w:shd w:val="clear" w:color="auto" w:fill="DEEAF6" w:themeFill="accent1" w:themeFillTint="33"/>
+          </w:tcPr>
+          <w:p>
+            <w:pPr>
+              <w:pStyle w:val="Lijstalinea"/>
+              <w:ind w:left="0"/>
+              <w:jc w:val="center"/>
               <w:rPr>
                 <w:rFonts w:ascii="Calibri" w:hAnsi="Calibri"/>
                 <w:b/>
@@ -1545,14 +1553,651 @@
                 <w:sz w:val="20"/>
                 <w:szCs w:val="20"/>
               </w:rPr>
+            </w:pPr>
+            <w:r>
+              <w:rPr>
+                <w:rFonts w:ascii="Calibri" w:hAnsi="Calibri"/>
+                <w:b/>
+                <w:color w:val="000000"/>
+                <w:sz w:val="20"/>
+                <w:szCs w:val="20"/>
+              </w:rPr>
+              <w:t>Marijke Meersman</w:t>
+            </w:r>
+          </w:p>
+        </w:tc>
+      </w:tr>
+      <w:tr>
+        <w:tc>
+          <w:tcPr>
+            <w:tcW w:w="3792" w:type="dxa"/>
+          </w:tcPr>
+          <w:p>
+            <w:pPr>
+              <w:pStyle w:val="Lijstalinea"/>
+              <w:ind w:left="0"/>
+              <w:rPr>
+                <w:rFonts w:ascii="Calibri" w:hAnsi="Calibri"/>
+                <w:b/>
+                <w:color w:val="000000"/>
+                <w:sz w:val="20"/>
+                <w:szCs w:val="20"/>
+              </w:rPr>
+            </w:pPr>
+            <w:r>
+              <w:rPr>
+                <w:rFonts w:ascii="Calibri-Bold" w:hAnsi="Calibri-Bold"/>
+                <w:b/>
+                <w:bCs/>
+                <w:color w:val="000000"/>
+                <w:sz w:val="20"/>
+                <w:szCs w:val="20"/>
+              </w:rPr>
+              <w:t>Eis?</w:t>
+            </w:r>
+          </w:p>
+        </w:tc>
+        <w:tc>
+          <w:tcPr>
+            <w:tcW w:w="3830" w:type="dxa"/>
+          </w:tcPr>
+          <w:p>
+            <w:pPr>
+              <w:pStyle w:val="Lijstalinea"/>
+              <w:ind w:left="0"/>
+              <w:rPr>
+                <w:rFonts w:ascii="Calibri" w:hAnsi="Calibri"/>
+                <w:b/>
+                <w:color w:val="000000"/>
+                <w:sz w:val="20"/>
+                <w:szCs w:val="20"/>
+              </w:rPr>
+            </w:pPr>
+            <w:r>
+              <w:rPr>
+                <w:rFonts w:ascii="Calibri-Bold" w:hAnsi="Calibri-Bold"/>
+                <w:b/>
+                <w:bCs/>
+                <w:color w:val="000000"/>
+                <w:sz w:val="20"/>
+                <w:szCs w:val="20"/>
+              </w:rPr>
+              <w:t>Waar geïmplementeerd?</w:t>
+            </w:r>
+          </w:p>
+        </w:tc>
+      </w:tr>
+      <w:tr>
+        <w:tc>
+          <w:tcPr>
+            <w:tcW w:w="3792" w:type="dxa"/>
+          </w:tcPr>
+          <w:p>
+            <w:pPr>
+              <w:pStyle w:val="Lijstalinea"/>
+              <w:ind w:left="0"/>
+              <w:rPr>
+                <w:rFonts w:ascii="Calibri" w:hAnsi="Calibri"/>
+                <w:color w:val="000000"/>
+                <w:sz w:val="20"/>
+                <w:szCs w:val="20"/>
+              </w:rPr>
+            </w:pPr>
+            <w:r>
+              <w:rPr>
+                <w:rFonts w:ascii="Calibri" w:hAnsi="Calibri"/>
+                <w:color w:val="000000"/>
+                <w:sz w:val="20"/>
+                <w:szCs w:val="20"/>
+              </w:rPr>
+              <w:t>Duidelijk verschillende lay-out voor de breekpunten</w:t>
+            </w:r>
+          </w:p>
+        </w:tc>
+        <w:tc>
+          <w:tcPr>
+            <w:tcW w:w="3830" w:type="dxa"/>
+          </w:tcPr>
+          <w:p>
+            <w:pPr>
+              <w:pStyle w:val="Lijstalinea"/>
+              <w:ind w:left="0"/>
+              <w:rPr>
+                <w:rFonts w:ascii="Calibri" w:hAnsi="Calibri"/>
+                <w:color w:val="000000"/>
+                <w:sz w:val="20"/>
+                <w:szCs w:val="20"/>
+              </w:rPr>
+            </w:pPr>
+          </w:p>
+        </w:tc>
+      </w:tr>
+      <w:tr>
+        <w:tc>
+          <w:tcPr>
+            <w:tcW w:w="3792" w:type="dxa"/>
+          </w:tcPr>
+          <w:p>
+            <w:pPr>
+              <w:pStyle w:val="Lijstalinea"/>
+              <w:ind w:left="0"/>
+              <w:rPr>
+                <w:rFonts w:ascii="Calibri" w:hAnsi="Calibri"/>
+                <w:color w:val="000000"/>
+                <w:sz w:val="20"/>
+                <w:szCs w:val="20"/>
+              </w:rPr>
+            </w:pPr>
+            <w:r>
+              <w:rPr>
+                <w:rFonts w:ascii="Calibri" w:hAnsi="Calibri"/>
+                <w:color w:val="000000"/>
+                <w:sz w:val="20"/>
+                <w:szCs w:val="20"/>
+              </w:rPr>
+              <w:t>CSS3 transform</w:t>
+            </w:r>
+          </w:p>
+        </w:tc>
+        <w:tc>
+          <w:tcPr>
+            <w:tcW w:w="3830" w:type="dxa"/>
+          </w:tcPr>
+          <w:p>
+            <w:pPr>
+              <w:pStyle w:val="Lijstalinea"/>
+              <w:ind w:left="0"/>
+              <w:rPr>
+                <w:rFonts w:ascii="Calibri" w:hAnsi="Calibri"/>
+                <w:color w:val="000000"/>
+                <w:sz w:val="20"/>
+                <w:szCs w:val="20"/>
+              </w:rPr>
+            </w:pPr>
+          </w:p>
+        </w:tc>
+      </w:tr>
+      <w:tr>
+        <w:tc>
+          <w:tcPr>
+            <w:tcW w:w="3792" w:type="dxa"/>
+          </w:tcPr>
+          <w:p>
+            <w:pPr>
+              <w:pStyle w:val="Lijstalinea"/>
+              <w:ind w:left="0"/>
+              <w:rPr>
+                <w:rFonts w:ascii="Calibri" w:hAnsi="Calibri"/>
+                <w:color w:val="000000"/>
+                <w:sz w:val="20"/>
+                <w:szCs w:val="20"/>
+              </w:rPr>
+            </w:pPr>
+            <w:r>
+              <w:rPr>
+                <w:rFonts w:ascii="Calibri" w:hAnsi="Calibri"/>
+                <w:color w:val="000000"/>
+                <w:sz w:val="20"/>
+                <w:szCs w:val="20"/>
+              </w:rPr>
+              <w:t>CSS3 transition</w:t>
+            </w:r>
+          </w:p>
+        </w:tc>
+        <w:tc>
+          <w:tcPr>
+            <w:tcW w:w="3830" w:type="dxa"/>
+          </w:tcPr>
+          <w:p>
+            <w:pPr>
+              <w:pStyle w:val="Lijstalinea"/>
+              <w:ind w:left="0"/>
+              <w:rPr>
+                <w:rFonts w:ascii="Calibri" w:hAnsi="Calibri"/>
+                <w:color w:val="000000"/>
+                <w:sz w:val="20"/>
+                <w:szCs w:val="20"/>
+              </w:rPr>
+            </w:pPr>
+          </w:p>
+        </w:tc>
+      </w:tr>
+      <w:tr>
+        <w:tc>
+          <w:tcPr>
+            <w:tcW w:w="3792" w:type="dxa"/>
+          </w:tcPr>
+          <w:p>
+            <w:pPr>
+              <w:pStyle w:val="Lijstalinea"/>
+              <w:ind w:left="0"/>
+              <w:rPr>
+                <w:rFonts w:ascii="Calibri" w:hAnsi="Calibri"/>
+                <w:color w:val="000000"/>
+                <w:sz w:val="20"/>
+                <w:szCs w:val="20"/>
+              </w:rPr>
+            </w:pPr>
+            <w:r>
+              <w:rPr>
+                <w:rFonts w:ascii="Calibri" w:hAnsi="Calibri"/>
+                <w:color w:val="000000"/>
+                <w:sz w:val="20"/>
+                <w:szCs w:val="20"/>
+              </w:rPr>
+              <w:t>CSS3 animation</w:t>
+            </w:r>
+          </w:p>
+        </w:tc>
+        <w:tc>
+          <w:tcPr>
+            <w:tcW w:w="3830" w:type="dxa"/>
+          </w:tcPr>
+          <w:p>
+            <w:pPr>
+              <w:pStyle w:val="Lijstalinea"/>
+              <w:ind w:left="0"/>
+              <w:rPr>
+                <w:rFonts w:ascii="Calibri" w:hAnsi="Calibri"/>
+                <w:color w:val="000000"/>
+                <w:sz w:val="20"/>
+                <w:szCs w:val="20"/>
+              </w:rPr>
+            </w:pPr>
+            <w:r>
+              <w:rPr>
+                <w:rFonts w:ascii="Calibri" w:hAnsi="Calibri"/>
+                <w:color w:val="000000"/>
+                <w:sz w:val="20"/>
+                <w:szCs w:val="20"/>
+              </w:rPr>
+              <w:t>Op de pagina voeding</w:t>
+            </w:r>
+            <w:r>
+              <w:rPr>
+                <w:rFonts w:ascii="Calibri" w:hAnsi="Calibri"/>
+                <w:color w:val="000000"/>
+                <w:sz w:val="20"/>
+                <w:szCs w:val="20"/>
+              </w:rPr>
+              <w:t>.</w:t>
+            </w:r>
+            <w:r>
+              <w:rPr>
+                <w:rFonts w:ascii="Calibri" w:hAnsi="Calibri"/>
+                <w:color w:val="000000"/>
+                <w:sz w:val="20"/>
+                <w:szCs w:val="20"/>
+              </w:rPr>
+              <w:t xml:space="preserve"> </w:t>
+            </w:r>
+            <w:r>
+              <w:rPr>
+                <w:rFonts w:ascii="Calibri" w:hAnsi="Calibri"/>
+                <w:color w:val="000000"/>
+                <w:sz w:val="20"/>
+                <w:szCs w:val="20"/>
+              </w:rPr>
+              <w:t>D</w:t>
+            </w:r>
+            <w:r>
+              <w:rPr>
+                <w:rFonts w:ascii="Calibri" w:hAnsi="Calibri"/>
+                <w:color w:val="000000"/>
+                <w:sz w:val="20"/>
+                <w:szCs w:val="20"/>
+              </w:rPr>
+              <w:t>e cupcake die in een wortel verandert</w:t>
+            </w:r>
+          </w:p>
+        </w:tc>
+      </w:tr>
+      <w:tr>
+        <w:tc>
+          <w:tcPr>
+            <w:tcW w:w="3792" w:type="dxa"/>
+          </w:tcPr>
+          <w:p>
+            <w:pPr>
+              <w:pStyle w:val="Lijstalinea"/>
+              <w:ind w:left="0"/>
+              <w:rPr>
+                <w:rFonts w:ascii="Calibri" w:hAnsi="Calibri"/>
+                <w:color w:val="000000"/>
+                <w:sz w:val="20"/>
+                <w:szCs w:val="20"/>
+              </w:rPr>
+            </w:pPr>
+            <w:r>
+              <w:rPr>
+                <w:rFonts w:ascii="Calibri" w:hAnsi="Calibri"/>
+                <w:color w:val="000000"/>
+                <w:sz w:val="20"/>
+                <w:szCs w:val="20"/>
+              </w:rPr>
+              <w:t>Korte video of kort audiofragment, zelf gemaakt</w:t>
+            </w:r>
+          </w:p>
+        </w:tc>
+        <w:tc>
+          <w:tcPr>
+            <w:tcW w:w="3830" w:type="dxa"/>
+          </w:tcPr>
+          <w:p>
+            <w:pPr>
+              <w:pStyle w:val="Lijstalinea"/>
+              <w:ind w:left="0"/>
+              <w:rPr>
+                <w:rFonts w:ascii="Calibri" w:hAnsi="Calibri"/>
+                <w:color w:val="000000"/>
+                <w:sz w:val="20"/>
+                <w:szCs w:val="20"/>
+              </w:rPr>
+            </w:pPr>
+            <w:r>
+              <w:rPr>
+                <w:rFonts w:ascii="Calibri" w:hAnsi="Calibri"/>
+                <w:color w:val="000000"/>
+                <w:sz w:val="20"/>
+                <w:szCs w:val="20"/>
+              </w:rPr>
+              <w:t>Op de pagina hoe beginnen met fitnessen, de video waar wordt uitgelegd hoe je een sit-up kan doen.</w:t>
+            </w:r>
+          </w:p>
+        </w:tc>
+      </w:tr>
+      <w:tr>
+        <w:tc>
+          <w:tcPr>
+            <w:tcW w:w="3792" w:type="dxa"/>
+          </w:tcPr>
+          <w:p>
+            <w:pPr>
+              <w:pStyle w:val="Lijstalinea"/>
+              <w:ind w:left="0"/>
+              <w:rPr>
+                <w:rFonts w:ascii="Calibri" w:hAnsi="Calibri"/>
+                <w:color w:val="000000"/>
+                <w:sz w:val="20"/>
+                <w:szCs w:val="20"/>
+              </w:rPr>
+            </w:pPr>
+            <w:r>
+              <w:rPr>
+                <w:rFonts w:ascii="Calibri" w:hAnsi="Calibri"/>
+                <w:color w:val="000000"/>
+                <w:sz w:val="20"/>
+                <w:szCs w:val="20"/>
+              </w:rPr>
+              <w:t>Transcriptie bij audio/video</w:t>
+            </w:r>
+          </w:p>
+        </w:tc>
+        <w:tc>
+          <w:tcPr>
+            <w:tcW w:w="3830" w:type="dxa"/>
+          </w:tcPr>
+          <w:p>
+            <w:pPr>
+              <w:pStyle w:val="Lijstalinea"/>
+              <w:ind w:left="0"/>
+              <w:rPr>
+                <w:rFonts w:ascii="Calibri" w:hAnsi="Calibri"/>
+                <w:color w:val="000000"/>
+                <w:sz w:val="20"/>
+                <w:szCs w:val="20"/>
+              </w:rPr>
+            </w:pPr>
+            <w:r>
+              <w:rPr>
+                <w:rFonts w:ascii="Calibri" w:hAnsi="Calibri"/>
+                <w:color w:val="000000"/>
+                <w:sz w:val="20"/>
+                <w:szCs w:val="20"/>
+              </w:rPr>
+              <w:t>Op de pagina hoe beginnen met fitnessen</w:t>
+            </w:r>
+          </w:p>
+        </w:tc>
+      </w:tr>
+      <w:tr>
+        <w:tc>
+          <w:tcPr>
+            <w:tcW w:w="3792" w:type="dxa"/>
+          </w:tcPr>
+          <w:p>
+            <w:pPr>
+              <w:pStyle w:val="Lijstalinea"/>
+              <w:ind w:left="0"/>
+              <w:rPr>
+                <w:rFonts w:ascii="Calibri" w:hAnsi="Calibri"/>
+                <w:color w:val="000000"/>
+                <w:sz w:val="20"/>
+                <w:szCs w:val="20"/>
+              </w:rPr>
+            </w:pPr>
+            <w:r>
+              <w:rPr>
+                <w:rFonts w:ascii="Calibri" w:hAnsi="Calibri"/>
+                <w:color w:val="000000"/>
+                <w:sz w:val="20"/>
+                <w:szCs w:val="20"/>
+              </w:rPr>
+              <w:t>Een invoer- of berichtvenster</w:t>
+            </w:r>
+          </w:p>
+        </w:tc>
+        <w:tc>
+          <w:tcPr>
+            <w:tcW w:w="3830" w:type="dxa"/>
+          </w:tcPr>
+          <w:p>
+            <w:pPr>
+              <w:pStyle w:val="Lijstalinea"/>
+              <w:ind w:left="0"/>
+              <w:rPr>
+                <w:rFonts w:ascii="Calibri" w:hAnsi="Calibri"/>
+                <w:color w:val="000000"/>
+                <w:sz w:val="20"/>
+                <w:szCs w:val="20"/>
+              </w:rPr>
+            </w:pPr>
+          </w:p>
+        </w:tc>
+      </w:tr>
+      <w:tr>
+        <w:tc>
+          <w:tcPr>
+            <w:tcW w:w="3792" w:type="dxa"/>
+          </w:tcPr>
+          <w:p>
+            <w:pPr>
+              <w:pStyle w:val="Lijstalinea"/>
+              <w:ind w:left="0"/>
+              <w:rPr>
+                <w:rFonts w:ascii="Calibri" w:hAnsi="Calibri"/>
+                <w:color w:val="000000"/>
+                <w:sz w:val="20"/>
+                <w:szCs w:val="20"/>
+              </w:rPr>
+            </w:pPr>
+            <w:r>
+              <w:rPr>
+                <w:rFonts w:ascii="Calibri" w:hAnsi="Calibri"/>
+                <w:color w:val="000000"/>
+                <w:sz w:val="20"/>
+                <w:szCs w:val="20"/>
+              </w:rPr>
+              <w:t>Een lus</w:t>
+            </w:r>
+          </w:p>
+        </w:tc>
+        <w:tc>
+          <w:tcPr>
+            <w:tcW w:w="3830" w:type="dxa"/>
+          </w:tcPr>
+          <w:p>
+            <w:pPr>
+              <w:pStyle w:val="Lijstalinea"/>
+              <w:ind w:left="0"/>
+              <w:rPr>
+                <w:rFonts w:ascii="Calibri" w:hAnsi="Calibri"/>
+                <w:color w:val="000000"/>
+                <w:sz w:val="20"/>
+                <w:szCs w:val="20"/>
+              </w:rPr>
+            </w:pPr>
+          </w:p>
+        </w:tc>
+      </w:tr>
+      <w:tr>
+        <w:tc>
+          <w:tcPr>
+            <w:tcW w:w="3792" w:type="dxa"/>
+          </w:tcPr>
+          <w:p>
+            <w:pPr>
+              <w:pStyle w:val="Lijstalinea"/>
+              <w:ind w:left="0"/>
+              <w:rPr>
+                <w:rFonts w:ascii="Calibri" w:hAnsi="Calibri"/>
+                <w:color w:val="000000"/>
+                <w:sz w:val="20"/>
+                <w:szCs w:val="20"/>
+              </w:rPr>
+            </w:pPr>
+            <w:r>
+              <w:rPr>
+                <w:rFonts w:ascii="Calibri" w:hAnsi="Calibri"/>
+                <w:color w:val="000000"/>
+                <w:sz w:val="20"/>
+                <w:szCs w:val="20"/>
+              </w:rPr>
+              <w:t>Minstens 3 stukjes jQuery-code</w:t>
+            </w:r>
+          </w:p>
+        </w:tc>
+        <w:tc>
+          <w:tcPr>
+            <w:tcW w:w="3830" w:type="dxa"/>
+          </w:tcPr>
+          <w:p>
+            <w:pPr>
+              <w:pStyle w:val="Lijstalinea"/>
+              <w:ind w:left="0"/>
+              <w:rPr>
+                <w:rFonts w:ascii="Calibri" w:hAnsi="Calibri"/>
+                <w:color w:val="000000"/>
+                <w:sz w:val="20"/>
+                <w:szCs w:val="20"/>
+              </w:rPr>
+            </w:pPr>
+          </w:p>
+        </w:tc>
+      </w:tr>
+      <w:tr>
+        <w:tc>
+          <w:tcPr>
+            <w:tcW w:w="3792" w:type="dxa"/>
+          </w:tcPr>
+          <w:p>
+            <w:pPr>
+              <w:pStyle w:val="Lijstalinea"/>
+              <w:ind w:left="0"/>
+              <w:rPr>
+                <w:rFonts w:ascii="Calibri" w:hAnsi="Calibri"/>
+                <w:color w:val="000000"/>
+                <w:sz w:val="20"/>
+                <w:szCs w:val="20"/>
+              </w:rPr>
+            </w:pPr>
+            <w:r>
+              <w:rPr>
+                <w:rFonts w:ascii="Calibri" w:hAnsi="Calibri"/>
+                <w:color w:val="000000"/>
+                <w:sz w:val="20"/>
+                <w:szCs w:val="20"/>
+              </w:rPr>
+              <w:t>Canvas met mogelijkheid om dit te tonen/verbergen</w:t>
+            </w:r>
+          </w:p>
+        </w:tc>
+        <w:tc>
+          <w:tcPr>
+            <w:tcW w:w="3830" w:type="dxa"/>
+          </w:tcPr>
+          <w:p>
+            <w:pPr>
+              <w:pStyle w:val="Lijstalinea"/>
+              <w:ind w:left="0"/>
+              <w:rPr>
+                <w:rFonts w:ascii="Calibri" w:hAnsi="Calibri"/>
+                <w:color w:val="000000"/>
+                <w:sz w:val="20"/>
+                <w:szCs w:val="20"/>
+              </w:rPr>
+            </w:pPr>
+          </w:p>
+        </w:tc>
+      </w:tr>
+      <w:tr>
+        <w:tc>
+          <w:tcPr>
+            <w:tcW w:w="3792" w:type="dxa"/>
+          </w:tcPr>
+          <w:p>
+            <w:pPr>
+              <w:pStyle w:val="Lijstalinea"/>
+              <w:ind w:left="0"/>
+              <w:rPr>
+                <w:rFonts w:ascii="Calibri" w:hAnsi="Calibri"/>
+                <w:color w:val="000000"/>
+                <w:sz w:val="20"/>
+                <w:szCs w:val="20"/>
+              </w:rPr>
+            </w:pPr>
+            <w:r>
+              <w:rPr>
+                <w:rFonts w:ascii="Calibri" w:hAnsi="Calibri"/>
+                <w:color w:val="000000"/>
+                <w:sz w:val="20"/>
+                <w:szCs w:val="20"/>
+              </w:rPr>
               <w:t>Blikopener</w:t>
             </w:r>
           </w:p>
         </w:tc>
         <w:tc>
           <w:tcPr>
-            <w:tcW w:w="4531" w:type="dxa"/>
-          </w:tcPr>
+            <w:tcW w:w="3830" w:type="dxa"/>
+          </w:tcPr>
+          <w:p>
+            <w:pPr>
+              <w:pStyle w:val="Lijstalinea"/>
+              <w:ind w:left="0"/>
+              <w:rPr>
+                <w:noProof/>
+                <w:lang w:val="en-US"/>
+              </w:rPr>
+            </w:pPr>
+            <w:r>
+              <w:rPr>
+                <w:noProof/>
+                <w:lang w:val="en-US"/>
+              </w:rPr>
+              <w:t>Een tweet van Hongkiat over Distorted Button effects.</w:t>
+            </w:r>
+          </w:p>
+          <w:p>
+            <w:pPr>
+              <w:pStyle w:val="Lijstalinea"/>
+              <w:ind w:left="0"/>
+              <w:rPr>
+                <w:noProof/>
+                <w:lang w:val="en-US"/>
+              </w:rPr>
+            </w:pPr>
+          </w:p>
           <w:p>
             <w:pPr>
               <w:pStyle w:val="Lijstalinea"/>
@@ -1560,6 +2205,680 @@
               <w:rPr>
                 <w:rFonts w:ascii="Calibri" w:hAnsi="Calibri"/>
                 <w:b/>
+                <w:color w:val="000000"/>
+                <w:sz w:val="20"/>
+                <w:szCs w:val="20"/>
+              </w:rPr>
+            </w:pPr>
+            <w:r>
+              <w:rPr>
+                <w:noProof/>
+                <w:lang w:val="en-US"/>
+              </w:rPr>
+              <w:drawing>
+                <wp:inline distT="0" distB="0" distL="0" distR="0" wp14:anchorId="3BFA188F" wp14:editId="431E9CE6">
+                  <wp:extent cx="2910840" cy="572909"/>
+                  <wp:effectExtent l="0" t="0" r="3810" b="0"/>
+                  <wp:docPr id="2" name="Afbeelding 2"/>
+                  <wp:cNvGraphicFramePr>
+                    <a:graphicFrameLocks xmlns:a="http://schemas.openxmlformats.org/drawingml/2006/main" noChangeAspect="1"/>
+                  </wp:cNvGraphicFramePr>
+                  <a:graphic xmlns:a="http://schemas.openxmlformats.org/drawingml/2006/main">
+                    <a:graphicData uri="http://schemas.openxmlformats.org/drawingml/2006/picture">
+                      <pic:pic xmlns:pic="http://schemas.openxmlformats.org/drawingml/2006/picture">
+                        <pic:nvPicPr>
+                          <pic:cNvPr id="1" name=""/>
+                          <pic:cNvPicPr/>
+                        </pic:nvPicPr>
+                        <pic:blipFill>
+                          <a:blip r:embed="rId9"/>
+                          <a:stretch>
+                            <a:fillRect/>
+                          </a:stretch>
+                        </pic:blipFill>
+                        <pic:spPr>
+                          <a:xfrm>
+                            <a:off x="0" y="0"/>
+                            <a:ext cx="3274165" cy="644418"/>
+                          </a:xfrm>
+                          <a:prstGeom prst="rect">
+                            <a:avLst/>
+                          </a:prstGeom>
+                        </pic:spPr>
+                      </pic:pic>
+                    </a:graphicData>
+                  </a:graphic>
+                </wp:inline>
+              </w:drawing>
+            </w:r>
+          </w:p>
+        </w:tc>
+      </w:tr>
+      <w:tr>
+        <w:tc>
+          <w:tcPr>
+            <w:tcW w:w="3792" w:type="dxa"/>
+            <w:tcBorders>
+              <w:left w:val="nil"/>
+              <w:right w:val="nil"/>
+            </w:tcBorders>
+          </w:tcPr>
+          <w:p>
+            <w:pPr>
+              <w:pStyle w:val="Lijstalinea"/>
+              <w:ind w:left="0"/>
+              <w:rPr>
+                <w:rFonts w:ascii="Calibri" w:hAnsi="Calibri"/>
+                <w:color w:val="000000"/>
+                <w:sz w:val="20"/>
+                <w:szCs w:val="20"/>
+              </w:rPr>
+            </w:pPr>
+          </w:p>
+        </w:tc>
+        <w:tc>
+          <w:tcPr>
+            <w:tcW w:w="3830" w:type="dxa"/>
+            <w:tcBorders>
+              <w:left w:val="nil"/>
+              <w:right w:val="nil"/>
+            </w:tcBorders>
+          </w:tcPr>
+          <w:p>
+            <w:pPr>
+              <w:pStyle w:val="Lijstalinea"/>
+              <w:ind w:left="0"/>
+              <w:rPr>
+                <w:rFonts w:ascii="Calibri" w:hAnsi="Calibri"/>
+                <w:b/>
+                <w:color w:val="000000"/>
+                <w:sz w:val="20"/>
+                <w:szCs w:val="20"/>
+              </w:rPr>
+            </w:pPr>
+          </w:p>
+        </w:tc>
+      </w:tr>
+      <w:tr>
+        <w:tc>
+          <w:tcPr>
+            <w:tcW w:w="7622" w:type="dxa"/>
+            <w:gridSpan w:val="2"/>
+            <w:shd w:val="clear" w:color="auto" w:fill="DEEAF6" w:themeFill="accent1" w:themeFillTint="33"/>
+          </w:tcPr>
+          <w:p>
+            <w:pPr>
+              <w:pStyle w:val="Lijstalinea"/>
+              <w:ind w:left="0"/>
+              <w:jc w:val="center"/>
+              <w:rPr>
+                <w:rFonts w:ascii="Calibri" w:hAnsi="Calibri"/>
+                <w:b/>
+                <w:color w:val="000000"/>
+                <w:sz w:val="20"/>
+                <w:szCs w:val="20"/>
+              </w:rPr>
+            </w:pPr>
+            <w:r>
+              <w:rPr>
+                <w:rFonts w:ascii="Calibri" w:hAnsi="Calibri"/>
+                <w:b/>
+                <w:color w:val="000000"/>
+                <w:sz w:val="20"/>
+                <w:szCs w:val="20"/>
+              </w:rPr>
+              <w:t>Vincent Oliviers</w:t>
+            </w:r>
+          </w:p>
+        </w:tc>
+      </w:tr>
+      <w:tr>
+        <w:tc>
+          <w:tcPr>
+            <w:tcW w:w="3792" w:type="dxa"/>
+          </w:tcPr>
+          <w:p>
+            <w:pPr>
+              <w:pStyle w:val="Lijstalinea"/>
+              <w:ind w:left="0"/>
+              <w:rPr>
+                <w:rFonts w:ascii="Calibri" w:hAnsi="Calibri"/>
+                <w:b/>
+                <w:color w:val="000000"/>
+                <w:sz w:val="20"/>
+                <w:szCs w:val="20"/>
+              </w:rPr>
+            </w:pPr>
+            <w:r>
+              <w:rPr>
+                <w:rFonts w:ascii="Calibri-Bold" w:hAnsi="Calibri-Bold"/>
+                <w:b/>
+                <w:bCs/>
+                <w:color w:val="000000"/>
+                <w:sz w:val="20"/>
+                <w:szCs w:val="20"/>
+              </w:rPr>
+              <w:t>Eis?</w:t>
+            </w:r>
+          </w:p>
+        </w:tc>
+        <w:tc>
+          <w:tcPr>
+            <w:tcW w:w="3830" w:type="dxa"/>
+          </w:tcPr>
+          <w:p>
+            <w:pPr>
+              <w:pStyle w:val="Lijstalinea"/>
+              <w:ind w:left="0"/>
+              <w:rPr>
+                <w:rFonts w:ascii="Calibri" w:hAnsi="Calibri"/>
+                <w:b/>
+                <w:color w:val="000000"/>
+                <w:sz w:val="20"/>
+                <w:szCs w:val="20"/>
+              </w:rPr>
+            </w:pPr>
+            <w:r>
+              <w:rPr>
+                <w:rFonts w:ascii="Calibri-Bold" w:hAnsi="Calibri-Bold"/>
+                <w:b/>
+                <w:bCs/>
+                <w:color w:val="000000"/>
+                <w:sz w:val="20"/>
+                <w:szCs w:val="20"/>
+              </w:rPr>
+              <w:t>Waar geïmplementeerd?</w:t>
+            </w:r>
+          </w:p>
+        </w:tc>
+      </w:tr>
+      <w:tr>
+        <w:tc>
+          <w:tcPr>
+            <w:tcW w:w="3792" w:type="dxa"/>
+          </w:tcPr>
+          <w:p>
+            <w:pPr>
+              <w:pStyle w:val="Lijstalinea"/>
+              <w:ind w:left="0"/>
+              <w:rPr>
+                <w:rFonts w:ascii="Calibri" w:hAnsi="Calibri"/>
+                <w:color w:val="000000"/>
+                <w:sz w:val="20"/>
+                <w:szCs w:val="20"/>
+              </w:rPr>
+            </w:pPr>
+            <w:r>
+              <w:rPr>
+                <w:rFonts w:ascii="Calibri" w:hAnsi="Calibri"/>
+                <w:color w:val="000000"/>
+                <w:sz w:val="20"/>
+                <w:szCs w:val="20"/>
+              </w:rPr>
+              <w:t>Duidelijk verschillende lay-out voor de breekpunten</w:t>
+            </w:r>
+          </w:p>
+        </w:tc>
+        <w:tc>
+          <w:tcPr>
+            <w:tcW w:w="3830" w:type="dxa"/>
+          </w:tcPr>
+          <w:p>
+            <w:pPr>
+              <w:pStyle w:val="Lijstalinea"/>
+              <w:ind w:left="0"/>
+              <w:rPr>
+                <w:rFonts w:ascii="Calibri" w:hAnsi="Calibri"/>
+                <w:color w:val="000000"/>
+                <w:sz w:val="20"/>
+                <w:szCs w:val="20"/>
+              </w:rPr>
+            </w:pPr>
+          </w:p>
+        </w:tc>
+      </w:tr>
+      <w:tr>
+        <w:tc>
+          <w:tcPr>
+            <w:tcW w:w="3792" w:type="dxa"/>
+          </w:tcPr>
+          <w:p>
+            <w:pPr>
+              <w:pStyle w:val="Lijstalinea"/>
+              <w:ind w:left="0"/>
+              <w:rPr>
+                <w:rFonts w:ascii="Calibri" w:hAnsi="Calibri"/>
+                <w:color w:val="000000"/>
+                <w:sz w:val="20"/>
+                <w:szCs w:val="20"/>
+              </w:rPr>
+            </w:pPr>
+            <w:r>
+              <w:rPr>
+                <w:rFonts w:ascii="Calibri" w:hAnsi="Calibri"/>
+                <w:color w:val="000000"/>
+                <w:sz w:val="20"/>
+                <w:szCs w:val="20"/>
+              </w:rPr>
+              <w:t>CSS3 transform</w:t>
+            </w:r>
+          </w:p>
+        </w:tc>
+        <w:tc>
+          <w:tcPr>
+            <w:tcW w:w="3830" w:type="dxa"/>
+          </w:tcPr>
+          <w:p>
+            <w:pPr>
+              <w:pStyle w:val="Lijstalinea"/>
+              <w:ind w:left="0"/>
+              <w:rPr>
+                <w:rFonts w:ascii="Calibri" w:hAnsi="Calibri"/>
+                <w:color w:val="000000"/>
+                <w:sz w:val="20"/>
+                <w:szCs w:val="20"/>
+              </w:rPr>
+            </w:pPr>
+          </w:p>
+        </w:tc>
+      </w:tr>
+      <w:tr>
+        <w:tc>
+          <w:tcPr>
+            <w:tcW w:w="3792" w:type="dxa"/>
+          </w:tcPr>
+          <w:p>
+            <w:pPr>
+              <w:pStyle w:val="Lijstalinea"/>
+              <w:ind w:left="0"/>
+              <w:rPr>
+                <w:rFonts w:ascii="Calibri" w:hAnsi="Calibri"/>
+                <w:color w:val="000000"/>
+                <w:sz w:val="20"/>
+                <w:szCs w:val="20"/>
+              </w:rPr>
+            </w:pPr>
+            <w:r>
+              <w:rPr>
+                <w:rFonts w:ascii="Calibri" w:hAnsi="Calibri"/>
+                <w:color w:val="000000"/>
+                <w:sz w:val="20"/>
+                <w:szCs w:val="20"/>
+              </w:rPr>
+              <w:t>CSS3 transition</w:t>
+            </w:r>
+          </w:p>
+        </w:tc>
+        <w:tc>
+          <w:tcPr>
+            <w:tcW w:w="3830" w:type="dxa"/>
+          </w:tcPr>
+          <w:p>
+            <w:pPr>
+              <w:pStyle w:val="Lijstalinea"/>
+              <w:ind w:left="0"/>
+              <w:rPr>
+                <w:rFonts w:ascii="Calibri" w:hAnsi="Calibri"/>
+                <w:color w:val="000000"/>
+                <w:sz w:val="20"/>
+                <w:szCs w:val="20"/>
+              </w:rPr>
+            </w:pPr>
+          </w:p>
+        </w:tc>
+      </w:tr>
+      <w:tr>
+        <w:tc>
+          <w:tcPr>
+            <w:tcW w:w="3792" w:type="dxa"/>
+          </w:tcPr>
+          <w:p>
+            <w:pPr>
+              <w:pStyle w:val="Lijstalinea"/>
+              <w:ind w:left="0"/>
+              <w:rPr>
+                <w:rFonts w:ascii="Calibri" w:hAnsi="Calibri"/>
+                <w:color w:val="000000"/>
+                <w:sz w:val="20"/>
+                <w:szCs w:val="20"/>
+              </w:rPr>
+            </w:pPr>
+            <w:r>
+              <w:rPr>
+                <w:rFonts w:ascii="Calibri" w:hAnsi="Calibri"/>
+                <w:color w:val="000000"/>
+                <w:sz w:val="20"/>
+                <w:szCs w:val="20"/>
+              </w:rPr>
+              <w:t>CSS3 animation</w:t>
+            </w:r>
+          </w:p>
+        </w:tc>
+        <w:tc>
+          <w:tcPr>
+            <w:tcW w:w="3830" w:type="dxa"/>
+          </w:tcPr>
+          <w:p>
+            <w:pPr>
+              <w:pStyle w:val="Lijstalinea"/>
+              <w:ind w:left="0"/>
+              <w:rPr>
+                <w:rFonts w:ascii="Calibri" w:hAnsi="Calibri"/>
+                <w:color w:val="000000"/>
+                <w:sz w:val="20"/>
+                <w:szCs w:val="20"/>
+              </w:rPr>
+            </w:pPr>
+          </w:p>
+        </w:tc>
+      </w:tr>
+      <w:tr>
+        <w:tc>
+          <w:tcPr>
+            <w:tcW w:w="3792" w:type="dxa"/>
+          </w:tcPr>
+          <w:p>
+            <w:pPr>
+              <w:pStyle w:val="Lijstalinea"/>
+              <w:ind w:left="0"/>
+              <w:rPr>
+                <w:rFonts w:ascii="Calibri" w:hAnsi="Calibri"/>
+                <w:color w:val="000000"/>
+                <w:sz w:val="20"/>
+                <w:szCs w:val="20"/>
+              </w:rPr>
+            </w:pPr>
+            <w:r>
+              <w:rPr>
+                <w:rFonts w:ascii="Calibri" w:hAnsi="Calibri"/>
+                <w:color w:val="000000"/>
+                <w:sz w:val="20"/>
+                <w:szCs w:val="20"/>
+              </w:rPr>
+              <w:t>Korte video of kort audiofragment, zelf gemaakt</w:t>
+            </w:r>
+          </w:p>
+        </w:tc>
+        <w:tc>
+          <w:tcPr>
+            <w:tcW w:w="3830" w:type="dxa"/>
+          </w:tcPr>
+          <w:p>
+            <w:pPr>
+              <w:pStyle w:val="Lijstalinea"/>
+              <w:ind w:left="0"/>
+              <w:rPr>
+                <w:rFonts w:ascii="Calibri" w:hAnsi="Calibri"/>
+                <w:color w:val="000000"/>
+                <w:sz w:val="20"/>
+                <w:szCs w:val="20"/>
+              </w:rPr>
+            </w:pPr>
+          </w:p>
+        </w:tc>
+      </w:tr>
+      <w:tr>
+        <w:tc>
+          <w:tcPr>
+            <w:tcW w:w="3792" w:type="dxa"/>
+          </w:tcPr>
+          <w:p>
+            <w:pPr>
+              <w:pStyle w:val="Lijstalinea"/>
+              <w:ind w:left="0"/>
+              <w:rPr>
+                <w:rFonts w:ascii="Calibri" w:hAnsi="Calibri"/>
+                <w:color w:val="000000"/>
+                <w:sz w:val="20"/>
+                <w:szCs w:val="20"/>
+              </w:rPr>
+            </w:pPr>
+            <w:r>
+              <w:rPr>
+                <w:rFonts w:ascii="Calibri" w:hAnsi="Calibri"/>
+                <w:color w:val="000000"/>
+                <w:sz w:val="20"/>
+                <w:szCs w:val="20"/>
+              </w:rPr>
+              <w:t>Transcriptie bij audio/video</w:t>
+            </w:r>
+          </w:p>
+        </w:tc>
+        <w:tc>
+          <w:tcPr>
+            <w:tcW w:w="3830" w:type="dxa"/>
+          </w:tcPr>
+          <w:p>
+            <w:pPr>
+              <w:pStyle w:val="Lijstalinea"/>
+              <w:ind w:left="0"/>
+              <w:rPr>
+                <w:rFonts w:ascii="Calibri" w:hAnsi="Calibri"/>
+                <w:color w:val="000000"/>
+                <w:sz w:val="20"/>
+                <w:szCs w:val="20"/>
+              </w:rPr>
+            </w:pPr>
+          </w:p>
+        </w:tc>
+      </w:tr>
+      <w:tr>
+        <w:tc>
+          <w:tcPr>
+            <w:tcW w:w="3792" w:type="dxa"/>
+          </w:tcPr>
+          <w:p>
+            <w:pPr>
+              <w:pStyle w:val="Lijstalinea"/>
+              <w:ind w:left="0"/>
+              <w:rPr>
+                <w:rFonts w:ascii="Calibri" w:hAnsi="Calibri"/>
+                <w:color w:val="000000"/>
+                <w:sz w:val="20"/>
+                <w:szCs w:val="20"/>
+              </w:rPr>
+            </w:pPr>
+            <w:r>
+              <w:rPr>
+                <w:rFonts w:ascii="Calibri" w:hAnsi="Calibri"/>
+                <w:color w:val="000000"/>
+                <w:sz w:val="20"/>
+                <w:szCs w:val="20"/>
+              </w:rPr>
+              <w:t>Een invoer- of berichtvenster</w:t>
+            </w:r>
+          </w:p>
+        </w:tc>
+        <w:tc>
+          <w:tcPr>
+            <w:tcW w:w="3830" w:type="dxa"/>
+          </w:tcPr>
+          <w:p>
+            <w:pPr>
+              <w:pStyle w:val="Lijstalinea"/>
+              <w:ind w:left="0"/>
+              <w:rPr>
+                <w:rFonts w:ascii="Calibri" w:hAnsi="Calibri"/>
+                <w:color w:val="000000"/>
+                <w:sz w:val="20"/>
+                <w:szCs w:val="20"/>
+              </w:rPr>
+            </w:pPr>
+          </w:p>
+        </w:tc>
+      </w:tr>
+      <w:tr>
+        <w:tc>
+          <w:tcPr>
+            <w:tcW w:w="3792" w:type="dxa"/>
+          </w:tcPr>
+          <w:p>
+            <w:pPr>
+              <w:pStyle w:val="Lijstalinea"/>
+              <w:ind w:left="0"/>
+              <w:rPr>
+                <w:rFonts w:ascii="Calibri" w:hAnsi="Calibri"/>
+                <w:color w:val="000000"/>
+                <w:sz w:val="20"/>
+                <w:szCs w:val="20"/>
+              </w:rPr>
+            </w:pPr>
+            <w:r>
+              <w:rPr>
+                <w:rFonts w:ascii="Calibri" w:hAnsi="Calibri"/>
+                <w:color w:val="000000"/>
+                <w:sz w:val="20"/>
+                <w:szCs w:val="20"/>
+              </w:rPr>
+              <w:t>Een lus</w:t>
+            </w:r>
+          </w:p>
+        </w:tc>
+        <w:tc>
+          <w:tcPr>
+            <w:tcW w:w="3830" w:type="dxa"/>
+          </w:tcPr>
+          <w:p>
+            <w:pPr>
+              <w:pStyle w:val="Lijstalinea"/>
+              <w:ind w:left="0"/>
+              <w:rPr>
+                <w:rFonts w:ascii="Calibri" w:hAnsi="Calibri"/>
+                <w:color w:val="000000"/>
+                <w:sz w:val="20"/>
+                <w:szCs w:val="20"/>
+              </w:rPr>
+            </w:pPr>
+          </w:p>
+        </w:tc>
+      </w:tr>
+      <w:tr>
+        <w:tc>
+          <w:tcPr>
+            <w:tcW w:w="3792" w:type="dxa"/>
+          </w:tcPr>
+          <w:p>
+            <w:pPr>
+              <w:pStyle w:val="Lijstalinea"/>
+              <w:ind w:left="0"/>
+              <w:rPr>
+                <w:rFonts w:ascii="Calibri" w:hAnsi="Calibri"/>
+                <w:color w:val="000000"/>
+                <w:sz w:val="20"/>
+                <w:szCs w:val="20"/>
+              </w:rPr>
+            </w:pPr>
+            <w:r>
+              <w:rPr>
+                <w:rFonts w:ascii="Calibri" w:hAnsi="Calibri"/>
+                <w:color w:val="000000"/>
+                <w:sz w:val="20"/>
+                <w:szCs w:val="20"/>
+              </w:rPr>
+              <w:t>Minstens 3 stukjes jQuery-code</w:t>
+            </w:r>
+          </w:p>
+        </w:tc>
+        <w:tc>
+          <w:tcPr>
+            <w:tcW w:w="3830" w:type="dxa"/>
+          </w:tcPr>
+          <w:p>
+            <w:pPr>
+              <w:pStyle w:val="Lijstalinea"/>
+              <w:ind w:left="0"/>
+              <w:rPr>
+                <w:rFonts w:ascii="Calibri" w:hAnsi="Calibri"/>
+                <w:color w:val="000000"/>
+                <w:sz w:val="20"/>
+                <w:szCs w:val="20"/>
+              </w:rPr>
+            </w:pPr>
+          </w:p>
+        </w:tc>
+      </w:tr>
+      <w:tr>
+        <w:tc>
+          <w:tcPr>
+            <w:tcW w:w="3792" w:type="dxa"/>
+          </w:tcPr>
+          <w:p>
+            <w:pPr>
+              <w:pStyle w:val="Lijstalinea"/>
+              <w:ind w:left="0"/>
+              <w:rPr>
+                <w:rFonts w:ascii="Calibri" w:hAnsi="Calibri"/>
+                <w:color w:val="000000"/>
+                <w:sz w:val="20"/>
+                <w:szCs w:val="20"/>
+              </w:rPr>
+            </w:pPr>
+            <w:r>
+              <w:rPr>
+                <w:rFonts w:ascii="Calibri" w:hAnsi="Calibri"/>
+                <w:color w:val="000000"/>
+                <w:sz w:val="20"/>
+                <w:szCs w:val="20"/>
+              </w:rPr>
+              <w:t>Canvas met mogelijkheid om dit te tonen/verbergen</w:t>
+            </w:r>
+          </w:p>
+        </w:tc>
+        <w:tc>
+          <w:tcPr>
+            <w:tcW w:w="3830" w:type="dxa"/>
+          </w:tcPr>
+          <w:p>
+            <w:pPr>
+              <w:pStyle w:val="Lijstalinea"/>
+              <w:ind w:left="0"/>
+              <w:rPr>
+                <w:rFonts w:ascii="Calibri" w:hAnsi="Calibri"/>
+                <w:color w:val="000000"/>
+                <w:sz w:val="20"/>
+                <w:szCs w:val="20"/>
+              </w:rPr>
+            </w:pPr>
+          </w:p>
+        </w:tc>
+      </w:tr>
+      <w:tr>
+        <w:tc>
+          <w:tcPr>
+            <w:tcW w:w="3792" w:type="dxa"/>
+          </w:tcPr>
+          <w:p>
+            <w:pPr>
+              <w:pStyle w:val="Lijstalinea"/>
+              <w:ind w:left="0"/>
+              <w:rPr>
+                <w:rFonts w:ascii="Calibri" w:hAnsi="Calibri"/>
+                <w:color w:val="000000"/>
+                <w:sz w:val="20"/>
+                <w:szCs w:val="20"/>
+              </w:rPr>
+            </w:pPr>
+            <w:r>
+              <w:rPr>
+                <w:rFonts w:ascii="Calibri" w:hAnsi="Calibri"/>
+                <w:color w:val="000000"/>
+                <w:sz w:val="20"/>
+                <w:szCs w:val="20"/>
+              </w:rPr>
+              <w:t>Blikopener</w:t>
+            </w:r>
+          </w:p>
+        </w:tc>
+        <w:tc>
+          <w:tcPr>
+            <w:tcW w:w="3830" w:type="dxa"/>
+          </w:tcPr>
+          <w:p>
+            <w:pPr>
+              <w:pStyle w:val="Lijstalinea"/>
+              <w:ind w:left="0"/>
+              <w:rPr>
+                <w:rFonts w:ascii="Calibri" w:hAnsi="Calibri"/>
                 <w:color w:val="000000"/>
                 <w:sz w:val="20"/>
                 <w:szCs w:val="20"/>
@@ -1569,6 +2888,19 @@
         </w:tc>
       </w:tr>
     </w:tbl>
+    <w:p>
+      <w:pPr>
+        <w:pStyle w:val="Lijstalinea"/>
+        <w:ind w:left="1440"/>
+        <w:rPr>
+          <w:rFonts w:ascii="Calibri" w:hAnsi="Calibri"/>
+          <w:b/>
+          <w:color w:val="000000"/>
+          <w:sz w:val="20"/>
+          <w:szCs w:val="20"/>
+        </w:rPr>
+      </w:pPr>
+    </w:p>
     <w:p>
       <w:pPr>
         <w:pStyle w:val="Lijstalinea"/>
@@ -1639,6 +2971,7 @@
           <w:sz w:val="20"/>
           <w:szCs w:val="20"/>
         </w:rPr>
+        <w:lastRenderedPageBreak/>
         <w:t>Besluit</w:t>
       </w:r>
     </w:p>
@@ -1727,6 +3060,7 @@
       </w:r>
     </w:p>
     <w:sectPr>
+      <w:footerReference w:type="default" r:id="rId10"/>
       <w:pgSz w:w="11906" w:h="16838"/>
       <w:pgMar w:top="1417" w:right="1417" w:bottom="1417" w:left="1417" w:header="708" w:footer="708" w:gutter="0"/>
       <w:cols w:space="708"/>
@@ -1734,6 +3068,102 @@
     </w:sectPr>
   </w:body>
 </w:document>
+</file>
+
+<file path=word/endnotes.xml><?xml version="1.0" encoding="utf-8"?>
+<w:endnotes xmlns:wpc="http://schemas.microsoft.com/office/word/2010/wordprocessingCanvas" xmlns:cx="http://schemas.microsoft.com/office/drawing/2014/chartex" xmlns:cx1="http://schemas.microsoft.com/office/drawing/2015/9/8/chartex" xmlns:mc="http://schemas.openxmlformats.org/markup-compatibility/2006" xmlns:o="urn:schemas-microsoft-com:office:office" xmlns:r="http://schemas.openxmlformats.org/officeDocument/2006/relationships" xmlns:m="http://schemas.openxmlformats.org/officeDocument/2006/math" xmlns:v="urn:schemas-microsoft-com:vml" xmlns:wp14="http://schemas.microsoft.com/office/word/2010/wordprocessingDrawing" xmlns:wp="http://schemas.openxmlformats.org/drawingml/2006/wordprocessingDrawing" xmlns:w10="urn:schemas-microsoft-com:office:word" xmlns:w="http://schemas.openxmlformats.org/wordprocessingml/2006/main" xmlns:w14="http://schemas.microsoft.com/office/word/2010/wordml" xmlns:w15="http://schemas.microsoft.com/office/word/2012/wordml" xmlns:w16se="http://schemas.microsoft.com/office/word/2015/wordml/symex" xmlns:wpg="http://schemas.microsoft.com/office/word/2010/wordprocessingGroup" xmlns:wpi="http://schemas.microsoft.com/office/word/2010/wordprocessingInk" xmlns:wne="http://schemas.microsoft.com/office/word/2006/wordml" xmlns:wps="http://schemas.microsoft.com/office/word/2010/wordprocessingShape" mc:Ignorable="w14 w15 w16se wp14">
+  <w:endnote w:type="separator" w:id="-1">
+    <w:p>
+      <w:pPr>
+        <w:spacing w:after="0" w:line="240" w:lineRule="auto"/>
+      </w:pPr>
+      <w:r>
+        <w:separator/>
+      </w:r>
+    </w:p>
+  </w:endnote>
+  <w:endnote w:type="continuationSeparator" w:id="0">
+    <w:p>
+      <w:pPr>
+        <w:spacing w:after="0" w:line="240" w:lineRule="auto"/>
+      </w:pPr>
+      <w:r>
+        <w:continuationSeparator/>
+      </w:r>
+    </w:p>
+  </w:endnote>
+</w:endnotes>
+</file>
+
+<file path=word/footer1.xml><?xml version="1.0" encoding="utf-8"?>
+<w:ftr xmlns:wpc="http://schemas.microsoft.com/office/word/2010/wordprocessingCanvas" xmlns:cx="http://schemas.microsoft.com/office/drawing/2014/chartex" xmlns:cx1="http://schemas.microsoft.com/office/drawing/2015/9/8/chartex" xmlns:mc="http://schemas.openxmlformats.org/markup-compatibility/2006" xmlns:o="urn:schemas-microsoft-com:office:office" xmlns:r="http://schemas.openxmlformats.org/officeDocument/2006/relationships" xmlns:m="http://schemas.openxmlformats.org/officeDocument/2006/math" xmlns:v="urn:schemas-microsoft-com:vml" xmlns:wp14="http://schemas.microsoft.com/office/word/2010/wordprocessingDrawing" xmlns:wp="http://schemas.openxmlformats.org/drawingml/2006/wordprocessingDrawing" xmlns:w10="urn:schemas-microsoft-com:office:word" xmlns:w="http://schemas.openxmlformats.org/wordprocessingml/2006/main" xmlns:w14="http://schemas.microsoft.com/office/word/2010/wordml" xmlns:w15="http://schemas.microsoft.com/office/word/2012/wordml" xmlns:w16se="http://schemas.microsoft.com/office/word/2015/wordml/symex" xmlns:wpg="http://schemas.microsoft.com/office/word/2010/wordprocessingGroup" xmlns:wpi="http://schemas.microsoft.com/office/word/2010/wordprocessingInk" xmlns:wne="http://schemas.microsoft.com/office/word/2006/wordml" xmlns:wps="http://schemas.microsoft.com/office/word/2010/wordprocessingShape" mc:Ignorable="w14 w15 w16se wp14">
+  <w:sdt>
+    <w:sdtPr>
+      <w:id w:val="-198639685"/>
+      <w:docPartObj>
+        <w:docPartGallery w:val="Page Numbers (Bottom of Page)"/>
+        <w:docPartUnique/>
+      </w:docPartObj>
+    </w:sdtPr>
+    <w:sdtContent>
+      <w:p>
+        <w:pPr>
+          <w:pStyle w:val="Voettekst"/>
+          <w:jc w:val="right"/>
+        </w:pPr>
+        <w:r>
+          <w:fldChar w:fldCharType="begin"/>
+        </w:r>
+        <w:r>
+          <w:instrText>PAGE   \* MERGEFORMAT</w:instrText>
+        </w:r>
+        <w:r>
+          <w:fldChar w:fldCharType="separate"/>
+        </w:r>
+        <w:r>
+          <w:rPr>
+            <w:noProof/>
+            <w:lang w:val="nl-NL"/>
+          </w:rPr>
+          <w:t>2</w:t>
+        </w:r>
+        <w:r>
+          <w:fldChar w:fldCharType="end"/>
+        </w:r>
+      </w:p>
+    </w:sdtContent>
+  </w:sdt>
+  <w:p>
+    <w:pPr>
+      <w:pStyle w:val="Voettekst"/>
+    </w:pPr>
+  </w:p>
+</w:ftr>
+</file>
+
+<file path=word/footnotes.xml><?xml version="1.0" encoding="utf-8"?>
+<w:footnotes xmlns:wpc="http://schemas.microsoft.com/office/word/2010/wordprocessingCanvas" xmlns:cx="http://schemas.microsoft.com/office/drawing/2014/chartex" xmlns:cx1="http://schemas.microsoft.com/office/drawing/2015/9/8/chartex" xmlns:mc="http://schemas.openxmlformats.org/markup-compatibility/2006" xmlns:o="urn:schemas-microsoft-com:office:office" xmlns:r="http://schemas.openxmlformats.org/officeDocument/2006/relationships" xmlns:m="http://schemas.openxmlformats.org/officeDocument/2006/math" xmlns:v="urn:schemas-microsoft-com:vml" xmlns:wp14="http://schemas.microsoft.com/office/word/2010/wordprocessingDrawing" xmlns:wp="http://schemas.openxmlformats.org/drawingml/2006/wordprocessingDrawing" xmlns:w10="urn:schemas-microsoft-com:office:word" xmlns:w="http://schemas.openxmlformats.org/wordprocessingml/2006/main" xmlns:w14="http://schemas.microsoft.com/office/word/2010/wordml" xmlns:w15="http://schemas.microsoft.com/office/word/2012/wordml" xmlns:w16se="http://schemas.microsoft.com/office/word/2015/wordml/symex" xmlns:wpg="http://schemas.microsoft.com/office/word/2010/wordprocessingGroup" xmlns:wpi="http://schemas.microsoft.com/office/word/2010/wordprocessingInk" xmlns:wne="http://schemas.microsoft.com/office/word/2006/wordml" xmlns:wps="http://schemas.microsoft.com/office/word/2010/wordprocessingShape" mc:Ignorable="w14 w15 w16se wp14">
+  <w:footnote w:type="separator" w:id="-1">
+    <w:p>
+      <w:pPr>
+        <w:spacing w:after="0" w:line="240" w:lineRule="auto"/>
+      </w:pPr>
+      <w:r>
+        <w:separator/>
+      </w:r>
+    </w:p>
+  </w:footnote>
+  <w:footnote w:type="continuationSeparator" w:id="0">
+    <w:p>
+      <w:pPr>
+        <w:spacing w:after="0" w:line="240" w:lineRule="auto"/>
+      </w:pPr>
+      <w:r>
+        <w:continuationSeparator/>
+      </w:r>
+    </w:p>
+  </w:footnote>
+</w:footnotes>
 </file>
 
 <file path=word/numbering.xml><?xml version="1.0" encoding="utf-8"?>
@@ -2373,6 +3803,50 @@
       </w:tblBorders>
     </w:tblPr>
   </w:style>
+  <w:style w:type="paragraph" w:styleId="Koptekst">
+    <w:name w:val="header"/>
+    <w:basedOn w:val="Standaard"/>
+    <w:link w:val="KoptekstChar"/>
+    <w:uiPriority w:val="99"/>
+    <w:unhideWhenUsed/>
+    <w:rsid w:val="002D74D1"/>
+    <w:pPr>
+      <w:tabs>
+        <w:tab w:val="center" w:pos="4536"/>
+        <w:tab w:val="right" w:pos="9072"/>
+      </w:tabs>
+      <w:spacing w:after="0" w:line="240" w:lineRule="auto"/>
+    </w:pPr>
+  </w:style>
+  <w:style w:type="character" w:customStyle="1" w:styleId="KoptekstChar">
+    <w:name w:val="Koptekst Char"/>
+    <w:basedOn w:val="Standaardalinea-lettertype"/>
+    <w:link w:val="Koptekst"/>
+    <w:uiPriority w:val="99"/>
+    <w:rsid w:val="002D74D1"/>
+  </w:style>
+  <w:style w:type="paragraph" w:styleId="Voettekst">
+    <w:name w:val="footer"/>
+    <w:basedOn w:val="Standaard"/>
+    <w:link w:val="VoettekstChar"/>
+    <w:uiPriority w:val="99"/>
+    <w:unhideWhenUsed/>
+    <w:rsid w:val="002D74D1"/>
+    <w:pPr>
+      <w:tabs>
+        <w:tab w:val="center" w:pos="4536"/>
+        <w:tab w:val="right" w:pos="9072"/>
+      </w:tabs>
+      <w:spacing w:after="0" w:line="240" w:lineRule="auto"/>
+    </w:pPr>
+  </w:style>
+  <w:style w:type="character" w:customStyle="1" w:styleId="VoettekstChar">
+    <w:name w:val="Voettekst Char"/>
+    <w:basedOn w:val="Standaardalinea-lettertype"/>
+    <w:link w:val="Voettekst"/>
+    <w:uiPriority w:val="99"/>
+    <w:rsid w:val="002D74D1"/>
+  </w:style>
 </w:styles>
 </file>
 
@@ -2642,7 +4116,7 @@
 </file>
 
 <file path=customXml/itemProps1.xml><?xml version="1.0" encoding="utf-8"?>
-<ds:datastoreItem xmlns:ds="http://schemas.openxmlformats.org/officeDocument/2006/customXml" ds:itemID="{21163051-4844-4623-8839-B51747B751E2}">
+<ds:datastoreItem xmlns:ds="http://schemas.openxmlformats.org/officeDocument/2006/customXml" ds:itemID="{69185001-0A57-4583-976E-F68A975EB795}">
   <ds:schemaRefs>
     <ds:schemaRef ds:uri="http://schemas.openxmlformats.org/officeDocument/2006/bibliography"/>
   </ds:schemaRefs>

</xml_diff>

<commit_message>
afwerken transitie en bijwerken documentatie
</commit_message>
<xml_diff>
--- a/Uploads en werk bestanden/Documentatie Bootstrap project.docx
+++ b/Uploads en werk bestanden/Documentatie Bootstrap project.docx
@@ -300,7 +300,7 @@
         <w:rPr>
           <w:b/>
           <w:noProof/>
-          <w:lang w:eastAsia="nl-BE"/>
+          <w:lang w:val="en-US"/>
         </w:rPr>
         <w:drawing>
           <wp:inline distT="0" distB="0" distL="0" distR="0">
@@ -934,8 +934,8 @@
         <w:tblLook w:val="04A0" w:firstRow="1" w:lastRow="0" w:firstColumn="1" w:lastColumn="0" w:noHBand="0" w:noVBand="1"/>
       </w:tblPr>
       <w:tblGrid>
-        <w:gridCol w:w="2816"/>
-        <w:gridCol w:w="4806"/>
+        <w:gridCol w:w="3517"/>
+        <w:gridCol w:w="4105"/>
       </w:tblGrid>
       <w:tr>
         <w:tc>
@@ -985,7 +985,7 @@
       <w:tr>
         <w:tc>
           <w:tcPr>
-            <w:tcW w:w="3792" w:type="dxa"/>
+            <w:tcW w:w="3517" w:type="dxa"/>
           </w:tcPr>
           <w:p>
             <w:pPr>
@@ -1014,7 +1014,7 @@
         </w:tc>
         <w:tc>
           <w:tcPr>
-            <w:tcW w:w="3830" w:type="dxa"/>
+            <w:tcW w:w="4105" w:type="dxa"/>
           </w:tcPr>
           <w:p>
             <w:pPr>
@@ -1045,7 +1045,7 @@
       <w:tr>
         <w:tc>
           <w:tcPr>
-            <w:tcW w:w="3792" w:type="dxa"/>
+            <w:tcW w:w="3517" w:type="dxa"/>
           </w:tcPr>
           <w:p>
             <w:pPr>
@@ -1071,7 +1071,7 @@
         </w:tc>
         <w:tc>
           <w:tcPr>
-            <w:tcW w:w="3830" w:type="dxa"/>
+            <w:tcW w:w="4105" w:type="dxa"/>
           </w:tcPr>
           <w:p>
             <w:pPr>
@@ -1090,7 +1090,7 @@
       <w:tr>
         <w:tc>
           <w:tcPr>
-            <w:tcW w:w="3792" w:type="dxa"/>
+            <w:tcW w:w="3517" w:type="dxa"/>
           </w:tcPr>
           <w:p>
             <w:pPr>
@@ -1127,7 +1127,7 @@
         </w:tc>
         <w:tc>
           <w:tcPr>
-            <w:tcW w:w="3830" w:type="dxa"/>
+            <w:tcW w:w="4105" w:type="dxa"/>
           </w:tcPr>
           <w:p>
             <w:pPr>
@@ -1146,7 +1146,7 @@
       <w:tr>
         <w:tc>
           <w:tcPr>
-            <w:tcW w:w="3792" w:type="dxa"/>
+            <w:tcW w:w="3517" w:type="dxa"/>
           </w:tcPr>
           <w:p>
             <w:pPr>
@@ -1184,7 +1184,7 @@
         </w:tc>
         <w:tc>
           <w:tcPr>
-            <w:tcW w:w="3830" w:type="dxa"/>
+            <w:tcW w:w="4105" w:type="dxa"/>
           </w:tcPr>
           <w:p>
             <w:pPr>
@@ -1203,7 +1203,7 @@
       <w:tr>
         <w:tc>
           <w:tcPr>
-            <w:tcW w:w="3792" w:type="dxa"/>
+            <w:tcW w:w="3517" w:type="dxa"/>
           </w:tcPr>
           <w:p>
             <w:pPr>
@@ -1240,7 +1240,7 @@
         </w:tc>
         <w:tc>
           <w:tcPr>
-            <w:tcW w:w="3830" w:type="dxa"/>
+            <w:tcW w:w="4105" w:type="dxa"/>
           </w:tcPr>
           <w:p>
             <w:pPr>
@@ -1259,7 +1259,7 @@
       <w:tr>
         <w:tc>
           <w:tcPr>
-            <w:tcW w:w="3792" w:type="dxa"/>
+            <w:tcW w:w="3517" w:type="dxa"/>
           </w:tcPr>
           <w:p>
             <w:pPr>
@@ -1285,7 +1285,7 @@
         </w:tc>
         <w:tc>
           <w:tcPr>
-            <w:tcW w:w="3830" w:type="dxa"/>
+            <w:tcW w:w="4105" w:type="dxa"/>
           </w:tcPr>
           <w:p>
             <w:pPr>
@@ -1304,7 +1304,7 @@
       <w:tr>
         <w:tc>
           <w:tcPr>
-            <w:tcW w:w="3792" w:type="dxa"/>
+            <w:tcW w:w="3517" w:type="dxa"/>
           </w:tcPr>
           <w:p>
             <w:pPr>
@@ -1330,7 +1330,7 @@
         </w:tc>
         <w:tc>
           <w:tcPr>
-            <w:tcW w:w="3830" w:type="dxa"/>
+            <w:tcW w:w="4105" w:type="dxa"/>
           </w:tcPr>
           <w:p>
             <w:pPr>
@@ -1349,7 +1349,7 @@
       <w:tr>
         <w:tc>
           <w:tcPr>
-            <w:tcW w:w="3792" w:type="dxa"/>
+            <w:tcW w:w="3517" w:type="dxa"/>
           </w:tcPr>
           <w:p>
             <w:pPr>
@@ -1375,7 +1375,7 @@
         </w:tc>
         <w:tc>
           <w:tcPr>
-            <w:tcW w:w="3830" w:type="dxa"/>
+            <w:tcW w:w="4105" w:type="dxa"/>
           </w:tcPr>
           <w:p>
             <w:pPr>
@@ -1394,7 +1394,7 @@
       <w:tr>
         <w:tc>
           <w:tcPr>
-            <w:tcW w:w="3792" w:type="dxa"/>
+            <w:tcW w:w="3517" w:type="dxa"/>
           </w:tcPr>
           <w:p>
             <w:pPr>
@@ -1420,7 +1420,7 @@
         </w:tc>
         <w:tc>
           <w:tcPr>
-            <w:tcW w:w="3830" w:type="dxa"/>
+            <w:tcW w:w="4105" w:type="dxa"/>
           </w:tcPr>
           <w:p>
             <w:pPr>
@@ -1439,7 +1439,7 @@
       <w:tr>
         <w:tc>
           <w:tcPr>
-            <w:tcW w:w="3792" w:type="dxa"/>
+            <w:tcW w:w="3517" w:type="dxa"/>
           </w:tcPr>
           <w:p>
             <w:pPr>
@@ -1485,7 +1485,7 @@
         </w:tc>
         <w:tc>
           <w:tcPr>
-            <w:tcW w:w="3830" w:type="dxa"/>
+            <w:tcW w:w="4105" w:type="dxa"/>
           </w:tcPr>
           <w:p>
             <w:pPr>
@@ -1504,7 +1504,7 @@
       <w:tr>
         <w:tc>
           <w:tcPr>
-            <w:tcW w:w="3792" w:type="dxa"/>
+            <w:tcW w:w="3517" w:type="dxa"/>
           </w:tcPr>
           <w:p>
             <w:pPr>
@@ -1530,7 +1530,7 @@
         </w:tc>
         <w:tc>
           <w:tcPr>
-            <w:tcW w:w="3830" w:type="dxa"/>
+            <w:tcW w:w="4105" w:type="dxa"/>
           </w:tcPr>
           <w:p>
             <w:pPr>
@@ -1549,7 +1549,7 @@
       <w:tr>
         <w:tc>
           <w:tcPr>
-            <w:tcW w:w="3792" w:type="dxa"/>
+            <w:tcW w:w="3517" w:type="dxa"/>
           </w:tcPr>
           <w:p>
             <w:pPr>
@@ -1575,7 +1575,7 @@
         </w:tc>
         <w:tc>
           <w:tcPr>
-            <w:tcW w:w="3830" w:type="dxa"/>
+            <w:tcW w:w="4105" w:type="dxa"/>
             <w:tcBorders>
               <w:right w:val="nil"/>
             </w:tcBorders>
@@ -1597,7 +1597,7 @@
       <w:tr>
         <w:tc>
           <w:tcPr>
-            <w:tcW w:w="3792" w:type="dxa"/>
+            <w:tcW w:w="3517" w:type="dxa"/>
             <w:tcBorders>
               <w:left w:val="nil"/>
               <w:right w:val="nil"/>
@@ -1618,7 +1618,7 @@
         </w:tc>
         <w:tc>
           <w:tcPr>
-            <w:tcW w:w="3830" w:type="dxa"/>
+            <w:tcW w:w="4105" w:type="dxa"/>
             <w:tcBorders>
               <w:left w:val="nil"/>
             </w:tcBorders>
@@ -1674,7 +1674,7 @@
       <w:tr>
         <w:tc>
           <w:tcPr>
-            <w:tcW w:w="3792" w:type="dxa"/>
+            <w:tcW w:w="3517" w:type="dxa"/>
           </w:tcPr>
           <w:p>
             <w:pPr>
@@ -1703,7 +1703,7 @@
         </w:tc>
         <w:tc>
           <w:tcPr>
-            <w:tcW w:w="3830" w:type="dxa"/>
+            <w:tcW w:w="4105" w:type="dxa"/>
           </w:tcPr>
           <w:p>
             <w:pPr>
@@ -1734,7 +1734,7 @@
       <w:tr>
         <w:tc>
           <w:tcPr>
-            <w:tcW w:w="3792" w:type="dxa"/>
+            <w:tcW w:w="3517" w:type="dxa"/>
           </w:tcPr>
           <w:p>
             <w:pPr>
@@ -1760,26 +1760,35 @@
         </w:tc>
         <w:tc>
           <w:tcPr>
-            <w:tcW w:w="3830" w:type="dxa"/>
-          </w:tcPr>
-          <w:p>
-            <w:pPr>
-              <w:pStyle w:val="Lijstalinea"/>
-              <w:ind w:left="0"/>
-              <w:rPr>
-                <w:rFonts w:ascii="Calibri" w:hAnsi="Calibri"/>
-                <w:color w:val="000000"/>
-                <w:sz w:val="20"/>
-                <w:szCs w:val="20"/>
-              </w:rPr>
-            </w:pPr>
+            <w:tcW w:w="4105" w:type="dxa"/>
+          </w:tcPr>
+          <w:p>
+            <w:pPr>
+              <w:pStyle w:val="Lijstalinea"/>
+              <w:ind w:left="0"/>
+              <w:rPr>
+                <w:rFonts w:ascii="Calibri" w:hAnsi="Calibri"/>
+                <w:color w:val="000000"/>
+                <w:sz w:val="20"/>
+                <w:szCs w:val="20"/>
+              </w:rPr>
+            </w:pPr>
+            <w:r>
+              <w:rPr>
+                <w:rFonts w:ascii="Calibri" w:hAnsi="Calibri"/>
+                <w:color w:val="000000"/>
+                <w:sz w:val="20"/>
+                <w:szCs w:val="20"/>
+              </w:rPr>
+              <w:t>In waarom en hoe pagina en ook op de 404 en 403 pagina</w:t>
+            </w:r>
           </w:p>
         </w:tc>
       </w:tr>
       <w:tr>
         <w:tc>
           <w:tcPr>
-            <w:tcW w:w="3792" w:type="dxa"/>
+            <w:tcW w:w="3517" w:type="dxa"/>
           </w:tcPr>
           <w:p>
             <w:pPr>
@@ -1816,26 +1825,55 @@
         </w:tc>
         <w:tc>
           <w:tcPr>
-            <w:tcW w:w="3830" w:type="dxa"/>
-          </w:tcPr>
-          <w:p>
-            <w:pPr>
-              <w:pStyle w:val="Lijstalinea"/>
-              <w:ind w:left="0"/>
-              <w:rPr>
-                <w:rFonts w:ascii="Calibri" w:hAnsi="Calibri"/>
-                <w:color w:val="000000"/>
-                <w:sz w:val="20"/>
-                <w:szCs w:val="20"/>
-              </w:rPr>
-            </w:pPr>
+            <w:tcW w:w="4105" w:type="dxa"/>
+          </w:tcPr>
+          <w:p>
+            <w:pPr>
+              <w:pStyle w:val="Lijstalinea"/>
+              <w:ind w:left="0"/>
+              <w:rPr>
+                <w:rFonts w:ascii="Calibri" w:hAnsi="Calibri"/>
+                <w:color w:val="000000"/>
+                <w:sz w:val="20"/>
+                <w:szCs w:val="20"/>
+              </w:rPr>
+            </w:pPr>
+            <w:r>
+              <w:rPr>
+                <w:rFonts w:ascii="Calibri" w:hAnsi="Calibri"/>
+                <w:color w:val="000000"/>
+                <w:sz w:val="20"/>
+                <w:szCs w:val="20"/>
+              </w:rPr>
+              <w:t xml:space="preserve">Op </w:t>
+            </w:r>
+            <w:proofErr w:type="spellStart"/>
+            <w:r>
+              <w:rPr>
+                <w:rFonts w:ascii="Calibri" w:hAnsi="Calibri"/>
+                <w:color w:val="000000"/>
+                <w:sz w:val="20"/>
+                <w:szCs w:val="20"/>
+              </w:rPr>
+              <w:t>onePage</w:t>
+            </w:r>
+            <w:proofErr w:type="spellEnd"/>
+            <w:r>
+              <w:rPr>
+                <w:rFonts w:ascii="Calibri" w:hAnsi="Calibri"/>
+                <w:color w:val="000000"/>
+                <w:sz w:val="20"/>
+                <w:szCs w:val="20"/>
+              </w:rPr>
+              <w:t>, de knop “meer”</w:t>
+            </w:r>
           </w:p>
         </w:tc>
       </w:tr>
       <w:tr>
         <w:tc>
           <w:tcPr>
-            <w:tcW w:w="3792" w:type="dxa"/>
+            <w:tcW w:w="3517" w:type="dxa"/>
           </w:tcPr>
           <w:p>
             <w:pPr>
@@ -1872,26 +1910,55 @@
         </w:tc>
         <w:tc>
           <w:tcPr>
-            <w:tcW w:w="3830" w:type="dxa"/>
-          </w:tcPr>
-          <w:p>
-            <w:pPr>
-              <w:pStyle w:val="Lijstalinea"/>
-              <w:ind w:left="0"/>
-              <w:rPr>
-                <w:rFonts w:ascii="Calibri" w:hAnsi="Calibri"/>
-                <w:color w:val="000000"/>
-                <w:sz w:val="20"/>
-                <w:szCs w:val="20"/>
-              </w:rPr>
-            </w:pPr>
+            <w:tcW w:w="4105" w:type="dxa"/>
+          </w:tcPr>
+          <w:p>
+            <w:pPr>
+              <w:pStyle w:val="Lijstalinea"/>
+              <w:ind w:left="0"/>
+              <w:rPr>
+                <w:rFonts w:ascii="Calibri" w:hAnsi="Calibri"/>
+                <w:color w:val="000000"/>
+                <w:sz w:val="20"/>
+                <w:szCs w:val="20"/>
+              </w:rPr>
+            </w:pPr>
+            <w:r>
+              <w:rPr>
+                <w:rFonts w:ascii="Calibri" w:hAnsi="Calibri"/>
+                <w:color w:val="000000"/>
+                <w:sz w:val="20"/>
+                <w:szCs w:val="20"/>
+              </w:rPr>
+              <w:t xml:space="preserve">Op </w:t>
+            </w:r>
+            <w:proofErr w:type="spellStart"/>
+            <w:r>
+              <w:rPr>
+                <w:rFonts w:ascii="Calibri" w:hAnsi="Calibri"/>
+                <w:color w:val="000000"/>
+                <w:sz w:val="20"/>
+                <w:szCs w:val="20"/>
+              </w:rPr>
+              <w:t>onePage</w:t>
+            </w:r>
+            <w:proofErr w:type="spellEnd"/>
+            <w:r>
+              <w:rPr>
+                <w:rFonts w:ascii="Calibri" w:hAnsi="Calibri"/>
+                <w:color w:val="000000"/>
+                <w:sz w:val="20"/>
+                <w:szCs w:val="20"/>
+              </w:rPr>
+              <w:t>, de knop “meer”</w:t>
+            </w:r>
           </w:p>
         </w:tc>
       </w:tr>
       <w:tr>
         <w:tc>
           <w:tcPr>
-            <w:tcW w:w="3792" w:type="dxa"/>
+            <w:tcW w:w="3517" w:type="dxa"/>
           </w:tcPr>
           <w:p>
             <w:pPr>
@@ -1928,7 +1995,7 @@
         </w:tc>
         <w:tc>
           <w:tcPr>
-            <w:tcW w:w="3830" w:type="dxa"/>
+            <w:tcW w:w="4105" w:type="dxa"/>
           </w:tcPr>
           <w:p>
             <w:pPr>
@@ -2012,7 +2079,7 @@
       <w:tr>
         <w:tc>
           <w:tcPr>
-            <w:tcW w:w="3792" w:type="dxa"/>
+            <w:tcW w:w="3517" w:type="dxa"/>
           </w:tcPr>
           <w:p>
             <w:pPr>
@@ -2038,7 +2105,7 @@
         </w:tc>
         <w:tc>
           <w:tcPr>
-            <w:tcW w:w="3830" w:type="dxa"/>
+            <w:tcW w:w="4105" w:type="dxa"/>
           </w:tcPr>
           <w:p>
             <w:pPr>
@@ -2086,7 +2153,7 @@
       <w:tr>
         <w:tc>
           <w:tcPr>
-            <w:tcW w:w="3792" w:type="dxa"/>
+            <w:tcW w:w="3517" w:type="dxa"/>
           </w:tcPr>
           <w:p>
             <w:pPr>
@@ -2112,7 +2179,7 @@
         </w:tc>
         <w:tc>
           <w:tcPr>
-            <w:tcW w:w="3830" w:type="dxa"/>
+            <w:tcW w:w="4105" w:type="dxa"/>
           </w:tcPr>
           <w:p>
             <w:pPr>
@@ -2140,7 +2207,7 @@
       <w:tr>
         <w:tc>
           <w:tcPr>
-            <w:tcW w:w="3792" w:type="dxa"/>
+            <w:tcW w:w="3517" w:type="dxa"/>
           </w:tcPr>
           <w:p>
             <w:pPr>
@@ -2166,26 +2233,55 @@
         </w:tc>
         <w:tc>
           <w:tcPr>
-            <w:tcW w:w="3830" w:type="dxa"/>
-          </w:tcPr>
-          <w:p>
-            <w:pPr>
-              <w:pStyle w:val="Lijstalinea"/>
-              <w:ind w:left="0"/>
-              <w:rPr>
-                <w:rFonts w:ascii="Calibri" w:hAnsi="Calibri"/>
-                <w:color w:val="000000"/>
-                <w:sz w:val="20"/>
-                <w:szCs w:val="20"/>
-              </w:rPr>
-            </w:pPr>
+            <w:tcW w:w="4105" w:type="dxa"/>
+          </w:tcPr>
+          <w:p>
+            <w:pPr>
+              <w:pStyle w:val="Lijstalinea"/>
+              <w:ind w:left="0"/>
+              <w:rPr>
+                <w:rFonts w:ascii="Calibri" w:hAnsi="Calibri"/>
+                <w:color w:val="000000"/>
+                <w:sz w:val="20"/>
+                <w:szCs w:val="20"/>
+              </w:rPr>
+            </w:pPr>
+            <w:r>
+              <w:rPr>
+                <w:rFonts w:ascii="Calibri" w:hAnsi="Calibri"/>
+                <w:color w:val="000000"/>
+                <w:sz w:val="20"/>
+                <w:szCs w:val="20"/>
+              </w:rPr>
+              <w:t xml:space="preserve">Op de </w:t>
+            </w:r>
+            <w:proofErr w:type="spellStart"/>
+            <w:r>
+              <w:rPr>
+                <w:rFonts w:ascii="Calibri" w:hAnsi="Calibri"/>
+                <w:color w:val="000000"/>
+                <w:sz w:val="20"/>
+                <w:szCs w:val="20"/>
+              </w:rPr>
+              <w:t>php</w:t>
+            </w:r>
+            <w:proofErr w:type="spellEnd"/>
+            <w:r>
+              <w:rPr>
+                <w:rFonts w:ascii="Calibri" w:hAnsi="Calibri"/>
+                <w:color w:val="000000"/>
+                <w:sz w:val="20"/>
+                <w:szCs w:val="20"/>
+              </w:rPr>
+              <w:t xml:space="preserve"> pagina nadat een bericht werd verstuurd</w:t>
+            </w:r>
           </w:p>
         </w:tc>
       </w:tr>
       <w:tr>
         <w:tc>
           <w:tcPr>
-            <w:tcW w:w="3792" w:type="dxa"/>
+            <w:tcW w:w="3517" w:type="dxa"/>
           </w:tcPr>
           <w:p>
             <w:pPr>
@@ -2211,7 +2307,7 @@
         </w:tc>
         <w:tc>
           <w:tcPr>
-            <w:tcW w:w="3830" w:type="dxa"/>
+            <w:tcW w:w="4105" w:type="dxa"/>
           </w:tcPr>
           <w:p>
             <w:pPr>
@@ -2230,7 +2326,7 @@
       <w:tr>
         <w:tc>
           <w:tcPr>
-            <w:tcW w:w="3792" w:type="dxa"/>
+            <w:tcW w:w="3517" w:type="dxa"/>
           </w:tcPr>
           <w:p>
             <w:pPr>
@@ -2276,26 +2372,104 @@
         </w:tc>
         <w:tc>
           <w:tcPr>
-            <w:tcW w:w="3830" w:type="dxa"/>
-          </w:tcPr>
-          <w:p>
-            <w:pPr>
-              <w:pStyle w:val="Lijstalinea"/>
-              <w:ind w:left="0"/>
-              <w:rPr>
-                <w:rFonts w:ascii="Calibri" w:hAnsi="Calibri"/>
-                <w:color w:val="000000"/>
-                <w:sz w:val="20"/>
-                <w:szCs w:val="20"/>
-              </w:rPr>
-            </w:pPr>
+            <w:tcW w:w="4105" w:type="dxa"/>
+          </w:tcPr>
+          <w:p>
+            <w:pPr>
+              <w:pStyle w:val="Lijstalinea"/>
+              <w:numPr>
+                <w:ilvl w:val="0"/>
+                <w:numId w:val="3"/>
+              </w:numPr>
+              <w:rPr>
+                <w:rFonts w:ascii="Calibri" w:hAnsi="Calibri"/>
+                <w:color w:val="000000"/>
+                <w:sz w:val="20"/>
+                <w:szCs w:val="20"/>
+              </w:rPr>
+            </w:pPr>
+            <w:r>
+              <w:rPr>
+                <w:rFonts w:ascii="Calibri" w:hAnsi="Calibri"/>
+                <w:color w:val="000000"/>
+                <w:sz w:val="20"/>
+                <w:szCs w:val="20"/>
+              </w:rPr>
+              <w:t xml:space="preserve">Berichtvenster (op </w:t>
+            </w:r>
+            <w:proofErr w:type="spellStart"/>
+            <w:r>
+              <w:rPr>
+                <w:rFonts w:ascii="Calibri" w:hAnsi="Calibri"/>
+                <w:color w:val="000000"/>
+                <w:sz w:val="20"/>
+                <w:szCs w:val="20"/>
+              </w:rPr>
+              <w:t>php</w:t>
+            </w:r>
+            <w:proofErr w:type="spellEnd"/>
+            <w:r>
+              <w:rPr>
+                <w:rFonts w:ascii="Calibri" w:hAnsi="Calibri"/>
+                <w:color w:val="000000"/>
+                <w:sz w:val="20"/>
+                <w:szCs w:val="20"/>
+              </w:rPr>
+              <w:t>)</w:t>
+            </w:r>
+          </w:p>
+          <w:p>
+            <w:pPr>
+              <w:pStyle w:val="Lijstalinea"/>
+              <w:numPr>
+                <w:ilvl w:val="0"/>
+                <w:numId w:val="3"/>
+              </w:numPr>
+              <w:rPr>
+                <w:rFonts w:ascii="Calibri" w:hAnsi="Calibri"/>
+                <w:color w:val="000000"/>
+                <w:sz w:val="20"/>
+                <w:szCs w:val="20"/>
+              </w:rPr>
+            </w:pPr>
+            <w:r>
+              <w:rPr>
+                <w:rFonts w:ascii="Calibri" w:hAnsi="Calibri"/>
+                <w:color w:val="000000"/>
+                <w:sz w:val="20"/>
+                <w:szCs w:val="20"/>
+              </w:rPr>
+              <w:t xml:space="preserve">Mijn script van de video op pagina hoe starten kan laten zien worden en verborgen met 1 knop (ook het canvas is met </w:t>
+            </w:r>
+            <w:proofErr w:type="spellStart"/>
+            <w:r>
+              <w:rPr>
+                <w:rFonts w:ascii="Calibri" w:hAnsi="Calibri"/>
+                <w:color w:val="000000"/>
+                <w:sz w:val="20"/>
+                <w:szCs w:val="20"/>
+              </w:rPr>
+              <w:t>JQuery</w:t>
+            </w:r>
+            <w:proofErr w:type="spellEnd"/>
+            <w:r>
+              <w:rPr>
+                <w:rFonts w:ascii="Calibri" w:hAnsi="Calibri"/>
+                <w:color w:val="000000"/>
+                <w:sz w:val="20"/>
+                <w:szCs w:val="20"/>
+              </w:rPr>
+              <w:t xml:space="preserve"> voor verbergen en tonen van het canvas maar dan in twee knoppen)</w:t>
+            </w:r>
+            <w:bookmarkStart w:id="0" w:name="_GoBack"/>
+            <w:bookmarkEnd w:id="0"/>
           </w:p>
         </w:tc>
       </w:tr>
       <w:tr>
         <w:tc>
           <w:tcPr>
-            <w:tcW w:w="3792" w:type="dxa"/>
+            <w:tcW w:w="3517" w:type="dxa"/>
           </w:tcPr>
           <w:p>
             <w:pPr>
@@ -2321,26 +2495,35 @@
         </w:tc>
         <w:tc>
           <w:tcPr>
-            <w:tcW w:w="3830" w:type="dxa"/>
-          </w:tcPr>
-          <w:p>
-            <w:pPr>
-              <w:pStyle w:val="Lijstalinea"/>
-              <w:ind w:left="0"/>
-              <w:rPr>
-                <w:rFonts w:ascii="Calibri" w:hAnsi="Calibri"/>
-                <w:color w:val="000000"/>
-                <w:sz w:val="20"/>
-                <w:szCs w:val="20"/>
-              </w:rPr>
-            </w:pPr>
+            <w:tcW w:w="4105" w:type="dxa"/>
+          </w:tcPr>
+          <w:p>
+            <w:pPr>
+              <w:pStyle w:val="Lijstalinea"/>
+              <w:ind w:left="0"/>
+              <w:rPr>
+                <w:rFonts w:ascii="Calibri" w:hAnsi="Calibri"/>
+                <w:color w:val="000000"/>
+                <w:sz w:val="20"/>
+                <w:szCs w:val="20"/>
+              </w:rPr>
+            </w:pPr>
+            <w:r>
+              <w:rPr>
+                <w:rFonts w:ascii="Calibri" w:hAnsi="Calibri"/>
+                <w:color w:val="000000"/>
+                <w:sz w:val="20"/>
+                <w:szCs w:val="20"/>
+              </w:rPr>
+              <w:t>Op hoe starten pagina, de weegschaal.</w:t>
+            </w:r>
           </w:p>
         </w:tc>
       </w:tr>
       <w:tr>
         <w:tc>
           <w:tcPr>
-            <w:tcW w:w="3792" w:type="dxa"/>
+            <w:tcW w:w="3517" w:type="dxa"/>
           </w:tcPr>
           <w:p>
             <w:pPr>
@@ -2366,7 +2549,7 @@
         </w:tc>
         <w:tc>
           <w:tcPr>
-            <w:tcW w:w="3830" w:type="dxa"/>
+            <w:tcW w:w="4105" w:type="dxa"/>
           </w:tcPr>
           <w:p>
             <w:pPr>
@@ -2376,21 +2559,6 @@
                 <w:noProof/>
               </w:rPr>
             </w:pPr>
-            <w:r>
-              <w:rPr>
-                <w:noProof/>
-              </w:rPr>
-              <w:t>Een tweet van Hongkiat over Distorted Button effects.</w:t>
-            </w:r>
-          </w:p>
-          <w:p>
-            <w:pPr>
-              <w:pStyle w:val="Lijstalinea"/>
-              <w:ind w:left="0"/>
-              <w:rPr>
-                <w:noProof/>
-              </w:rPr>
-            </w:pPr>
           </w:p>
           <w:p>
             <w:pPr>
@@ -2404,54 +2572,13 @@
                 <w:szCs w:val="20"/>
               </w:rPr>
             </w:pPr>
-            <w:r>
-              <w:rPr>
-                <w:noProof/>
-                <w:lang w:eastAsia="nl-BE"/>
-              </w:rPr>
-              <w:drawing>
-                <wp:inline distT="0" distB="0" distL="0" distR="0" wp14:anchorId="3BFA188F" wp14:editId="431E9CE6">
-                  <wp:extent cx="2910840" cy="572909"/>
-                  <wp:effectExtent l="0" t="0" r="3810" b="0"/>
-                  <wp:docPr id="2" name="Afbeelding 2"/>
-                  <wp:cNvGraphicFramePr>
-                    <a:graphicFrameLocks xmlns:a="http://schemas.openxmlformats.org/drawingml/2006/main" noChangeAspect="1"/>
-                  </wp:cNvGraphicFramePr>
-                  <a:graphic xmlns:a="http://schemas.openxmlformats.org/drawingml/2006/main">
-                    <a:graphicData uri="http://schemas.openxmlformats.org/drawingml/2006/picture">
-                      <pic:pic xmlns:pic="http://schemas.openxmlformats.org/drawingml/2006/picture">
-                        <pic:nvPicPr>
-                          <pic:cNvPr id="1" name=""/>
-                          <pic:cNvPicPr/>
-                        </pic:nvPicPr>
-                        <pic:blipFill>
-                          <a:blip r:embed="rId9"/>
-                          <a:stretch>
-                            <a:fillRect/>
-                          </a:stretch>
-                        </pic:blipFill>
-                        <pic:spPr>
-                          <a:xfrm>
-                            <a:off x="0" y="0"/>
-                            <a:ext cx="3274165" cy="644418"/>
-                          </a:xfrm>
-                          <a:prstGeom prst="rect">
-                            <a:avLst/>
-                          </a:prstGeom>
-                        </pic:spPr>
-                      </pic:pic>
-                    </a:graphicData>
-                  </a:graphic>
-                </wp:inline>
-              </w:drawing>
-            </w:r>
           </w:p>
         </w:tc>
       </w:tr>
       <w:tr>
         <w:tc>
           <w:tcPr>
-            <w:tcW w:w="3792" w:type="dxa"/>
+            <w:tcW w:w="3517" w:type="dxa"/>
             <w:tcBorders>
               <w:left w:val="nil"/>
               <w:right w:val="nil"/>
@@ -2472,7 +2599,7 @@
         </w:tc>
         <w:tc>
           <w:tcPr>
-            <w:tcW w:w="3830" w:type="dxa"/>
+            <w:tcW w:w="4105" w:type="dxa"/>
             <w:tcBorders>
               <w:left w:val="nil"/>
               <w:right w:val="nil"/>
@@ -2529,7 +2656,7 @@
       <w:tr>
         <w:tc>
           <w:tcPr>
-            <w:tcW w:w="3792" w:type="dxa"/>
+            <w:tcW w:w="3517" w:type="dxa"/>
           </w:tcPr>
           <w:p>
             <w:pPr>
@@ -2558,7 +2685,7 @@
         </w:tc>
         <w:tc>
           <w:tcPr>
-            <w:tcW w:w="3830" w:type="dxa"/>
+            <w:tcW w:w="4105" w:type="dxa"/>
           </w:tcPr>
           <w:p>
             <w:pPr>
@@ -2589,7 +2716,7 @@
       <w:tr>
         <w:tc>
           <w:tcPr>
-            <w:tcW w:w="3792" w:type="dxa"/>
+            <w:tcW w:w="3517" w:type="dxa"/>
           </w:tcPr>
           <w:p>
             <w:pPr>
@@ -2615,7 +2742,7 @@
         </w:tc>
         <w:tc>
           <w:tcPr>
-            <w:tcW w:w="3830" w:type="dxa"/>
+            <w:tcW w:w="4105" w:type="dxa"/>
           </w:tcPr>
           <w:p>
             <w:pPr>
@@ -2637,15 +2764,13 @@
               </w:rPr>
               <w:t xml:space="preserve">Menu </w:t>
             </w:r>
-            <w:bookmarkStart w:id="0" w:name="_GoBack"/>
-            <w:bookmarkEnd w:id="0"/>
           </w:p>
         </w:tc>
       </w:tr>
       <w:tr>
         <w:tc>
           <w:tcPr>
-            <w:tcW w:w="3792" w:type="dxa"/>
+            <w:tcW w:w="3517" w:type="dxa"/>
           </w:tcPr>
           <w:p>
             <w:pPr>
@@ -2682,7 +2807,7 @@
         </w:tc>
         <w:tc>
           <w:tcPr>
-            <w:tcW w:w="3830" w:type="dxa"/>
+            <w:tcW w:w="4105" w:type="dxa"/>
           </w:tcPr>
           <w:p>
             <w:pPr>
@@ -2701,7 +2826,7 @@
       <w:tr>
         <w:tc>
           <w:tcPr>
-            <w:tcW w:w="3792" w:type="dxa"/>
+            <w:tcW w:w="3517" w:type="dxa"/>
           </w:tcPr>
           <w:p>
             <w:pPr>
@@ -2738,7 +2863,7 @@
         </w:tc>
         <w:tc>
           <w:tcPr>
-            <w:tcW w:w="3830" w:type="dxa"/>
+            <w:tcW w:w="4105" w:type="dxa"/>
           </w:tcPr>
           <w:p>
             <w:pPr>
@@ -2757,7 +2882,7 @@
       <w:tr>
         <w:tc>
           <w:tcPr>
-            <w:tcW w:w="3792" w:type="dxa"/>
+            <w:tcW w:w="3517" w:type="dxa"/>
           </w:tcPr>
           <w:p>
             <w:pPr>
@@ -2794,7 +2919,7 @@
         </w:tc>
         <w:tc>
           <w:tcPr>
-            <w:tcW w:w="3830" w:type="dxa"/>
+            <w:tcW w:w="4105" w:type="dxa"/>
           </w:tcPr>
           <w:p>
             <w:pPr>
@@ -2813,7 +2938,7 @@
       <w:tr>
         <w:tc>
           <w:tcPr>
-            <w:tcW w:w="3792" w:type="dxa"/>
+            <w:tcW w:w="3517" w:type="dxa"/>
           </w:tcPr>
           <w:p>
             <w:pPr>
@@ -2839,7 +2964,7 @@
         </w:tc>
         <w:tc>
           <w:tcPr>
-            <w:tcW w:w="3830" w:type="dxa"/>
+            <w:tcW w:w="4105" w:type="dxa"/>
           </w:tcPr>
           <w:p>
             <w:pPr>
@@ -2867,7 +2992,7 @@
       <w:tr>
         <w:tc>
           <w:tcPr>
-            <w:tcW w:w="3792" w:type="dxa"/>
+            <w:tcW w:w="3517" w:type="dxa"/>
           </w:tcPr>
           <w:p>
             <w:pPr>
@@ -2893,7 +3018,7 @@
         </w:tc>
         <w:tc>
           <w:tcPr>
-            <w:tcW w:w="3830" w:type="dxa"/>
+            <w:tcW w:w="4105" w:type="dxa"/>
           </w:tcPr>
           <w:p>
             <w:pPr>
@@ -2921,7 +3046,7 @@
       <w:tr>
         <w:tc>
           <w:tcPr>
-            <w:tcW w:w="3792" w:type="dxa"/>
+            <w:tcW w:w="3517" w:type="dxa"/>
           </w:tcPr>
           <w:p>
             <w:pPr>
@@ -2947,7 +3072,7 @@
         </w:tc>
         <w:tc>
           <w:tcPr>
-            <w:tcW w:w="3830" w:type="dxa"/>
+            <w:tcW w:w="4105" w:type="dxa"/>
           </w:tcPr>
           <w:p>
             <w:pPr>
@@ -2975,7 +3100,7 @@
       <w:tr>
         <w:tc>
           <w:tcPr>
-            <w:tcW w:w="3792" w:type="dxa"/>
+            <w:tcW w:w="3517" w:type="dxa"/>
           </w:tcPr>
           <w:p>
             <w:pPr>
@@ -3001,7 +3126,7 @@
         </w:tc>
         <w:tc>
           <w:tcPr>
-            <w:tcW w:w="3830" w:type="dxa"/>
+            <w:tcW w:w="4105" w:type="dxa"/>
           </w:tcPr>
           <w:p>
             <w:pPr>
@@ -3020,7 +3145,7 @@
       <w:tr>
         <w:tc>
           <w:tcPr>
-            <w:tcW w:w="3792" w:type="dxa"/>
+            <w:tcW w:w="3517" w:type="dxa"/>
           </w:tcPr>
           <w:p>
             <w:pPr>
@@ -3066,7 +3191,7 @@
         </w:tc>
         <w:tc>
           <w:tcPr>
-            <w:tcW w:w="3830" w:type="dxa"/>
+            <w:tcW w:w="4105" w:type="dxa"/>
           </w:tcPr>
           <w:p>
             <w:pPr>
@@ -3085,7 +3210,7 @@
       <w:tr>
         <w:tc>
           <w:tcPr>
-            <w:tcW w:w="3792" w:type="dxa"/>
+            <w:tcW w:w="3517" w:type="dxa"/>
           </w:tcPr>
           <w:p>
             <w:pPr>
@@ -3111,7 +3236,7 @@
         </w:tc>
         <w:tc>
           <w:tcPr>
-            <w:tcW w:w="3830" w:type="dxa"/>
+            <w:tcW w:w="4105" w:type="dxa"/>
           </w:tcPr>
           <w:p>
             <w:pPr>
@@ -3130,7 +3255,7 @@
       <w:tr>
         <w:tc>
           <w:tcPr>
-            <w:tcW w:w="3792" w:type="dxa"/>
+            <w:tcW w:w="3517" w:type="dxa"/>
           </w:tcPr>
           <w:p>
             <w:pPr>
@@ -3156,7 +3281,7 @@
         </w:tc>
         <w:tc>
           <w:tcPr>
-            <w:tcW w:w="3830" w:type="dxa"/>
+            <w:tcW w:w="4105" w:type="dxa"/>
           </w:tcPr>
           <w:p>
             <w:pPr>
@@ -3256,7 +3381,6 @@
           <w:sz w:val="20"/>
           <w:szCs w:val="20"/>
         </w:rPr>
-        <w:lastRenderedPageBreak/>
         <w:t>Besluit</w:t>
       </w:r>
     </w:p>
@@ -3345,7 +3469,7 @@
       </w:r>
     </w:p>
     <w:sectPr>
-      <w:footerReference w:type="default" r:id="rId10"/>
+      <w:footerReference w:type="default" r:id="rId9"/>
       <w:pgSz w:w="11906" w:h="16838"/>
       <w:pgMar w:top="1417" w:right="1417" w:bottom="1417" w:left="1417" w:header="708" w:footer="708" w:gutter="0"/>
       <w:cols w:space="708"/>
@@ -3411,7 +3535,7 @@
             <w:noProof/>
             <w:lang w:val="nl-NL"/>
           </w:rPr>
-          <w:t>3</w:t>
+          <w:t>2</w:t>
         </w:r>
         <w:r>
           <w:fldChar w:fldCharType="end"/>
@@ -3629,11 +3753,103 @@
       </w:pPr>
     </w:lvl>
   </w:abstractNum>
+  <w:abstractNum w:abstractNumId="2" w15:restartNumberingAfterBreak="0">
+    <w:nsid w:val="283063E0"/>
+    <w:multiLevelType w:val="hybridMultilevel"/>
+    <w:tmpl w:val="6E9E2FAA"/>
+    <w:lvl w:ilvl="0" w:tplc="0409000F">
+      <w:start w:val="1"/>
+      <w:numFmt w:val="decimal"/>
+      <w:lvlText w:val="%1."/>
+      <w:lvlJc w:val="left"/>
+      <w:pPr>
+        <w:ind w:left="720" w:hanging="360"/>
+      </w:pPr>
+      <w:rPr>
+        <w:rFonts w:hint="default"/>
+      </w:rPr>
+    </w:lvl>
+    <w:lvl w:ilvl="1" w:tplc="04090019" w:tentative="1">
+      <w:start w:val="1"/>
+      <w:numFmt w:val="lowerLetter"/>
+      <w:lvlText w:val="%2."/>
+      <w:lvlJc w:val="left"/>
+      <w:pPr>
+        <w:ind w:left="1440" w:hanging="360"/>
+      </w:pPr>
+    </w:lvl>
+    <w:lvl w:ilvl="2" w:tplc="0409001B" w:tentative="1">
+      <w:start w:val="1"/>
+      <w:numFmt w:val="lowerRoman"/>
+      <w:lvlText w:val="%3."/>
+      <w:lvlJc w:val="right"/>
+      <w:pPr>
+        <w:ind w:left="2160" w:hanging="180"/>
+      </w:pPr>
+    </w:lvl>
+    <w:lvl w:ilvl="3" w:tplc="0409000F" w:tentative="1">
+      <w:start w:val="1"/>
+      <w:numFmt w:val="decimal"/>
+      <w:lvlText w:val="%4."/>
+      <w:lvlJc w:val="left"/>
+      <w:pPr>
+        <w:ind w:left="2880" w:hanging="360"/>
+      </w:pPr>
+    </w:lvl>
+    <w:lvl w:ilvl="4" w:tplc="04090019" w:tentative="1">
+      <w:start w:val="1"/>
+      <w:numFmt w:val="lowerLetter"/>
+      <w:lvlText w:val="%5."/>
+      <w:lvlJc w:val="left"/>
+      <w:pPr>
+        <w:ind w:left="3600" w:hanging="360"/>
+      </w:pPr>
+    </w:lvl>
+    <w:lvl w:ilvl="5" w:tplc="0409001B" w:tentative="1">
+      <w:start w:val="1"/>
+      <w:numFmt w:val="lowerRoman"/>
+      <w:lvlText w:val="%6."/>
+      <w:lvlJc w:val="right"/>
+      <w:pPr>
+        <w:ind w:left="4320" w:hanging="180"/>
+      </w:pPr>
+    </w:lvl>
+    <w:lvl w:ilvl="6" w:tplc="0409000F" w:tentative="1">
+      <w:start w:val="1"/>
+      <w:numFmt w:val="decimal"/>
+      <w:lvlText w:val="%7."/>
+      <w:lvlJc w:val="left"/>
+      <w:pPr>
+        <w:ind w:left="5040" w:hanging="360"/>
+      </w:pPr>
+    </w:lvl>
+    <w:lvl w:ilvl="7" w:tplc="04090019" w:tentative="1">
+      <w:start w:val="1"/>
+      <w:numFmt w:val="lowerLetter"/>
+      <w:lvlText w:val="%8."/>
+      <w:lvlJc w:val="left"/>
+      <w:pPr>
+        <w:ind w:left="5760" w:hanging="360"/>
+      </w:pPr>
+    </w:lvl>
+    <w:lvl w:ilvl="8" w:tplc="0409001B" w:tentative="1">
+      <w:start w:val="1"/>
+      <w:numFmt w:val="lowerRoman"/>
+      <w:lvlText w:val="%9."/>
+      <w:lvlJc w:val="right"/>
+      <w:pPr>
+        <w:ind w:left="6480" w:hanging="180"/>
+      </w:pPr>
+    </w:lvl>
+  </w:abstractNum>
   <w:num w:numId="1">
     <w:abstractNumId w:val="1"/>
   </w:num>
   <w:num w:numId="2">
     <w:abstractNumId w:val="0"/>
+  </w:num>
+  <w:num w:numId="3">
+    <w:abstractNumId w:val="2"/>
   </w:num>
 </w:numbering>
 </file>
@@ -4402,7 +4618,7 @@
 </file>
 
 <file path=customXml/itemProps1.xml><?xml version="1.0" encoding="utf-8"?>
-<ds:datastoreItem xmlns:ds="http://schemas.openxmlformats.org/officeDocument/2006/customXml" ds:itemID="{D2BBE626-C98F-4525-B24C-6FB0498DE49C}">
+<ds:datastoreItem xmlns:ds="http://schemas.openxmlformats.org/officeDocument/2006/customXml" ds:itemID="{8BD54834-D0A3-4850-A152-7592772CB382}">
   <ds:schemaRefs>
     <ds:schemaRef ds:uri="http://schemas.openxmlformats.org/officeDocument/2006/bibliography"/>
   </ds:schemaRefs>

</xml_diff>

<commit_message>
svg toegevoegd aan map, documentatie aangevuld, nog een paar kleine aanpassingen
</commit_message>
<xml_diff>
--- a/Uploads en werk bestanden/Documentatie Bootstrap project.docx
+++ b/Uploads en werk bestanden/Documentatie Bootstrap project.docx
@@ -255,7 +255,7 @@
           <w:sz w:val="20"/>
           <w:szCs w:val="20"/>
         </w:rPr>
-        <w:t>rood, oranje, geel en blauw</w:t>
+        <w:t>Rood en blauw. In het begin hadden we meer kleuren, maar de soberheid stond ons wel aan. Rood geeft natuurlijk het vurige aan dat nodig is bij fitness. Het is ook echt een actieve kleur, daarom dat we deze ook geïntegreerd hebben in ons logo.</w:t>
       </w:r>
     </w:p>
     <w:p>
@@ -479,6 +479,64 @@
     </w:p>
     <w:p>
       <w:pPr>
+        <w:ind w:left="720"/>
+        <w:rPr>
+          <w:rFonts w:ascii="Calibri" w:hAnsi="Calibri"/>
+          <w:color w:val="000000"/>
+          <w:sz w:val="20"/>
+          <w:szCs w:val="20"/>
+        </w:rPr>
+      </w:pPr>
+      <w:r>
+        <w:rPr>
+          <w:rFonts w:ascii="Calibri" w:hAnsi="Calibri"/>
+          <w:color w:val="000000"/>
+          <w:sz w:val="20"/>
+          <w:szCs w:val="20"/>
+        </w:rPr>
+        <w:t xml:space="preserve">We kozen voor </w:t>
+      </w:r>
+      <w:proofErr w:type="spellStart"/>
+      <w:r>
+        <w:rPr>
+          <w:rFonts w:ascii="Calibri" w:hAnsi="Calibri"/>
+          <w:color w:val="000000"/>
+          <w:sz w:val="20"/>
+          <w:szCs w:val="20"/>
+        </w:rPr>
+        <w:t>Github</w:t>
+      </w:r>
+      <w:proofErr w:type="spellEnd"/>
+      <w:r>
+        <w:rPr>
+          <w:rFonts w:ascii="Calibri" w:hAnsi="Calibri"/>
+          <w:color w:val="000000"/>
+          <w:sz w:val="20"/>
+          <w:szCs w:val="20"/>
+        </w:rPr>
+        <w:t xml:space="preserve"> omdat deze speciaal gemaakt is voor programmeurs. We hebben hier wel enkele problemen mee gehad in het begin, maar eens dat we er mee weg waren, ging dit heel erg goed.</w:t>
+      </w:r>
+      <w:r>
+        <w:rPr>
+          <w:rFonts w:ascii="Calibri" w:hAnsi="Calibri"/>
+          <w:color w:val="000000"/>
+          <w:sz w:val="20"/>
+          <w:szCs w:val="20"/>
+        </w:rPr>
+        <w:t xml:space="preserve"> </w:t>
+      </w:r>
+      <w:r>
+        <w:rPr>
+          <w:rFonts w:ascii="Calibri" w:hAnsi="Calibri"/>
+          <w:color w:val="000000"/>
+          <w:sz w:val="20"/>
+          <w:szCs w:val="20"/>
+        </w:rPr>
+        <w:t>Zo bleven we op de hoogte van wie wat had gedaan en schreven we nooit dubbele code. Verder hielden we elkaar ook op facebook op de hoogte van wie wat ging doen wanneer, zodat het risico zo klein mogelijk was dat we op dezelfde tijd met de dezelfde code bezig waren.</w:t>
+      </w:r>
+    </w:p>
+    <w:p>
+      <w:pPr>
         <w:pStyle w:val="Lijstalinea"/>
         <w:numPr>
           <w:ilvl w:val="1"/>
@@ -626,6 +684,684 @@
         </w:rPr>
         <w:t>lijk was. Dit mag in een tabel.</w:t>
       </w:r>
+    </w:p>
+    <w:tbl>
+      <w:tblPr>
+        <w:tblStyle w:val="Tabelraster"/>
+        <w:tblW w:w="0" w:type="auto"/>
+        <w:tblInd w:w="1440" w:type="dxa"/>
+        <w:tblLook w:val="04A0" w:firstRow="1" w:lastRow="0" w:firstColumn="1" w:lastColumn="0" w:noHBand="0" w:noVBand="1"/>
+      </w:tblPr>
+      <w:tblGrid>
+        <w:gridCol w:w="1286"/>
+        <w:gridCol w:w="1871"/>
+        <w:gridCol w:w="4465"/>
+      </w:tblGrid>
+      <w:tr>
+        <w:tc>
+          <w:tcPr>
+            <w:tcW w:w="1390" w:type="dxa"/>
+            <w:shd w:val="clear" w:color="auto" w:fill="DEEAF6" w:themeFill="accent1" w:themeFillTint="33"/>
+          </w:tcPr>
+          <w:p>
+            <w:pPr>
+              <w:pStyle w:val="Lijstalinea"/>
+              <w:ind w:left="0"/>
+              <w:jc w:val="center"/>
+              <w:rPr>
+                <w:rFonts w:ascii="Calibri" w:hAnsi="Calibri"/>
+                <w:b/>
+                <w:color w:val="000000"/>
+                <w:sz w:val="20"/>
+                <w:szCs w:val="20"/>
+              </w:rPr>
+            </w:pPr>
+            <w:r>
+              <w:rPr>
+                <w:rFonts w:ascii="Calibri" w:hAnsi="Calibri"/>
+                <w:b/>
+                <w:color w:val="000000"/>
+                <w:sz w:val="20"/>
+                <w:szCs w:val="20"/>
+              </w:rPr>
+              <w:t>Pagina</w:t>
+            </w:r>
+          </w:p>
+        </w:tc>
+        <w:tc>
+          <w:tcPr>
+            <w:tcW w:w="2268" w:type="dxa"/>
+            <w:shd w:val="clear" w:color="auto" w:fill="DEEAF6" w:themeFill="accent1" w:themeFillTint="33"/>
+          </w:tcPr>
+          <w:p>
+            <w:pPr>
+              <w:pStyle w:val="Lijstalinea"/>
+              <w:ind w:left="0"/>
+              <w:jc w:val="center"/>
+              <w:rPr>
+                <w:rFonts w:ascii="Calibri" w:hAnsi="Calibri"/>
+                <w:b/>
+                <w:color w:val="000000"/>
+                <w:sz w:val="20"/>
+                <w:szCs w:val="20"/>
+              </w:rPr>
+            </w:pPr>
+            <w:r>
+              <w:rPr>
+                <w:rFonts w:ascii="Calibri" w:hAnsi="Calibri"/>
+                <w:b/>
+                <w:color w:val="000000"/>
+                <w:sz w:val="20"/>
+                <w:szCs w:val="20"/>
+              </w:rPr>
+              <w:t>Verantwoordelijke</w:t>
+            </w:r>
+          </w:p>
+        </w:tc>
+        <w:tc>
+          <w:tcPr>
+            <w:tcW w:w="3964" w:type="dxa"/>
+            <w:shd w:val="clear" w:color="auto" w:fill="DEEAF6" w:themeFill="accent1" w:themeFillTint="33"/>
+          </w:tcPr>
+          <w:p>
+            <w:pPr>
+              <w:pStyle w:val="Lijstalinea"/>
+              <w:ind w:left="0"/>
+              <w:jc w:val="center"/>
+              <w:rPr>
+                <w:rFonts w:ascii="Calibri" w:hAnsi="Calibri"/>
+                <w:b/>
+                <w:color w:val="000000"/>
+                <w:sz w:val="20"/>
+                <w:szCs w:val="20"/>
+              </w:rPr>
+            </w:pPr>
+            <w:r>
+              <w:rPr>
+                <w:rFonts w:ascii="Calibri" w:hAnsi="Calibri"/>
+                <w:b/>
+                <w:color w:val="000000"/>
+                <w:sz w:val="20"/>
+                <w:szCs w:val="20"/>
+              </w:rPr>
+              <w:t>URL</w:t>
+            </w:r>
+          </w:p>
+        </w:tc>
+      </w:tr>
+      <w:tr>
+        <w:tc>
+          <w:tcPr>
+            <w:tcW w:w="1390" w:type="dxa"/>
+          </w:tcPr>
+          <w:p>
+            <w:pPr>
+              <w:pStyle w:val="Lijstalinea"/>
+              <w:ind w:left="0"/>
+              <w:rPr>
+                <w:rFonts w:ascii="Calibri" w:hAnsi="Calibri"/>
+                <w:color w:val="000000"/>
+                <w:sz w:val="20"/>
+                <w:szCs w:val="20"/>
+              </w:rPr>
+            </w:pPr>
+            <w:r>
+              <w:rPr>
+                <w:rFonts w:ascii="Calibri" w:hAnsi="Calibri"/>
+                <w:color w:val="000000"/>
+                <w:sz w:val="20"/>
+                <w:szCs w:val="20"/>
+              </w:rPr>
+              <w:t>Hoofdpagina</w:t>
+            </w:r>
+          </w:p>
+        </w:tc>
+        <w:tc>
+          <w:tcPr>
+            <w:tcW w:w="2268" w:type="dxa"/>
+          </w:tcPr>
+          <w:p>
+            <w:pPr>
+              <w:pStyle w:val="Lijstalinea"/>
+              <w:ind w:left="0"/>
+              <w:rPr>
+                <w:rFonts w:ascii="Calibri" w:hAnsi="Calibri"/>
+                <w:color w:val="000000"/>
+                <w:sz w:val="20"/>
+                <w:szCs w:val="20"/>
+              </w:rPr>
+            </w:pPr>
+            <w:r>
+              <w:rPr>
+                <w:rFonts w:ascii="Calibri" w:hAnsi="Calibri"/>
+                <w:color w:val="000000"/>
+                <w:sz w:val="20"/>
+                <w:szCs w:val="20"/>
+              </w:rPr>
+              <w:t>Allemaal</w:t>
+            </w:r>
+          </w:p>
+        </w:tc>
+        <w:tc>
+          <w:tcPr>
+            <w:tcW w:w="3964" w:type="dxa"/>
+          </w:tcPr>
+          <w:p>
+            <w:pPr>
+              <w:pStyle w:val="Lijstalinea"/>
+              <w:ind w:left="0"/>
+              <w:rPr>
+                <w:rFonts w:ascii="Calibri" w:hAnsi="Calibri"/>
+                <w:color w:val="000000"/>
+                <w:sz w:val="20"/>
+                <w:szCs w:val="20"/>
+              </w:rPr>
+            </w:pPr>
+            <w:r>
+              <w:rPr>
+                <w:rFonts w:ascii="Calibri" w:hAnsi="Calibri"/>
+                <w:color w:val="000000"/>
+                <w:sz w:val="20"/>
+                <w:szCs w:val="20"/>
+              </w:rPr>
+              <w:t>http://r0374251.sinners.be/ROOT/</w:t>
+            </w:r>
+          </w:p>
+        </w:tc>
+      </w:tr>
+      <w:tr>
+        <w:tc>
+          <w:tcPr>
+            <w:tcW w:w="1390" w:type="dxa"/>
+          </w:tcPr>
+          <w:p>
+            <w:pPr>
+              <w:pStyle w:val="Lijstalinea"/>
+              <w:ind w:left="0"/>
+              <w:rPr>
+                <w:rFonts w:ascii="Calibri" w:hAnsi="Calibri"/>
+                <w:color w:val="000000"/>
+                <w:sz w:val="20"/>
+                <w:szCs w:val="20"/>
+              </w:rPr>
+            </w:pPr>
+            <w:r>
+              <w:rPr>
+                <w:rFonts w:ascii="Calibri" w:hAnsi="Calibri"/>
+                <w:color w:val="000000"/>
+                <w:sz w:val="20"/>
+                <w:szCs w:val="20"/>
+              </w:rPr>
+              <w:t>Gezondheid</w:t>
+            </w:r>
+          </w:p>
+        </w:tc>
+        <w:tc>
+          <w:tcPr>
+            <w:tcW w:w="2268" w:type="dxa"/>
+          </w:tcPr>
+          <w:p>
+            <w:pPr>
+              <w:pStyle w:val="Lijstalinea"/>
+              <w:ind w:left="0"/>
+              <w:rPr>
+                <w:rFonts w:ascii="Calibri" w:hAnsi="Calibri"/>
+                <w:color w:val="000000"/>
+                <w:sz w:val="20"/>
+                <w:szCs w:val="20"/>
+              </w:rPr>
+            </w:pPr>
+            <w:r>
+              <w:rPr>
+                <w:rFonts w:ascii="Calibri" w:hAnsi="Calibri"/>
+                <w:color w:val="000000"/>
+                <w:sz w:val="20"/>
+                <w:szCs w:val="20"/>
+              </w:rPr>
+              <w:t>Vincent</w:t>
+            </w:r>
+          </w:p>
+        </w:tc>
+        <w:tc>
+          <w:tcPr>
+            <w:tcW w:w="3964" w:type="dxa"/>
+          </w:tcPr>
+          <w:p>
+            <w:pPr>
+              <w:pStyle w:val="Lijstalinea"/>
+              <w:ind w:left="0"/>
+              <w:rPr>
+                <w:rFonts w:ascii="Calibri" w:hAnsi="Calibri"/>
+                <w:color w:val="000000"/>
+                <w:sz w:val="20"/>
+                <w:szCs w:val="20"/>
+              </w:rPr>
+            </w:pPr>
+            <w:r>
+              <w:rPr>
+                <w:rFonts w:ascii="Calibri" w:hAnsi="Calibri"/>
+                <w:color w:val="000000"/>
+                <w:sz w:val="20"/>
+                <w:szCs w:val="20"/>
+              </w:rPr>
+              <w:t>http://r0374251.sinners.be/ROOT/Gezondheid.html</w:t>
+            </w:r>
+          </w:p>
+        </w:tc>
+      </w:tr>
+      <w:tr>
+        <w:tc>
+          <w:tcPr>
+            <w:tcW w:w="1390" w:type="dxa"/>
+          </w:tcPr>
+          <w:p>
+            <w:pPr>
+              <w:pStyle w:val="Lijstalinea"/>
+              <w:ind w:left="0"/>
+              <w:rPr>
+                <w:rFonts w:ascii="Calibri" w:hAnsi="Calibri"/>
+                <w:color w:val="000000"/>
+                <w:sz w:val="20"/>
+                <w:szCs w:val="20"/>
+              </w:rPr>
+            </w:pPr>
+            <w:r>
+              <w:rPr>
+                <w:rFonts w:ascii="Calibri" w:hAnsi="Calibri"/>
+                <w:color w:val="000000"/>
+                <w:sz w:val="20"/>
+                <w:szCs w:val="20"/>
+              </w:rPr>
+              <w:t>Materiaal</w:t>
+            </w:r>
+          </w:p>
+        </w:tc>
+        <w:tc>
+          <w:tcPr>
+            <w:tcW w:w="2268" w:type="dxa"/>
+          </w:tcPr>
+          <w:p>
+            <w:pPr>
+              <w:pStyle w:val="Lijstalinea"/>
+              <w:ind w:left="0"/>
+              <w:rPr>
+                <w:rFonts w:ascii="Calibri" w:hAnsi="Calibri"/>
+                <w:color w:val="000000"/>
+                <w:sz w:val="20"/>
+                <w:szCs w:val="20"/>
+              </w:rPr>
+            </w:pPr>
+            <w:r>
+              <w:rPr>
+                <w:rFonts w:ascii="Calibri" w:hAnsi="Calibri"/>
+                <w:color w:val="000000"/>
+                <w:sz w:val="20"/>
+                <w:szCs w:val="20"/>
+              </w:rPr>
+              <w:t>Vincent</w:t>
+            </w:r>
+          </w:p>
+        </w:tc>
+        <w:tc>
+          <w:tcPr>
+            <w:tcW w:w="3964" w:type="dxa"/>
+          </w:tcPr>
+          <w:p>
+            <w:pPr>
+              <w:pStyle w:val="Lijstalinea"/>
+              <w:ind w:left="0"/>
+              <w:rPr>
+                <w:rFonts w:ascii="Calibri" w:hAnsi="Calibri"/>
+                <w:color w:val="000000"/>
+                <w:sz w:val="20"/>
+                <w:szCs w:val="20"/>
+              </w:rPr>
+            </w:pPr>
+            <w:r>
+              <w:rPr>
+                <w:rFonts w:ascii="Calibri" w:hAnsi="Calibri"/>
+                <w:color w:val="000000"/>
+                <w:sz w:val="20"/>
+                <w:szCs w:val="20"/>
+              </w:rPr>
+              <w:t>http://r0374251.sinners.be/ROOT/Materiaal.html</w:t>
+            </w:r>
+          </w:p>
+        </w:tc>
+      </w:tr>
+      <w:tr>
+        <w:tc>
+          <w:tcPr>
+            <w:tcW w:w="1390" w:type="dxa"/>
+          </w:tcPr>
+          <w:p>
+            <w:pPr>
+              <w:pStyle w:val="Lijstalinea"/>
+              <w:ind w:left="0"/>
+              <w:rPr>
+                <w:rFonts w:ascii="Calibri" w:hAnsi="Calibri"/>
+                <w:color w:val="000000"/>
+                <w:sz w:val="20"/>
+                <w:szCs w:val="20"/>
+              </w:rPr>
+            </w:pPr>
+            <w:r>
+              <w:rPr>
+                <w:rFonts w:ascii="Calibri" w:hAnsi="Calibri"/>
+                <w:color w:val="000000"/>
+                <w:sz w:val="20"/>
+                <w:szCs w:val="20"/>
+              </w:rPr>
+              <w:t>Voeding</w:t>
+            </w:r>
+          </w:p>
+        </w:tc>
+        <w:tc>
+          <w:tcPr>
+            <w:tcW w:w="2268" w:type="dxa"/>
+          </w:tcPr>
+          <w:p>
+            <w:pPr>
+              <w:pStyle w:val="Lijstalinea"/>
+              <w:ind w:left="0"/>
+              <w:rPr>
+                <w:rFonts w:ascii="Calibri" w:hAnsi="Calibri"/>
+                <w:color w:val="000000"/>
+                <w:sz w:val="20"/>
+                <w:szCs w:val="20"/>
+              </w:rPr>
+            </w:pPr>
+            <w:r>
+              <w:rPr>
+                <w:rFonts w:ascii="Calibri" w:hAnsi="Calibri"/>
+                <w:color w:val="000000"/>
+                <w:sz w:val="20"/>
+                <w:szCs w:val="20"/>
+              </w:rPr>
+              <w:t>Nicky</w:t>
+            </w:r>
+          </w:p>
+        </w:tc>
+        <w:tc>
+          <w:tcPr>
+            <w:tcW w:w="3964" w:type="dxa"/>
+          </w:tcPr>
+          <w:p>
+            <w:pPr>
+              <w:pStyle w:val="Lijstalinea"/>
+              <w:ind w:left="0"/>
+              <w:rPr>
+                <w:rFonts w:ascii="Calibri" w:hAnsi="Calibri"/>
+                <w:color w:val="000000"/>
+                <w:sz w:val="20"/>
+                <w:szCs w:val="20"/>
+              </w:rPr>
+            </w:pPr>
+            <w:r>
+              <w:rPr>
+                <w:rFonts w:ascii="Calibri" w:hAnsi="Calibri"/>
+                <w:color w:val="000000"/>
+                <w:sz w:val="20"/>
+                <w:szCs w:val="20"/>
+              </w:rPr>
+              <w:t>http://r0374251.sinners.be/ROOT/voeding.html</w:t>
+            </w:r>
+          </w:p>
+        </w:tc>
+      </w:tr>
+      <w:tr>
+        <w:tc>
+          <w:tcPr>
+            <w:tcW w:w="1390" w:type="dxa"/>
+          </w:tcPr>
+          <w:p>
+            <w:pPr>
+              <w:pStyle w:val="Lijstalinea"/>
+              <w:ind w:left="0"/>
+              <w:rPr>
+                <w:rFonts w:ascii="Calibri" w:hAnsi="Calibri"/>
+                <w:color w:val="000000"/>
+                <w:sz w:val="20"/>
+                <w:szCs w:val="20"/>
+              </w:rPr>
+            </w:pPr>
+            <w:r>
+              <w:rPr>
+                <w:rFonts w:ascii="Calibri" w:hAnsi="Calibri"/>
+                <w:color w:val="000000"/>
+                <w:sz w:val="20"/>
+                <w:szCs w:val="20"/>
+              </w:rPr>
+              <w:t>Hoe</w:t>
+            </w:r>
+          </w:p>
+        </w:tc>
+        <w:tc>
+          <w:tcPr>
+            <w:tcW w:w="2268" w:type="dxa"/>
+          </w:tcPr>
+          <w:p>
+            <w:pPr>
+              <w:pStyle w:val="Lijstalinea"/>
+              <w:ind w:left="0"/>
+              <w:rPr>
+                <w:rFonts w:ascii="Calibri" w:hAnsi="Calibri"/>
+                <w:color w:val="000000"/>
+                <w:sz w:val="20"/>
+                <w:szCs w:val="20"/>
+              </w:rPr>
+            </w:pPr>
+            <w:r>
+              <w:rPr>
+                <w:rFonts w:ascii="Calibri" w:hAnsi="Calibri"/>
+                <w:color w:val="000000"/>
+                <w:sz w:val="20"/>
+                <w:szCs w:val="20"/>
+              </w:rPr>
+              <w:t>Marijke</w:t>
+            </w:r>
+          </w:p>
+        </w:tc>
+        <w:tc>
+          <w:tcPr>
+            <w:tcW w:w="3964" w:type="dxa"/>
+          </w:tcPr>
+          <w:p>
+            <w:pPr>
+              <w:pStyle w:val="Lijstalinea"/>
+              <w:ind w:left="0"/>
+              <w:rPr>
+                <w:rFonts w:ascii="Calibri" w:hAnsi="Calibri"/>
+                <w:color w:val="000000"/>
+                <w:sz w:val="20"/>
+                <w:szCs w:val="20"/>
+              </w:rPr>
+            </w:pPr>
+            <w:r>
+              <w:rPr>
+                <w:rFonts w:ascii="Calibri" w:hAnsi="Calibri"/>
+                <w:color w:val="000000"/>
+                <w:sz w:val="20"/>
+                <w:szCs w:val="20"/>
+              </w:rPr>
+              <w:t>http://r0374251.sinners.be/ROOT/Pagina-hoe.html</w:t>
+            </w:r>
+          </w:p>
+        </w:tc>
+      </w:tr>
+      <w:tr>
+        <w:tc>
+          <w:tcPr>
+            <w:tcW w:w="1390" w:type="dxa"/>
+          </w:tcPr>
+          <w:p>
+            <w:pPr>
+              <w:pStyle w:val="Lijstalinea"/>
+              <w:ind w:left="0"/>
+              <w:rPr>
+                <w:rFonts w:ascii="Calibri" w:hAnsi="Calibri"/>
+                <w:color w:val="000000"/>
+                <w:sz w:val="20"/>
+                <w:szCs w:val="20"/>
+              </w:rPr>
+            </w:pPr>
+            <w:r>
+              <w:rPr>
+                <w:rFonts w:ascii="Calibri" w:hAnsi="Calibri"/>
+                <w:color w:val="000000"/>
+                <w:sz w:val="20"/>
+                <w:szCs w:val="20"/>
+              </w:rPr>
+              <w:t>waarom</w:t>
+            </w:r>
+          </w:p>
+        </w:tc>
+        <w:tc>
+          <w:tcPr>
+            <w:tcW w:w="2268" w:type="dxa"/>
+          </w:tcPr>
+          <w:p>
+            <w:pPr>
+              <w:pStyle w:val="Lijstalinea"/>
+              <w:ind w:left="0"/>
+              <w:rPr>
+                <w:rFonts w:ascii="Calibri" w:hAnsi="Calibri"/>
+                <w:color w:val="000000"/>
+                <w:sz w:val="20"/>
+                <w:szCs w:val="20"/>
+              </w:rPr>
+            </w:pPr>
+            <w:r>
+              <w:rPr>
+                <w:rFonts w:ascii="Calibri" w:hAnsi="Calibri"/>
+                <w:color w:val="000000"/>
+                <w:sz w:val="20"/>
+                <w:szCs w:val="20"/>
+              </w:rPr>
+              <w:t>Marijke</w:t>
+            </w:r>
+          </w:p>
+        </w:tc>
+        <w:tc>
+          <w:tcPr>
+            <w:tcW w:w="3964" w:type="dxa"/>
+          </w:tcPr>
+          <w:p>
+            <w:pPr>
+              <w:pStyle w:val="Lijstalinea"/>
+              <w:ind w:left="0"/>
+              <w:rPr>
+                <w:rFonts w:ascii="Calibri" w:hAnsi="Calibri"/>
+                <w:color w:val="000000"/>
+                <w:sz w:val="20"/>
+                <w:szCs w:val="20"/>
+              </w:rPr>
+            </w:pPr>
+            <w:r>
+              <w:rPr>
+                <w:rFonts w:ascii="Calibri" w:hAnsi="Calibri"/>
+                <w:color w:val="000000"/>
+                <w:sz w:val="20"/>
+                <w:szCs w:val="20"/>
+              </w:rPr>
+              <w:t>http://r0374251.sinners.be/ROOT/pagina-waarom.htm</w:t>
+            </w:r>
+          </w:p>
+        </w:tc>
+      </w:tr>
+      <w:tr>
+        <w:tc>
+          <w:tcPr>
+            <w:tcW w:w="1390" w:type="dxa"/>
+          </w:tcPr>
+          <w:p>
+            <w:pPr>
+              <w:pStyle w:val="Lijstalinea"/>
+              <w:ind w:left="0"/>
+              <w:rPr>
+                <w:rFonts w:ascii="Calibri" w:hAnsi="Calibri"/>
+                <w:color w:val="000000"/>
+                <w:sz w:val="20"/>
+                <w:szCs w:val="20"/>
+              </w:rPr>
+            </w:pPr>
+            <w:r>
+              <w:rPr>
+                <w:rFonts w:ascii="Calibri" w:hAnsi="Calibri"/>
+                <w:color w:val="000000"/>
+                <w:sz w:val="20"/>
+                <w:szCs w:val="20"/>
+              </w:rPr>
+              <w:t>Waar</w:t>
+            </w:r>
+          </w:p>
+        </w:tc>
+        <w:tc>
+          <w:tcPr>
+            <w:tcW w:w="2268" w:type="dxa"/>
+          </w:tcPr>
+          <w:p>
+            <w:pPr>
+              <w:pStyle w:val="Lijstalinea"/>
+              <w:ind w:left="0"/>
+              <w:rPr>
+                <w:rFonts w:ascii="Calibri" w:hAnsi="Calibri"/>
+                <w:color w:val="000000"/>
+                <w:sz w:val="20"/>
+                <w:szCs w:val="20"/>
+              </w:rPr>
+            </w:pPr>
+            <w:r>
+              <w:rPr>
+                <w:rFonts w:ascii="Calibri" w:hAnsi="Calibri"/>
+                <w:color w:val="000000"/>
+                <w:sz w:val="20"/>
+                <w:szCs w:val="20"/>
+              </w:rPr>
+              <w:t>Nicky</w:t>
+            </w:r>
+          </w:p>
+        </w:tc>
+        <w:tc>
+          <w:tcPr>
+            <w:tcW w:w="3964" w:type="dxa"/>
+          </w:tcPr>
+          <w:p>
+            <w:pPr>
+              <w:pStyle w:val="Lijstalinea"/>
+              <w:ind w:left="0"/>
+              <w:rPr>
+                <w:rFonts w:ascii="Calibri" w:hAnsi="Calibri"/>
+                <w:color w:val="000000"/>
+                <w:sz w:val="20"/>
+                <w:szCs w:val="20"/>
+              </w:rPr>
+            </w:pPr>
+            <w:r>
+              <w:rPr>
+                <w:rFonts w:ascii="Calibri" w:hAnsi="Calibri"/>
+                <w:color w:val="000000"/>
+                <w:sz w:val="20"/>
+                <w:szCs w:val="20"/>
+              </w:rPr>
+              <w:t>http://r0374251.sinners.be/ROOT/waar.html</w:t>
+            </w:r>
+          </w:p>
+        </w:tc>
+      </w:tr>
+    </w:tbl>
+    <w:p>
+      <w:pPr>
+        <w:pStyle w:val="Lijstalinea"/>
+        <w:ind w:left="1440"/>
+        <w:rPr>
+          <w:rFonts w:ascii="Calibri" w:hAnsi="Calibri"/>
+          <w:b/>
+          <w:color w:val="000000"/>
+          <w:sz w:val="20"/>
+          <w:szCs w:val="20"/>
+        </w:rPr>
+      </w:pPr>
     </w:p>
     <w:p>
       <w:pPr>
@@ -1166,7 +1902,6 @@
                 <w:sz w:val="20"/>
                 <w:szCs w:val="20"/>
               </w:rPr>
-              <w:lastRenderedPageBreak/>
               <w:t xml:space="preserve">CSS3 </w:t>
             </w:r>
             <w:proofErr w:type="spellStart"/>
@@ -1782,6 +2517,15 @@
               </w:rPr>
               <w:t>In waarom en hoe pagina en ook op de 404 en 403 pagina</w:t>
             </w:r>
+            <w:r>
+              <w:rPr>
+                <w:rFonts w:ascii="Calibri" w:hAnsi="Calibri"/>
+                <w:color w:val="000000"/>
+                <w:sz w:val="20"/>
+                <w:szCs w:val="20"/>
+              </w:rPr>
+              <w:t xml:space="preserve"> en de inleiding</w:t>
+            </w:r>
           </w:p>
         </w:tc>
       </w:tr>
@@ -2461,104 +3205,110 @@
               </w:rPr>
               <w:t xml:space="preserve"> voor verbergen en tonen van het canvas maar dan in twee knoppen)</w:t>
             </w:r>
+          </w:p>
+        </w:tc>
+      </w:tr>
+      <w:tr>
+        <w:tc>
+          <w:tcPr>
+            <w:tcW w:w="3517" w:type="dxa"/>
+          </w:tcPr>
+          <w:p>
+            <w:pPr>
+              <w:pStyle w:val="Lijstalinea"/>
+              <w:ind w:left="0"/>
+              <w:rPr>
+                <w:rFonts w:ascii="Calibri" w:hAnsi="Calibri"/>
+                <w:color w:val="000000"/>
+                <w:sz w:val="20"/>
+                <w:szCs w:val="20"/>
+              </w:rPr>
+            </w:pPr>
+            <w:r>
+              <w:rPr>
+                <w:rFonts w:ascii="Calibri" w:hAnsi="Calibri"/>
+                <w:color w:val="000000"/>
+                <w:sz w:val="20"/>
+                <w:szCs w:val="20"/>
+              </w:rPr>
+              <w:t>Canvas met mogelijkheid om dit te tonen/verbergen</w:t>
+            </w:r>
+          </w:p>
+        </w:tc>
+        <w:tc>
+          <w:tcPr>
+            <w:tcW w:w="4105" w:type="dxa"/>
+          </w:tcPr>
+          <w:p>
+            <w:pPr>
+              <w:pStyle w:val="Lijstalinea"/>
+              <w:ind w:left="0"/>
+              <w:rPr>
+                <w:rFonts w:ascii="Calibri" w:hAnsi="Calibri"/>
+                <w:color w:val="000000"/>
+                <w:sz w:val="20"/>
+                <w:szCs w:val="20"/>
+              </w:rPr>
+            </w:pPr>
+            <w:r>
+              <w:rPr>
+                <w:rFonts w:ascii="Calibri" w:hAnsi="Calibri"/>
+                <w:color w:val="000000"/>
+                <w:sz w:val="20"/>
+                <w:szCs w:val="20"/>
+              </w:rPr>
+              <w:t>Op hoe starten pagina, de weegschaal.</w:t>
+            </w:r>
+          </w:p>
+        </w:tc>
+      </w:tr>
+      <w:tr>
+        <w:tc>
+          <w:tcPr>
+            <w:tcW w:w="3517" w:type="dxa"/>
+          </w:tcPr>
+          <w:p>
+            <w:pPr>
+              <w:pStyle w:val="Lijstalinea"/>
+              <w:ind w:left="0"/>
+              <w:rPr>
+                <w:rFonts w:ascii="Calibri" w:hAnsi="Calibri"/>
+                <w:color w:val="000000"/>
+                <w:sz w:val="20"/>
+                <w:szCs w:val="20"/>
+              </w:rPr>
+            </w:pPr>
+            <w:r>
+              <w:rPr>
+                <w:rFonts w:ascii="Calibri" w:hAnsi="Calibri"/>
+                <w:color w:val="000000"/>
+                <w:sz w:val="20"/>
+                <w:szCs w:val="20"/>
+              </w:rPr>
+              <w:t>Blikopener</w:t>
+            </w:r>
+          </w:p>
+        </w:tc>
+        <w:tc>
+          <w:tcPr>
+            <w:tcW w:w="4105" w:type="dxa"/>
+          </w:tcPr>
+          <w:p>
+            <w:pPr>
+              <w:pStyle w:val="Lijstalinea"/>
+              <w:ind w:left="0"/>
+              <w:rPr>
+                <w:noProof/>
+              </w:rPr>
+            </w:pPr>
+            <w:r>
+              <w:rPr>
+                <w:noProof/>
+              </w:rPr>
+              <w:t>svg</w:t>
+            </w:r>
             <w:bookmarkStart w:id="0" w:name="_GoBack"/>
             <w:bookmarkEnd w:id="0"/>
-          </w:p>
-        </w:tc>
-      </w:tr>
-      <w:tr>
-        <w:tc>
-          <w:tcPr>
-            <w:tcW w:w="3517" w:type="dxa"/>
-          </w:tcPr>
-          <w:p>
-            <w:pPr>
-              <w:pStyle w:val="Lijstalinea"/>
-              <w:ind w:left="0"/>
-              <w:rPr>
-                <w:rFonts w:ascii="Calibri" w:hAnsi="Calibri"/>
-                <w:color w:val="000000"/>
-                <w:sz w:val="20"/>
-                <w:szCs w:val="20"/>
-              </w:rPr>
-            </w:pPr>
-            <w:r>
-              <w:rPr>
-                <w:rFonts w:ascii="Calibri" w:hAnsi="Calibri"/>
-                <w:color w:val="000000"/>
-                <w:sz w:val="20"/>
-                <w:szCs w:val="20"/>
-              </w:rPr>
-              <w:t>Canvas met mogelijkheid om dit te tonen/verbergen</w:t>
-            </w:r>
-          </w:p>
-        </w:tc>
-        <w:tc>
-          <w:tcPr>
-            <w:tcW w:w="4105" w:type="dxa"/>
-          </w:tcPr>
-          <w:p>
-            <w:pPr>
-              <w:pStyle w:val="Lijstalinea"/>
-              <w:ind w:left="0"/>
-              <w:rPr>
-                <w:rFonts w:ascii="Calibri" w:hAnsi="Calibri"/>
-                <w:color w:val="000000"/>
-                <w:sz w:val="20"/>
-                <w:szCs w:val="20"/>
-              </w:rPr>
-            </w:pPr>
-            <w:r>
-              <w:rPr>
-                <w:rFonts w:ascii="Calibri" w:hAnsi="Calibri"/>
-                <w:color w:val="000000"/>
-                <w:sz w:val="20"/>
-                <w:szCs w:val="20"/>
-              </w:rPr>
-              <w:t>Op hoe starten pagina, de weegschaal.</w:t>
-            </w:r>
-          </w:p>
-        </w:tc>
-      </w:tr>
-      <w:tr>
-        <w:tc>
-          <w:tcPr>
-            <w:tcW w:w="3517" w:type="dxa"/>
-          </w:tcPr>
-          <w:p>
-            <w:pPr>
-              <w:pStyle w:val="Lijstalinea"/>
-              <w:ind w:left="0"/>
-              <w:rPr>
-                <w:rFonts w:ascii="Calibri" w:hAnsi="Calibri"/>
-                <w:color w:val="000000"/>
-                <w:sz w:val="20"/>
-                <w:szCs w:val="20"/>
-              </w:rPr>
-            </w:pPr>
-            <w:r>
-              <w:rPr>
-                <w:rFonts w:ascii="Calibri" w:hAnsi="Calibri"/>
-                <w:color w:val="000000"/>
-                <w:sz w:val="20"/>
-                <w:szCs w:val="20"/>
-              </w:rPr>
-              <w:t>Blikopener</w:t>
-            </w:r>
-          </w:p>
-        </w:tc>
-        <w:tc>
-          <w:tcPr>
-            <w:tcW w:w="4105" w:type="dxa"/>
-          </w:tcPr>
-          <w:p>
-            <w:pPr>
-              <w:pStyle w:val="Lijstalinea"/>
-              <w:ind w:left="0"/>
-              <w:rPr>
-                <w:noProof/>
-              </w:rPr>
-            </w:pPr>
           </w:p>
           <w:p>
             <w:pPr>
@@ -3535,7 +4285,7 @@
             <w:noProof/>
             <w:lang w:val="nl-NL"/>
           </w:rPr>
-          <w:t>2</w:t>
+          <w:t>3</w:t>
         </w:r>
         <w:r>
           <w:fldChar w:fldCharType="end"/>
@@ -4618,7 +5368,7 @@
 </file>
 
 <file path=customXml/itemProps1.xml><?xml version="1.0" encoding="utf-8"?>
-<ds:datastoreItem xmlns:ds="http://schemas.openxmlformats.org/officeDocument/2006/customXml" ds:itemID="{8BD54834-D0A3-4850-A152-7592772CB382}">
+<ds:datastoreItem xmlns:ds="http://schemas.openxmlformats.org/officeDocument/2006/customXml" ds:itemID="{899079F8-CC7A-4769-A116-0F6EEF4965C6}">
   <ds:schemaRefs>
     <ds:schemaRef ds:uri="http://schemas.openxmlformats.org/officeDocument/2006/bibliography"/>
   </ds:schemaRefs>

</xml_diff>

<commit_message>
403 in orde gebracht, gewerkt aan documentatie
</commit_message>
<xml_diff>
--- a/Uploads en werk bestanden/Documentatie Bootstrap project.docx
+++ b/Uploads en werk bestanden/Documentatie Bootstrap project.docx
@@ -454,6 +454,36 @@
     <w:p>
       <w:pPr>
         <w:pStyle w:val="Lijstalinea"/>
+        <w:ind w:left="1440"/>
+        <w:rPr>
+          <w:rFonts w:ascii="Calibri" w:hAnsi="Calibri"/>
+          <w:color w:val="000000"/>
+          <w:sz w:val="20"/>
+          <w:szCs w:val="20"/>
+        </w:rPr>
+      </w:pPr>
+      <w:r>
+        <w:rPr>
+          <w:rFonts w:ascii="Calibri" w:hAnsi="Calibri"/>
+          <w:color w:val="000000"/>
+          <w:sz w:val="20"/>
+          <w:szCs w:val="20"/>
+        </w:rPr>
+        <w:t>We hebben goed kunnen samenwerken. Marijke stond in voor het verdelen van het werk en het in het oog houden van de deadlines.</w:t>
+      </w:r>
+      <w:r>
+        <w:rPr>
+          <w:rFonts w:ascii="Calibri" w:hAnsi="Calibri"/>
+          <w:color w:val="000000"/>
+          <w:sz w:val="20"/>
+          <w:szCs w:val="20"/>
+        </w:rPr>
+        <w:t xml:space="preserve"> </w:t>
+      </w:r>
+    </w:p>
+    <w:p>
+      <w:pPr>
+        <w:pStyle w:val="Lijstalinea"/>
         <w:numPr>
           <w:ilvl w:val="1"/>
           <w:numId w:val="1"/>
@@ -479,14 +509,15 @@
     </w:p>
     <w:p>
       <w:pPr>
-        <w:ind w:left="720"/>
-        <w:rPr>
-          <w:rFonts w:ascii="Calibri" w:hAnsi="Calibri"/>
-          <w:color w:val="000000"/>
-          <w:sz w:val="20"/>
-          <w:szCs w:val="20"/>
-        </w:rPr>
-      </w:pPr>
+        <w:ind w:left="1416"/>
+        <w:rPr>
+          <w:rFonts w:ascii="Calibri" w:hAnsi="Calibri"/>
+          <w:color w:val="000000"/>
+          <w:sz w:val="20"/>
+          <w:szCs w:val="20"/>
+        </w:rPr>
+      </w:pPr>
+      <w:bookmarkStart w:id="0" w:name="_GoBack"/>
       <w:r>
         <w:rPr>
           <w:rFonts w:ascii="Calibri" w:hAnsi="Calibri"/>
@@ -514,7 +545,25 @@
           <w:sz w:val="20"/>
           <w:szCs w:val="20"/>
         </w:rPr>
-        <w:t xml:space="preserve"> omdat deze speciaal gemaakt is voor programmeurs. We hebben hier wel enkele problemen mee gehad in het begin, maar eens dat we er mee weg waren, ging dit heel erg goed.</w:t>
+        <w:t xml:space="preserve"> omdat deze </w:t>
+      </w:r>
+      <w:r>
+        <w:rPr>
+          <w:rFonts w:ascii="Calibri" w:hAnsi="Calibri"/>
+          <w:color w:val="000000"/>
+          <w:sz w:val="20"/>
+          <w:szCs w:val="20"/>
+        </w:rPr>
+        <w:t>perfect is voor code schrijven</w:t>
+      </w:r>
+      <w:r>
+        <w:rPr>
+          <w:rFonts w:ascii="Calibri" w:hAnsi="Calibri"/>
+          <w:color w:val="000000"/>
+          <w:sz w:val="20"/>
+          <w:szCs w:val="20"/>
+        </w:rPr>
+        <w:t>. We hebben hier wel enkele problemen mee gehad in het begin, maar eens dat we er mee weg waren, ging dit heel erg goed.</w:t>
       </w:r>
       <w:r>
         <w:rPr>
@@ -535,6 +584,7 @@
         <w:t>Zo bleven we op de hoogte van wie wat had gedaan en schreven we nooit dubbele code. Verder hielden we elkaar ook op facebook op de hoogte van wie wat ging doen wanneer, zodat het risico zo klein mogelijk was dat we op dezelfde tijd met de dezelfde code bezig waren.</w:t>
       </w:r>
     </w:p>
+    <w:bookmarkEnd w:id="0"/>
     <w:p>
       <w:pPr>
         <w:pStyle w:val="Lijstalinea"/>
@@ -1212,6 +1262,7 @@
                 <w:sz w:val="20"/>
                 <w:szCs w:val="20"/>
               </w:rPr>
+              <w:lastRenderedPageBreak/>
               <w:t>waarom</w:t>
             </w:r>
           </w:p>
@@ -1455,6 +1506,393 @@
           <w:szCs w:val="20"/>
         </w:rPr>
         <w:t>ustreer zeker met schermfoto’s.</w:t>
+      </w:r>
+    </w:p>
+    <w:p>
+      <w:pPr>
+        <w:pStyle w:val="Lijstalinea"/>
+        <w:ind w:left="1440"/>
+        <w:rPr>
+          <w:rFonts w:ascii="Calibri" w:hAnsi="Calibri"/>
+          <w:color w:val="000000"/>
+          <w:sz w:val="20"/>
+          <w:szCs w:val="20"/>
+        </w:rPr>
+      </w:pPr>
+      <w:r>
+        <w:rPr>
+          <w:rFonts w:ascii="Calibri" w:hAnsi="Calibri"/>
+          <w:color w:val="000000"/>
+          <w:sz w:val="20"/>
+          <w:szCs w:val="20"/>
+        </w:rPr>
+        <w:t xml:space="preserve">Onze </w:t>
+      </w:r>
+      <w:proofErr w:type="spellStart"/>
+      <w:r>
+        <w:rPr>
+          <w:rFonts w:ascii="Calibri" w:hAnsi="Calibri"/>
+          <w:color w:val="000000"/>
+          <w:sz w:val="20"/>
+          <w:szCs w:val="20"/>
+        </w:rPr>
+        <w:t>custom</w:t>
+      </w:r>
+      <w:proofErr w:type="spellEnd"/>
+      <w:r>
+        <w:rPr>
+          <w:rFonts w:ascii="Calibri" w:hAnsi="Calibri"/>
+          <w:color w:val="000000"/>
+          <w:sz w:val="20"/>
+          <w:szCs w:val="20"/>
+        </w:rPr>
+        <w:t xml:space="preserve"> </w:t>
+      </w:r>
+      <w:proofErr w:type="spellStart"/>
+      <w:r>
+        <w:rPr>
+          <w:rFonts w:ascii="Calibri" w:hAnsi="Calibri"/>
+          <w:color w:val="000000"/>
+          <w:sz w:val="20"/>
+          <w:szCs w:val="20"/>
+        </w:rPr>
+        <w:t>scss</w:t>
+      </w:r>
+      <w:proofErr w:type="spellEnd"/>
+      <w:r>
+        <w:rPr>
+          <w:rFonts w:ascii="Calibri" w:hAnsi="Calibri"/>
+          <w:color w:val="000000"/>
+          <w:sz w:val="20"/>
+          <w:szCs w:val="20"/>
+        </w:rPr>
+        <w:t xml:space="preserve"> werd mee verwerkt in de bootstrap </w:t>
+      </w:r>
+      <w:proofErr w:type="spellStart"/>
+      <w:r>
+        <w:rPr>
+          <w:rFonts w:ascii="Calibri" w:hAnsi="Calibri"/>
+          <w:color w:val="000000"/>
+          <w:sz w:val="20"/>
+          <w:szCs w:val="20"/>
+        </w:rPr>
+        <w:t>css</w:t>
+      </w:r>
+      <w:proofErr w:type="spellEnd"/>
+      <w:r>
+        <w:rPr>
+          <w:rFonts w:ascii="Calibri" w:hAnsi="Calibri"/>
+          <w:color w:val="000000"/>
+          <w:sz w:val="20"/>
+          <w:szCs w:val="20"/>
+        </w:rPr>
+        <w:t xml:space="preserve">, deze werd toegepast op al </w:t>
+      </w:r>
+      <w:r>
+        <w:rPr>
+          <w:rFonts w:ascii="Calibri" w:hAnsi="Calibri"/>
+          <w:color w:val="000000"/>
+          <w:sz w:val="20"/>
+          <w:szCs w:val="20"/>
+        </w:rPr>
+        <w:t xml:space="preserve">onze pagina’s. Verder hebben we voor elke pagina die extra </w:t>
+      </w:r>
+      <w:proofErr w:type="spellStart"/>
+      <w:r>
+        <w:rPr>
+          <w:rFonts w:ascii="Calibri" w:hAnsi="Calibri"/>
+          <w:color w:val="000000"/>
+          <w:sz w:val="20"/>
+          <w:szCs w:val="20"/>
+        </w:rPr>
+        <w:t>css</w:t>
+      </w:r>
+      <w:proofErr w:type="spellEnd"/>
+      <w:r>
+        <w:rPr>
+          <w:rFonts w:ascii="Calibri" w:hAnsi="Calibri"/>
+          <w:color w:val="000000"/>
+          <w:sz w:val="20"/>
+          <w:szCs w:val="20"/>
+        </w:rPr>
+        <w:t xml:space="preserve"> enkel voor die pagina nodig had een aparte </w:t>
+      </w:r>
+      <w:proofErr w:type="spellStart"/>
+      <w:r>
+        <w:rPr>
+          <w:rFonts w:ascii="Calibri" w:hAnsi="Calibri"/>
+          <w:color w:val="000000"/>
+          <w:sz w:val="20"/>
+          <w:szCs w:val="20"/>
+        </w:rPr>
+        <w:t>scss</w:t>
+      </w:r>
+      <w:proofErr w:type="spellEnd"/>
+      <w:r>
+        <w:rPr>
+          <w:rFonts w:ascii="Calibri" w:hAnsi="Calibri"/>
+          <w:color w:val="000000"/>
+          <w:sz w:val="20"/>
+          <w:szCs w:val="20"/>
+        </w:rPr>
+        <w:t xml:space="preserve"> voor aangemaakt en laten compileren naar </w:t>
+      </w:r>
+      <w:proofErr w:type="spellStart"/>
+      <w:r>
+        <w:rPr>
+          <w:rFonts w:ascii="Calibri" w:hAnsi="Calibri"/>
+          <w:color w:val="000000"/>
+          <w:sz w:val="20"/>
+          <w:szCs w:val="20"/>
+        </w:rPr>
+        <w:t>css</w:t>
+      </w:r>
+      <w:proofErr w:type="spellEnd"/>
+      <w:r>
+        <w:rPr>
+          <w:rFonts w:ascii="Calibri" w:hAnsi="Calibri"/>
+          <w:color w:val="000000"/>
+          <w:sz w:val="20"/>
+          <w:szCs w:val="20"/>
+        </w:rPr>
+        <w:t xml:space="preserve">. We gaven onze persoonlijke </w:t>
+      </w:r>
+      <w:proofErr w:type="spellStart"/>
+      <w:r>
+        <w:rPr>
+          <w:rFonts w:ascii="Calibri" w:hAnsi="Calibri"/>
+          <w:color w:val="000000"/>
+          <w:sz w:val="20"/>
+          <w:szCs w:val="20"/>
+        </w:rPr>
+        <w:t>scss</w:t>
+      </w:r>
+      <w:proofErr w:type="spellEnd"/>
+      <w:r>
+        <w:rPr>
+          <w:rFonts w:ascii="Calibri" w:hAnsi="Calibri"/>
+          <w:color w:val="000000"/>
+          <w:sz w:val="20"/>
+          <w:szCs w:val="20"/>
+        </w:rPr>
+        <w:t xml:space="preserve"> geen </w:t>
+      </w:r>
+      <w:proofErr w:type="spellStart"/>
+      <w:r>
+        <w:rPr>
+          <w:rFonts w:ascii="Calibri" w:hAnsi="Calibri"/>
+          <w:color w:val="000000"/>
+          <w:sz w:val="20"/>
+          <w:szCs w:val="20"/>
+        </w:rPr>
+        <w:t>underscore</w:t>
+      </w:r>
+      <w:proofErr w:type="spellEnd"/>
+      <w:r>
+        <w:rPr>
+          <w:rFonts w:ascii="Calibri" w:hAnsi="Calibri"/>
+          <w:color w:val="000000"/>
+          <w:sz w:val="20"/>
+          <w:szCs w:val="20"/>
+        </w:rPr>
+        <w:t xml:space="preserve"> omdat deze ook niet in de bootstrap </w:t>
+      </w:r>
+      <w:proofErr w:type="spellStart"/>
+      <w:r>
+        <w:rPr>
+          <w:rFonts w:ascii="Calibri" w:hAnsi="Calibri"/>
+          <w:color w:val="000000"/>
+          <w:sz w:val="20"/>
+          <w:szCs w:val="20"/>
+        </w:rPr>
+        <w:t>css</w:t>
+      </w:r>
+      <w:proofErr w:type="spellEnd"/>
+      <w:r>
+        <w:rPr>
+          <w:rFonts w:ascii="Calibri" w:hAnsi="Calibri"/>
+          <w:color w:val="000000"/>
+          <w:sz w:val="20"/>
+          <w:szCs w:val="20"/>
+        </w:rPr>
+        <w:t xml:space="preserve"> werden opgenomen. Zoals ze zien in onderstaande screenshot:</w:t>
+      </w:r>
+    </w:p>
+    <w:p>
+      <w:pPr>
+        <w:pStyle w:val="Lijstalinea"/>
+        <w:ind w:left="1440"/>
+        <w:rPr>
+          <w:rFonts w:ascii="Calibri" w:hAnsi="Calibri"/>
+          <w:color w:val="000000"/>
+          <w:sz w:val="20"/>
+          <w:szCs w:val="20"/>
+        </w:rPr>
+      </w:pPr>
+      <w:r>
+        <w:rPr>
+          <w:noProof/>
+          <w:lang w:val="en-US"/>
+        </w:rPr>
+        <w:drawing>
+          <wp:inline distT="0" distB="0" distL="0" distR="0" wp14:anchorId="70B2FE78" wp14:editId="387F05BA">
+            <wp:extent cx="1972733" cy="4622384"/>
+            <wp:effectExtent l="0" t="0" r="8890" b="6985"/>
+            <wp:docPr id="2" name="Afbeelding 2"/>
+            <wp:cNvGraphicFramePr>
+              <a:graphicFrameLocks xmlns:a="http://schemas.openxmlformats.org/drawingml/2006/main" noChangeAspect="1"/>
+            </wp:cNvGraphicFramePr>
+            <a:graphic xmlns:a="http://schemas.openxmlformats.org/drawingml/2006/main">
+              <a:graphicData uri="http://schemas.openxmlformats.org/drawingml/2006/picture">
+                <pic:pic xmlns:pic="http://schemas.openxmlformats.org/drawingml/2006/picture">
+                  <pic:nvPicPr>
+                    <pic:cNvPr id="1" name=""/>
+                    <pic:cNvPicPr/>
+                  </pic:nvPicPr>
+                  <pic:blipFill>
+                    <a:blip r:embed="rId9"/>
+                    <a:stretch>
+                      <a:fillRect/>
+                    </a:stretch>
+                  </pic:blipFill>
+                  <pic:spPr>
+                    <a:xfrm>
+                      <a:off x="0" y="0"/>
+                      <a:ext cx="1977865" cy="4634409"/>
+                    </a:xfrm>
+                    <a:prstGeom prst="rect">
+                      <a:avLst/>
+                    </a:prstGeom>
+                  </pic:spPr>
+                </pic:pic>
+              </a:graphicData>
+            </a:graphic>
+          </wp:inline>
+        </w:drawing>
+      </w:r>
+    </w:p>
+    <w:p>
+      <w:pPr>
+        <w:pStyle w:val="Lijstalinea"/>
+        <w:ind w:left="1440"/>
+        <w:rPr>
+          <w:rFonts w:ascii="Calibri" w:hAnsi="Calibri"/>
+          <w:color w:val="000000"/>
+          <w:sz w:val="20"/>
+          <w:szCs w:val="20"/>
+        </w:rPr>
+      </w:pPr>
+      <w:r>
+        <w:rPr>
+          <w:rFonts w:ascii="Calibri" w:hAnsi="Calibri"/>
+          <w:color w:val="000000"/>
+          <w:sz w:val="20"/>
+          <w:szCs w:val="20"/>
+        </w:rPr>
+        <w:t xml:space="preserve">De </w:t>
+      </w:r>
+      <w:proofErr w:type="spellStart"/>
+      <w:r>
+        <w:rPr>
+          <w:rFonts w:ascii="Calibri" w:hAnsi="Calibri"/>
+          <w:color w:val="000000"/>
+          <w:sz w:val="20"/>
+          <w:szCs w:val="20"/>
+        </w:rPr>
+        <w:t>scss</w:t>
+      </w:r>
+      <w:proofErr w:type="spellEnd"/>
+      <w:r>
+        <w:rPr>
+          <w:rFonts w:ascii="Calibri" w:hAnsi="Calibri"/>
+          <w:color w:val="000000"/>
+          <w:sz w:val="20"/>
+          <w:szCs w:val="20"/>
+        </w:rPr>
+        <w:t xml:space="preserve"> en </w:t>
+      </w:r>
+      <w:proofErr w:type="spellStart"/>
+      <w:r>
+        <w:rPr>
+          <w:rFonts w:ascii="Calibri" w:hAnsi="Calibri"/>
+          <w:color w:val="000000"/>
+          <w:sz w:val="20"/>
+          <w:szCs w:val="20"/>
+        </w:rPr>
+        <w:t>css</w:t>
+      </w:r>
+      <w:proofErr w:type="spellEnd"/>
+      <w:r>
+        <w:rPr>
+          <w:rFonts w:ascii="Calibri" w:hAnsi="Calibri"/>
+          <w:color w:val="000000"/>
+          <w:sz w:val="20"/>
+          <w:szCs w:val="20"/>
+        </w:rPr>
+        <w:t xml:space="preserve"> stonden dus ook elk in een aparte map</w:t>
+      </w:r>
+      <w:r>
+        <w:rPr>
+          <w:rFonts w:ascii="Calibri" w:hAnsi="Calibri"/>
+          <w:color w:val="000000"/>
+          <w:sz w:val="20"/>
+          <w:szCs w:val="20"/>
+        </w:rPr>
+        <w:t>. Onze dikke vriend Koala hielp ons met het compileren van de files:</w:t>
+      </w:r>
+    </w:p>
+    <w:p>
+      <w:pPr>
+        <w:pStyle w:val="Lijstalinea"/>
+        <w:ind w:left="1440"/>
+        <w:rPr>
+          <w:rFonts w:ascii="Calibri" w:hAnsi="Calibri"/>
+          <w:color w:val="000000"/>
+          <w:sz w:val="20"/>
+          <w:szCs w:val="20"/>
+        </w:rPr>
+      </w:pPr>
+      <w:r>
+        <w:rPr>
+          <w:noProof/>
+          <w:lang w:val="en-US"/>
+        </w:rPr>
+        <w:lastRenderedPageBreak/>
+        <w:drawing>
+          <wp:inline distT="0" distB="0" distL="0" distR="0" wp14:anchorId="53862B52" wp14:editId="7D5BFB70">
+            <wp:extent cx="5760720" cy="3548380"/>
+            <wp:effectExtent l="0" t="0" r="0" b="0"/>
+            <wp:docPr id="3" name="Afbeelding 3"/>
+            <wp:cNvGraphicFramePr>
+              <a:graphicFrameLocks xmlns:a="http://schemas.openxmlformats.org/drawingml/2006/main" noChangeAspect="1"/>
+            </wp:cNvGraphicFramePr>
+            <a:graphic xmlns:a="http://schemas.openxmlformats.org/drawingml/2006/main">
+              <a:graphicData uri="http://schemas.openxmlformats.org/drawingml/2006/picture">
+                <pic:pic xmlns:pic="http://schemas.openxmlformats.org/drawingml/2006/picture">
+                  <pic:nvPicPr>
+                    <pic:cNvPr id="1" name=""/>
+                    <pic:cNvPicPr/>
+                  </pic:nvPicPr>
+                  <pic:blipFill>
+                    <a:blip r:embed="rId10"/>
+                    <a:stretch>
+                      <a:fillRect/>
+                    </a:stretch>
+                  </pic:blipFill>
+                  <pic:spPr>
+                    <a:xfrm>
+                      <a:off x="0" y="0"/>
+                      <a:ext cx="5760720" cy="3548380"/>
+                    </a:xfrm>
+                    <a:prstGeom prst="rect">
+                      <a:avLst/>
+                    </a:prstGeom>
+                  </pic:spPr>
+                </pic:pic>
+              </a:graphicData>
+            </a:graphic>
+          </wp:inline>
+        </w:drawing>
       </w:r>
     </w:p>
     <w:p>
@@ -2515,7 +2953,79 @@
                 <w:sz w:val="20"/>
                 <w:szCs w:val="20"/>
               </w:rPr>
-              <w:t>In waarom en hoe pagina en ook op de 404 en 403 pagina</w:t>
+              <w:t xml:space="preserve">In </w:t>
+            </w:r>
+            <w:r>
+              <w:rPr>
+                <w:rFonts w:ascii="Calibri" w:hAnsi="Calibri"/>
+                <w:color w:val="000000"/>
+                <w:sz w:val="20"/>
+                <w:szCs w:val="20"/>
+              </w:rPr>
+              <w:t>“</w:t>
+            </w:r>
+            <w:r>
+              <w:rPr>
+                <w:rFonts w:ascii="Calibri" w:hAnsi="Calibri"/>
+                <w:color w:val="000000"/>
+                <w:sz w:val="20"/>
+                <w:szCs w:val="20"/>
+              </w:rPr>
+              <w:t>waarom</w:t>
+            </w:r>
+            <w:r>
+              <w:rPr>
+                <w:rFonts w:ascii="Calibri" w:hAnsi="Calibri"/>
+                <w:color w:val="000000"/>
+                <w:sz w:val="20"/>
+                <w:szCs w:val="20"/>
+              </w:rPr>
+              <w:t>”</w:t>
+            </w:r>
+            <w:r>
+              <w:rPr>
+                <w:rFonts w:ascii="Calibri" w:hAnsi="Calibri"/>
+                <w:color w:val="000000"/>
+                <w:sz w:val="20"/>
+                <w:szCs w:val="20"/>
+              </w:rPr>
+              <w:t xml:space="preserve"> en </w:t>
+            </w:r>
+            <w:r>
+              <w:rPr>
+                <w:rFonts w:ascii="Calibri" w:hAnsi="Calibri"/>
+                <w:color w:val="000000"/>
+                <w:sz w:val="20"/>
+                <w:szCs w:val="20"/>
+              </w:rPr>
+              <w:t>“</w:t>
+            </w:r>
+            <w:r>
+              <w:rPr>
+                <w:rFonts w:ascii="Calibri" w:hAnsi="Calibri"/>
+                <w:color w:val="000000"/>
+                <w:sz w:val="20"/>
+                <w:szCs w:val="20"/>
+              </w:rPr>
+              <w:t>hoe</w:t>
+            </w:r>
+            <w:r>
+              <w:rPr>
+                <w:rFonts w:ascii="Calibri" w:hAnsi="Calibri"/>
+                <w:color w:val="000000"/>
+                <w:sz w:val="20"/>
+                <w:szCs w:val="20"/>
+              </w:rPr>
+              <w:t>”</w:t>
+            </w:r>
+            <w:r>
+              <w:rPr>
+                <w:rFonts w:ascii="Calibri" w:hAnsi="Calibri"/>
+                <w:color w:val="000000"/>
+                <w:sz w:val="20"/>
+                <w:szCs w:val="20"/>
+              </w:rPr>
+              <w:t xml:space="preserve"> pagina en ook op de 404 en 403 pagina</w:t>
             </w:r>
             <w:r>
               <w:rPr>
@@ -2759,7 +3269,34 @@
                 <w:sz w:val="20"/>
                 <w:szCs w:val="20"/>
               </w:rPr>
-              <w:t>Op de pagina voeding</w:t>
+              <w:t xml:space="preserve">Op de pagina </w:t>
+            </w:r>
+            <w:r>
+              <w:rPr>
+                <w:rFonts w:ascii="Calibri" w:hAnsi="Calibri"/>
+                <w:color w:val="000000"/>
+                <w:sz w:val="20"/>
+                <w:szCs w:val="20"/>
+              </w:rPr>
+              <w:t>“</w:t>
+            </w:r>
+            <w:r>
+              <w:rPr>
+                <w:rFonts w:ascii="Calibri" w:hAnsi="Calibri"/>
+                <w:color w:val="000000"/>
+                <w:sz w:val="20"/>
+                <w:szCs w:val="20"/>
+              </w:rPr>
+              <w:t>voeding</w:t>
+            </w:r>
+            <w:r>
+              <w:rPr>
+                <w:rFonts w:ascii="Calibri" w:hAnsi="Calibri"/>
+                <w:color w:val="000000"/>
+                <w:sz w:val="20"/>
+                <w:szCs w:val="20"/>
+              </w:rPr>
+              <w:t>”</w:t>
             </w:r>
             <w:r>
               <w:rPr>
@@ -2843,6 +3380,7 @@
                 <w:sz w:val="20"/>
                 <w:szCs w:val="20"/>
               </w:rPr>
+              <w:lastRenderedPageBreak/>
               <w:t>Korte video of kort audiofragment, zelf gemaakt</w:t>
             </w:r>
           </w:p>
@@ -2869,7 +3407,43 @@
                 <w:sz w:val="20"/>
                 <w:szCs w:val="20"/>
               </w:rPr>
-              <w:t xml:space="preserve">Op de pagina hoe beginnen met fitnessen, de video waar wordt uitgelegd hoe je een </w:t>
+              <w:t xml:space="preserve">Op de pagina </w:t>
+            </w:r>
+            <w:r>
+              <w:rPr>
+                <w:rFonts w:ascii="Calibri" w:hAnsi="Calibri"/>
+                <w:color w:val="000000"/>
+                <w:sz w:val="20"/>
+                <w:szCs w:val="20"/>
+              </w:rPr>
+              <w:t>“</w:t>
+            </w:r>
+            <w:r>
+              <w:rPr>
+                <w:rFonts w:ascii="Calibri" w:hAnsi="Calibri"/>
+                <w:color w:val="000000"/>
+                <w:sz w:val="20"/>
+                <w:szCs w:val="20"/>
+              </w:rPr>
+              <w:t>hoe beginnen met fitnessen</w:t>
+            </w:r>
+            <w:r>
+              <w:rPr>
+                <w:rFonts w:ascii="Calibri" w:hAnsi="Calibri"/>
+                <w:color w:val="000000"/>
+                <w:sz w:val="20"/>
+                <w:szCs w:val="20"/>
+              </w:rPr>
+              <w:t>”</w:t>
+            </w:r>
+            <w:r>
+              <w:rPr>
+                <w:rFonts w:ascii="Calibri" w:hAnsi="Calibri"/>
+                <w:color w:val="000000"/>
+                <w:sz w:val="20"/>
+                <w:szCs w:val="20"/>
+              </w:rPr>
+              <w:t xml:space="preserve">, de video waar wordt uitgelegd hoe je een </w:t>
             </w:r>
             <w:proofErr w:type="spellStart"/>
             <w:r>
@@ -2943,7 +3517,34 @@
                 <w:sz w:val="20"/>
                 <w:szCs w:val="20"/>
               </w:rPr>
-              <w:t>Op de pagina hoe beginnen met fitnessen</w:t>
+              <w:t xml:space="preserve">Op de pagina </w:t>
+            </w:r>
+            <w:r>
+              <w:rPr>
+                <w:rFonts w:ascii="Calibri" w:hAnsi="Calibri"/>
+                <w:color w:val="000000"/>
+                <w:sz w:val="20"/>
+                <w:szCs w:val="20"/>
+              </w:rPr>
+              <w:t>“</w:t>
+            </w:r>
+            <w:r>
+              <w:rPr>
+                <w:rFonts w:ascii="Calibri" w:hAnsi="Calibri"/>
+                <w:color w:val="000000"/>
+                <w:sz w:val="20"/>
+                <w:szCs w:val="20"/>
+              </w:rPr>
+              <w:t>hoe beginnen met fitnessen</w:t>
+            </w:r>
+            <w:r>
+              <w:rPr>
+                <w:rFonts w:ascii="Calibri" w:hAnsi="Calibri"/>
+                <w:color w:val="000000"/>
+                <w:sz w:val="20"/>
+                <w:szCs w:val="20"/>
+              </w:rPr>
+              <w:t>”</w:t>
             </w:r>
           </w:p>
         </w:tc>
@@ -3064,6 +3665,15 @@
                 <w:szCs w:val="20"/>
               </w:rPr>
             </w:pPr>
+            <w:r>
+              <w:rPr>
+                <w:rFonts w:ascii="Calibri" w:hAnsi="Calibri"/>
+                <w:color w:val="000000"/>
+                <w:sz w:val="20"/>
+                <w:szCs w:val="20"/>
+              </w:rPr>
+              <w:t>Op de canvas op pagina “waarom fitnessen”</w:t>
+            </w:r>
           </w:p>
         </w:tc>
       </w:tr>
@@ -3206,6 +3816,30 @@
               <w:t xml:space="preserve"> voor verbergen en tonen van het canvas maar dan in twee knoppen)</w:t>
             </w:r>
           </w:p>
+          <w:p>
+            <w:pPr>
+              <w:pStyle w:val="Lijstalinea"/>
+              <w:numPr>
+                <w:ilvl w:val="0"/>
+                <w:numId w:val="3"/>
+              </w:numPr>
+              <w:rPr>
+                <w:rFonts w:ascii="Calibri" w:hAnsi="Calibri"/>
+                <w:color w:val="000000"/>
+                <w:sz w:val="20"/>
+                <w:szCs w:val="20"/>
+              </w:rPr>
+            </w:pPr>
+            <w:r>
+              <w:rPr>
+                <w:rFonts w:ascii="Calibri" w:hAnsi="Calibri"/>
+                <w:color w:val="000000"/>
+                <w:sz w:val="20"/>
+                <w:szCs w:val="20"/>
+              </w:rPr>
+              <w:t>De lus op de canvas op de “waarom fitnessen” pagina</w:t>
+            </w:r>
+          </w:p>
         </w:tc>
       </w:tr>
       <w:tr>
@@ -3257,7 +3891,52 @@
                 <w:sz w:val="20"/>
                 <w:szCs w:val="20"/>
               </w:rPr>
-              <w:t>Op hoe starten pagina, de weegschaal.</w:t>
+              <w:t xml:space="preserve">Op </w:t>
+            </w:r>
+            <w:r>
+              <w:rPr>
+                <w:rFonts w:ascii="Calibri" w:hAnsi="Calibri"/>
+                <w:color w:val="000000"/>
+                <w:sz w:val="20"/>
+                <w:szCs w:val="20"/>
+              </w:rPr>
+              <w:t>“</w:t>
+            </w:r>
+            <w:r>
+              <w:rPr>
+                <w:rFonts w:ascii="Calibri" w:hAnsi="Calibri"/>
+                <w:color w:val="000000"/>
+                <w:sz w:val="20"/>
+                <w:szCs w:val="20"/>
+              </w:rPr>
+              <w:t>hoe starten</w:t>
+            </w:r>
+            <w:r>
+              <w:rPr>
+                <w:rFonts w:ascii="Calibri" w:hAnsi="Calibri"/>
+                <w:color w:val="000000"/>
+                <w:sz w:val="20"/>
+                <w:szCs w:val="20"/>
+              </w:rPr>
+              <w:t>”</w:t>
+            </w:r>
+            <w:r>
+              <w:rPr>
+                <w:rFonts w:ascii="Calibri" w:hAnsi="Calibri"/>
+                <w:color w:val="000000"/>
+                <w:sz w:val="20"/>
+                <w:szCs w:val="20"/>
+              </w:rPr>
+              <w:t xml:space="preserve"> pagina, de weegschaal.</w:t>
+            </w:r>
+            <w:r>
+              <w:rPr>
+                <w:rFonts w:ascii="Calibri" w:hAnsi="Calibri"/>
+                <w:color w:val="000000"/>
+                <w:sz w:val="20"/>
+                <w:szCs w:val="20"/>
+              </w:rPr>
+              <w:t xml:space="preserve"> Alleen zichtbaar op grootste scherm.</w:t>
             </w:r>
           </w:p>
         </w:tc>
@@ -3305,10 +3984,44 @@
               <w:rPr>
                 <w:noProof/>
               </w:rPr>
-              <w:t>svg</w:t>
-            </w:r>
-            <w:bookmarkStart w:id="0" w:name="_GoBack"/>
-            <w:bookmarkEnd w:id="0"/>
+              <w:t>S</w:t>
+            </w:r>
+            <w:r>
+              <w:rPr>
+                <w:noProof/>
+              </w:rPr>
+              <w:t>vg</w:t>
+            </w:r>
+            <w:r>
+              <w:rPr>
+                <w:noProof/>
+              </w:rPr>
+              <w:t xml:space="preserve">, zelfgemaakte afbeelding </w:t>
+            </w:r>
+            <w:r>
+              <w:rPr>
+                <w:noProof/>
+              </w:rPr>
+              <w:t xml:space="preserve">met youtube logo en halter </w:t>
+            </w:r>
+            <w:r>
+              <w:rPr>
+                <w:noProof/>
+              </w:rPr>
+              <w:t>op pagina “hoe</w:t>
+            </w:r>
+            <w:r>
+              <w:rPr>
+                <w:noProof/>
+              </w:rPr>
+              <w:t xml:space="preserve"> fitnessen</w:t>
+            </w:r>
+            <w:r>
+              <w:rPr>
+                <w:noProof/>
+              </w:rPr>
+              <w:t>”, alleen zichtbaar op kleinste scherm</w:t>
+            </w:r>
           </w:p>
           <w:p>
             <w:pPr>
@@ -4219,7 +4932,7 @@
       </w:r>
     </w:p>
     <w:sectPr>
-      <w:footerReference w:type="default" r:id="rId9"/>
+      <w:footerReference w:type="default" r:id="rId11"/>
       <w:pgSz w:w="11906" w:h="16838"/>
       <w:pgMar w:top="1417" w:right="1417" w:bottom="1417" w:left="1417" w:header="708" w:footer="708" w:gutter="0"/>
       <w:cols w:space="708"/>
@@ -4285,7 +4998,7 @@
             <w:noProof/>
             <w:lang w:val="nl-NL"/>
           </w:rPr>
-          <w:t>3</w:t>
+          <w:t>4</w:t>
         </w:r>
         <w:r>
           <w:fldChar w:fldCharType="end"/>
@@ -5368,7 +6081,7 @@
 </file>
 
 <file path=customXml/itemProps1.xml><?xml version="1.0" encoding="utf-8"?>
-<ds:datastoreItem xmlns:ds="http://schemas.openxmlformats.org/officeDocument/2006/customXml" ds:itemID="{899079F8-CC7A-4769-A116-0F6EEF4965C6}">
+<ds:datastoreItem xmlns:ds="http://schemas.openxmlformats.org/officeDocument/2006/customXml" ds:itemID="{24BD405A-015C-4B04-BDAA-38B03DCE29E1}">
   <ds:schemaRefs>
     <ds:schemaRef ds:uri="http://schemas.openxmlformats.org/officeDocument/2006/bibliography"/>
   </ds:schemaRefs>

</xml_diff>

<commit_message>
tabel ingevuld bij documentatie
</commit_message>
<xml_diff>
--- a/Uploads en werk bestanden/Documentatie Bootstrap project.docx
+++ b/Uploads en werk bestanden/Documentatie Bootstrap project.docx
@@ -300,7 +300,7 @@
         <w:rPr>
           <w:b/>
           <w:noProof/>
-          <w:lang w:val="en-US"/>
+          <w:lang w:eastAsia="nl-BE"/>
         </w:rPr>
         <w:drawing>
           <wp:inline distT="0" distB="0" distL="0" distR="0">
@@ -517,7 +517,6 @@
           <w:szCs w:val="20"/>
         </w:rPr>
       </w:pPr>
-      <w:bookmarkStart w:id="0" w:name="_GoBack"/>
       <w:r>
         <w:rPr>
           <w:rFonts w:ascii="Calibri" w:hAnsi="Calibri"/>
@@ -584,7 +583,6 @@
         <w:t>Zo bleven we op de hoogte van wie wat had gedaan en schreven we nooit dubbele code. Verder hielden we elkaar ook op facebook op de hoogte van wie wat ging doen wanneer, zodat het risico zo klein mogelijk was dat we op dezelfde tijd met de dezelfde code bezig waren.</w:t>
       </w:r>
     </w:p>
-    <w:bookmarkEnd w:id="0"/>
     <w:p>
       <w:pPr>
         <w:pStyle w:val="Lijstalinea"/>
@@ -1732,7 +1730,7 @@
       <w:r>
         <w:rPr>
           <w:noProof/>
-          <w:lang w:val="en-US"/>
+          <w:lang w:eastAsia="nl-BE"/>
         </w:rPr>
         <w:drawing>
           <wp:inline distT="0" distB="0" distL="0" distR="0" wp14:anchorId="70B2FE78" wp14:editId="387F05BA">
@@ -1855,7 +1853,7 @@
       <w:r>
         <w:rPr>
           <w:noProof/>
-          <w:lang w:val="en-US"/>
+          <w:lang w:eastAsia="nl-BE"/>
         </w:rPr>
         <w:lastRenderedPageBreak/>
         <w:drawing>
@@ -4225,7 +4223,7 @@
                 <w:sz w:val="20"/>
                 <w:szCs w:val="20"/>
               </w:rPr>
-              <w:t xml:space="preserve">Menu </w:t>
+              <w:t>Op alle pagina’s in het menu, op de 404 en 403 pagina’s en op de eigen pagina’s gezondheid en materiaal.</w:t>
             </w:r>
           </w:p>
         </w:tc>
@@ -4283,6 +4281,35 @@
                 <w:szCs w:val="20"/>
               </w:rPr>
             </w:pPr>
+            <w:r>
+              <w:rPr>
+                <w:rFonts w:ascii="Calibri" w:hAnsi="Calibri"/>
+                <w:color w:val="000000"/>
+                <w:sz w:val="20"/>
+                <w:szCs w:val="20"/>
+              </w:rPr>
+              <w:t xml:space="preserve">Op de 403 pagina in de animatie. Via de css3 </w:t>
+            </w:r>
+            <w:proofErr w:type="spellStart"/>
+            <w:r>
+              <w:rPr>
+                <w:rFonts w:ascii="Calibri" w:hAnsi="Calibri"/>
+                <w:color w:val="000000"/>
+                <w:sz w:val="20"/>
+                <w:szCs w:val="20"/>
+              </w:rPr>
+              <w:t>transform</w:t>
+            </w:r>
+            <w:proofErr w:type="spellEnd"/>
+            <w:r>
+              <w:rPr>
+                <w:rFonts w:ascii="Calibri" w:hAnsi="Calibri"/>
+                <w:color w:val="000000"/>
+                <w:sz w:val="20"/>
+                <w:szCs w:val="20"/>
+              </w:rPr>
+              <w:t xml:space="preserve"> heb ik de grootte van de verschillende donuts aangepast.</w:t>
+            </w:r>
           </w:p>
         </w:tc>
       </w:tr>
@@ -4339,6 +4366,35 @@
                 <w:szCs w:val="20"/>
               </w:rPr>
             </w:pPr>
+            <w:r>
+              <w:rPr>
+                <w:rFonts w:ascii="Calibri" w:hAnsi="Calibri"/>
+                <w:color w:val="000000"/>
+                <w:sz w:val="20"/>
+                <w:szCs w:val="20"/>
+              </w:rPr>
+              <w:t xml:space="preserve">Op de pagina materiaal op de knop wissen bij het canvas. Deze knop veranderd van grootte en kleur wanneer men erop </w:t>
+            </w:r>
+            <w:proofErr w:type="spellStart"/>
+            <w:r>
+              <w:rPr>
+                <w:rFonts w:ascii="Calibri" w:hAnsi="Calibri"/>
+                <w:color w:val="000000"/>
+                <w:sz w:val="20"/>
+                <w:szCs w:val="20"/>
+              </w:rPr>
+              <w:t>hovert</w:t>
+            </w:r>
+            <w:proofErr w:type="spellEnd"/>
+            <w:r>
+              <w:rPr>
+                <w:rFonts w:ascii="Calibri" w:hAnsi="Calibri"/>
+                <w:color w:val="000000"/>
+                <w:sz w:val="20"/>
+                <w:szCs w:val="20"/>
+              </w:rPr>
+              <w:t>.</w:t>
+            </w:r>
           </w:p>
         </w:tc>
       </w:tr>
@@ -4395,6 +4451,15 @@
                 <w:szCs w:val="20"/>
               </w:rPr>
             </w:pPr>
+            <w:r>
+              <w:rPr>
+                <w:rFonts w:ascii="Calibri" w:hAnsi="Calibri"/>
+                <w:color w:val="000000"/>
+                <w:sz w:val="20"/>
+                <w:szCs w:val="20"/>
+              </w:rPr>
+              <w:t>Op de 403 pagina. Dit zijn de vallende donuts.</w:t>
+            </w:r>
           </w:p>
         </w:tc>
       </w:tr>
@@ -4501,7 +4566,7 @@
                 <w:sz w:val="20"/>
                 <w:szCs w:val="20"/>
               </w:rPr>
-              <w:t>Op de pagina gezondheid</w:t>
+              <w:t>Op de pagina gezondheid. Het transcript wordt weergeven als men op de knop met opschrift “script” klikt.</w:t>
             </w:r>
           </w:p>
         </w:tc>
@@ -4555,7 +4620,7 @@
                 <w:sz w:val="20"/>
                 <w:szCs w:val="20"/>
               </w:rPr>
-              <w:t>De transcriptie van het audiofragment</w:t>
+              <w:t>De transcriptie van het audiofragment op de pagina gezondheid</w:t>
             </w:r>
           </w:p>
         </w:tc>
@@ -4602,6 +4667,35 @@
                 <w:szCs w:val="20"/>
               </w:rPr>
             </w:pPr>
+            <w:r>
+              <w:rPr>
+                <w:rFonts w:ascii="Calibri" w:hAnsi="Calibri"/>
+                <w:color w:val="000000"/>
+                <w:sz w:val="20"/>
+                <w:szCs w:val="20"/>
+              </w:rPr>
+              <w:t xml:space="preserve">In het canvas op de pagina materiaal. Via een </w:t>
+            </w:r>
+            <w:proofErr w:type="spellStart"/>
+            <w:r>
+              <w:rPr>
+                <w:rFonts w:ascii="Calibri" w:hAnsi="Calibri"/>
+                <w:color w:val="000000"/>
+                <w:sz w:val="20"/>
+                <w:szCs w:val="20"/>
+              </w:rPr>
+              <w:t>for</w:t>
+            </w:r>
+            <w:proofErr w:type="spellEnd"/>
+            <w:r>
+              <w:rPr>
+                <w:rFonts w:ascii="Calibri" w:hAnsi="Calibri"/>
+                <w:color w:val="000000"/>
+                <w:sz w:val="20"/>
+                <w:szCs w:val="20"/>
+              </w:rPr>
+              <w:t xml:space="preserve">-lus worden de halters meerdere keren getekend. </w:t>
+            </w:r>
           </w:p>
         </w:tc>
       </w:tr>
@@ -4659,14 +4753,134 @@
           <w:p>
             <w:pPr>
               <w:pStyle w:val="Lijstalinea"/>
-              <w:ind w:left="0"/>
-              <w:rPr>
-                <w:rFonts w:ascii="Calibri" w:hAnsi="Calibri"/>
-                <w:color w:val="000000"/>
-                <w:sz w:val="20"/>
-                <w:szCs w:val="20"/>
-              </w:rPr>
-            </w:pPr>
+              <w:numPr>
+                <w:ilvl w:val="0"/>
+                <w:numId w:val="4"/>
+              </w:numPr>
+              <w:rPr>
+                <w:rFonts w:ascii="Calibri" w:hAnsi="Calibri"/>
+                <w:color w:val="000000"/>
+                <w:sz w:val="20"/>
+                <w:szCs w:val="20"/>
+              </w:rPr>
+            </w:pPr>
+            <w:r>
+              <w:rPr>
+                <w:rFonts w:ascii="Calibri" w:hAnsi="Calibri"/>
+                <w:color w:val="000000"/>
+                <w:sz w:val="20"/>
+                <w:szCs w:val="20"/>
+              </w:rPr>
+              <w:t>Berichtvenster: op de pagina gezondheid.</w:t>
+            </w:r>
+          </w:p>
+          <w:p>
+            <w:pPr>
+              <w:pStyle w:val="Lijstalinea"/>
+              <w:numPr>
+                <w:ilvl w:val="0"/>
+                <w:numId w:val="4"/>
+              </w:numPr>
+              <w:rPr>
+                <w:rFonts w:ascii="Calibri" w:hAnsi="Calibri"/>
+                <w:color w:val="000000"/>
+                <w:sz w:val="20"/>
+                <w:szCs w:val="20"/>
+              </w:rPr>
+            </w:pPr>
+            <w:r>
+              <w:rPr>
+                <w:rFonts w:ascii="Calibri" w:hAnsi="Calibri"/>
+                <w:color w:val="000000"/>
+                <w:sz w:val="20"/>
+                <w:szCs w:val="20"/>
+              </w:rPr>
+              <w:t xml:space="preserve">De </w:t>
+            </w:r>
+            <w:proofErr w:type="spellStart"/>
+            <w:r>
+              <w:rPr>
+                <w:rFonts w:ascii="Calibri" w:hAnsi="Calibri"/>
+                <w:color w:val="000000"/>
+                <w:sz w:val="20"/>
+                <w:szCs w:val="20"/>
+              </w:rPr>
+              <w:t>scroll</w:t>
+            </w:r>
+            <w:proofErr w:type="spellEnd"/>
+            <w:r>
+              <w:rPr>
+                <w:rFonts w:ascii="Calibri" w:hAnsi="Calibri"/>
+                <w:color w:val="000000"/>
+                <w:sz w:val="20"/>
+                <w:szCs w:val="20"/>
+              </w:rPr>
+              <w:t xml:space="preserve"> up animatie als men op de naar boven klikt in de </w:t>
+            </w:r>
+            <w:proofErr w:type="spellStart"/>
+            <w:r>
+              <w:rPr>
+                <w:rFonts w:ascii="Calibri" w:hAnsi="Calibri"/>
+                <w:color w:val="000000"/>
+                <w:sz w:val="20"/>
+                <w:szCs w:val="20"/>
+              </w:rPr>
+              <w:t>footer</w:t>
+            </w:r>
+            <w:proofErr w:type="spellEnd"/>
+            <w:r>
+              <w:rPr>
+                <w:rFonts w:ascii="Calibri" w:hAnsi="Calibri"/>
+                <w:color w:val="000000"/>
+                <w:sz w:val="20"/>
+                <w:szCs w:val="20"/>
+              </w:rPr>
+              <w:t xml:space="preserve">: op alle </w:t>
+            </w:r>
+            <w:proofErr w:type="spellStart"/>
+            <w:r>
+              <w:rPr>
+                <w:rFonts w:ascii="Calibri" w:hAnsi="Calibri"/>
+                <w:color w:val="000000"/>
+                <w:sz w:val="20"/>
+                <w:szCs w:val="20"/>
+              </w:rPr>
+              <w:t>paginas</w:t>
+            </w:r>
+            <w:proofErr w:type="spellEnd"/>
+            <w:r>
+              <w:rPr>
+                <w:rFonts w:ascii="Calibri" w:hAnsi="Calibri"/>
+                <w:color w:val="000000"/>
+                <w:sz w:val="20"/>
+                <w:szCs w:val="20"/>
+              </w:rPr>
+              <w:t>.</w:t>
+            </w:r>
+          </w:p>
+          <w:p>
+            <w:pPr>
+              <w:pStyle w:val="Lijstalinea"/>
+              <w:numPr>
+                <w:ilvl w:val="0"/>
+                <w:numId w:val="4"/>
+              </w:numPr>
+              <w:rPr>
+                <w:rFonts w:ascii="Calibri" w:hAnsi="Calibri"/>
+                <w:color w:val="000000"/>
+                <w:sz w:val="20"/>
+                <w:szCs w:val="20"/>
+              </w:rPr>
+            </w:pPr>
+            <w:r>
+              <w:rPr>
+                <w:rFonts w:ascii="Calibri" w:hAnsi="Calibri"/>
+                <w:color w:val="000000"/>
+                <w:sz w:val="20"/>
+                <w:szCs w:val="20"/>
+              </w:rPr>
+              <w:t>De lus binnen het canvas.</w:t>
+            </w:r>
           </w:p>
         </w:tc>
       </w:tr>
@@ -4712,6 +4926,15 @@
                 <w:szCs w:val="20"/>
               </w:rPr>
             </w:pPr>
+            <w:r>
+              <w:rPr>
+                <w:rFonts w:ascii="Calibri" w:hAnsi="Calibri"/>
+                <w:color w:val="000000"/>
+                <w:sz w:val="20"/>
+                <w:szCs w:val="20"/>
+              </w:rPr>
+              <w:t>Op de pagina materiaal</w:t>
+            </w:r>
           </w:p>
         </w:tc>
       </w:tr>
@@ -4757,6 +4980,35 @@
                 <w:szCs w:val="20"/>
               </w:rPr>
             </w:pPr>
+            <w:r>
+              <w:rPr>
+                <w:rFonts w:ascii="Calibri" w:hAnsi="Calibri"/>
+                <w:color w:val="000000"/>
+                <w:sz w:val="20"/>
+                <w:szCs w:val="20"/>
+              </w:rPr>
+              <w:t xml:space="preserve">Op de pagina materiaal: de afbeelding krijgt een eigen </w:t>
+            </w:r>
+            <w:proofErr w:type="spellStart"/>
+            <w:r>
+              <w:rPr>
+                <w:rFonts w:ascii="Calibri" w:hAnsi="Calibri"/>
+                <w:color w:val="000000"/>
+                <w:sz w:val="20"/>
+                <w:szCs w:val="20"/>
+              </w:rPr>
+              <w:t>boingInUP</w:t>
+            </w:r>
+            <w:proofErr w:type="spellEnd"/>
+            <w:r>
+              <w:rPr>
+                <w:rFonts w:ascii="Calibri" w:hAnsi="Calibri"/>
+                <w:color w:val="000000"/>
+                <w:sz w:val="20"/>
+                <w:szCs w:val="20"/>
+              </w:rPr>
+              <w:t xml:space="preserve"> animatie;</w:t>
+            </w:r>
           </w:p>
         </w:tc>
       </w:tr>
@@ -4773,6 +5025,8 @@
           <w:szCs w:val="20"/>
         </w:rPr>
       </w:pPr>
+      <w:bookmarkStart w:id="0" w:name="_GoBack"/>
+      <w:bookmarkEnd w:id="0"/>
     </w:p>
     <w:p>
       <w:pPr>
@@ -4797,6 +5051,7 @@
           <w:sz w:val="20"/>
           <w:szCs w:val="20"/>
         </w:rPr>
+        <w:lastRenderedPageBreak/>
         <w:t>Per student moet uitgeschreven worden welke blikopener gekozen werd en wat de</w:t>
       </w:r>
       <w:r>
@@ -4998,7 +5253,7 @@
             <w:noProof/>
             <w:lang w:val="nl-NL"/>
           </w:rPr>
-          <w:t>4</w:t>
+          <w:t>5</w:t>
         </w:r>
         <w:r>
           <w:fldChar w:fldCharType="end"/>
@@ -5305,6 +5560,95 @@
       </w:pPr>
     </w:lvl>
   </w:abstractNum>
+  <w:abstractNum w:abstractNumId="3" w15:restartNumberingAfterBreak="0">
+    <w:nsid w:val="7B22159B"/>
+    <w:multiLevelType w:val="hybridMultilevel"/>
+    <w:tmpl w:val="7CA066F6"/>
+    <w:lvl w:ilvl="0" w:tplc="0813000F">
+      <w:start w:val="1"/>
+      <w:numFmt w:val="decimal"/>
+      <w:lvlText w:val="%1."/>
+      <w:lvlJc w:val="left"/>
+      <w:pPr>
+        <w:ind w:left="720" w:hanging="360"/>
+      </w:pPr>
+      <w:rPr>
+        <w:rFonts w:hint="default"/>
+      </w:rPr>
+    </w:lvl>
+    <w:lvl w:ilvl="1" w:tplc="08130019" w:tentative="1">
+      <w:start w:val="1"/>
+      <w:numFmt w:val="lowerLetter"/>
+      <w:lvlText w:val="%2."/>
+      <w:lvlJc w:val="left"/>
+      <w:pPr>
+        <w:ind w:left="1440" w:hanging="360"/>
+      </w:pPr>
+    </w:lvl>
+    <w:lvl w:ilvl="2" w:tplc="0813001B" w:tentative="1">
+      <w:start w:val="1"/>
+      <w:numFmt w:val="lowerRoman"/>
+      <w:lvlText w:val="%3."/>
+      <w:lvlJc w:val="right"/>
+      <w:pPr>
+        <w:ind w:left="2160" w:hanging="180"/>
+      </w:pPr>
+    </w:lvl>
+    <w:lvl w:ilvl="3" w:tplc="0813000F" w:tentative="1">
+      <w:start w:val="1"/>
+      <w:numFmt w:val="decimal"/>
+      <w:lvlText w:val="%4."/>
+      <w:lvlJc w:val="left"/>
+      <w:pPr>
+        <w:ind w:left="2880" w:hanging="360"/>
+      </w:pPr>
+    </w:lvl>
+    <w:lvl w:ilvl="4" w:tplc="08130019" w:tentative="1">
+      <w:start w:val="1"/>
+      <w:numFmt w:val="lowerLetter"/>
+      <w:lvlText w:val="%5."/>
+      <w:lvlJc w:val="left"/>
+      <w:pPr>
+        <w:ind w:left="3600" w:hanging="360"/>
+      </w:pPr>
+    </w:lvl>
+    <w:lvl w:ilvl="5" w:tplc="0813001B" w:tentative="1">
+      <w:start w:val="1"/>
+      <w:numFmt w:val="lowerRoman"/>
+      <w:lvlText w:val="%6."/>
+      <w:lvlJc w:val="right"/>
+      <w:pPr>
+        <w:ind w:left="4320" w:hanging="180"/>
+      </w:pPr>
+    </w:lvl>
+    <w:lvl w:ilvl="6" w:tplc="0813000F" w:tentative="1">
+      <w:start w:val="1"/>
+      <w:numFmt w:val="decimal"/>
+      <w:lvlText w:val="%7."/>
+      <w:lvlJc w:val="left"/>
+      <w:pPr>
+        <w:ind w:left="5040" w:hanging="360"/>
+      </w:pPr>
+    </w:lvl>
+    <w:lvl w:ilvl="7" w:tplc="08130019" w:tentative="1">
+      <w:start w:val="1"/>
+      <w:numFmt w:val="lowerLetter"/>
+      <w:lvlText w:val="%8."/>
+      <w:lvlJc w:val="left"/>
+      <w:pPr>
+        <w:ind w:left="5760" w:hanging="360"/>
+      </w:pPr>
+    </w:lvl>
+    <w:lvl w:ilvl="8" w:tplc="0813001B" w:tentative="1">
+      <w:start w:val="1"/>
+      <w:numFmt w:val="lowerRoman"/>
+      <w:lvlText w:val="%9."/>
+      <w:lvlJc w:val="right"/>
+      <w:pPr>
+        <w:ind w:left="6480" w:hanging="180"/>
+      </w:pPr>
+    </w:lvl>
+  </w:abstractNum>
   <w:num w:numId="1">
     <w:abstractNumId w:val="1"/>
   </w:num>
@@ -5313,6 +5657,9 @@
   </w:num>
   <w:num w:numId="3">
     <w:abstractNumId w:val="2"/>
+  </w:num>
+  <w:num w:numId="4">
+    <w:abstractNumId w:val="3"/>
   </w:num>
 </w:numbering>
 </file>
@@ -6081,7 +6428,7 @@
 </file>
 
 <file path=customXml/itemProps1.xml><?xml version="1.0" encoding="utf-8"?>
-<ds:datastoreItem xmlns:ds="http://schemas.openxmlformats.org/officeDocument/2006/customXml" ds:itemID="{24BD405A-015C-4B04-BDAA-38B03DCE29E1}">
+<ds:datastoreItem xmlns:ds="http://schemas.openxmlformats.org/officeDocument/2006/customXml" ds:itemID="{F90F6490-34DA-45F5-8ADE-57A4CFC23374}">
   <ds:schemaRefs>
     <ds:schemaRef ds:uri="http://schemas.openxmlformats.org/officeDocument/2006/bibliography"/>
   </ds:schemaRefs>

</xml_diff>